<commit_message>
añadido lista de figuras y tablas dinamicamente
</commit_message>
<xml_diff>
--- a/sistema de monitoreo impresora printmate3d.docx
+++ b/sistema de monitoreo impresora printmate3d.docx
@@ -1,6 +1,6 @@
 
 <file path=word/document.xml><?xml version="1.0" encoding="utf-8"?>
-<w:document xmlns:wpc="http://schemas.microsoft.com/office/word/2010/wordprocessingCanvas" xmlns:cx="http://schemas.microsoft.com/office/drawing/2014/chartex" xmlns:mc="http://schemas.openxmlformats.org/markup-compatibility/2006" xmlns:o="urn:schemas-microsoft-com:office:office" xmlns:r="http://schemas.openxmlformats.org/officeDocument/2006/relationships" xmlns:m="http://schemas.openxmlformats.org/officeDocument/2006/math" xmlns:v="urn:schemas-microsoft-com:vml" xmlns:wp14="http://schemas.microsoft.com/office/word/2010/wordprocessingDrawing" xmlns:wp="http://schemas.openxmlformats.org/drawingml/2006/wordprocessingDrawing" xmlns:w10="urn:schemas-microsoft-com:office:word" xmlns:w="http://schemas.openxmlformats.org/wordprocessingml/2006/main" xmlns:w14="http://schemas.microsoft.com/office/word/2010/wordml" xmlns:w15="http://schemas.microsoft.com/office/word/2012/wordml" xmlns:w16se="http://schemas.microsoft.com/office/word/2015/wordml/symex" xmlns:wpg="http://schemas.microsoft.com/office/word/2010/wordprocessingGroup" xmlns:wpi="http://schemas.microsoft.com/office/word/2010/wordprocessingInk" xmlns:wne="http://schemas.microsoft.com/office/word/2006/wordml" xmlns:wps="http://schemas.microsoft.com/office/word/2010/wordprocessingShape" mc:Ignorable="w14 w15 w16se wp14">
+<w:document xmlns:wpc="http://schemas.microsoft.com/office/word/2010/wordprocessingCanvas" xmlns:cx="http://schemas.microsoft.com/office/drawing/2014/chartex" xmlns:cx1="http://schemas.microsoft.com/office/drawing/2015/9/8/chartex" xmlns:mc="http://schemas.openxmlformats.org/markup-compatibility/2006" xmlns:o="urn:schemas-microsoft-com:office:office" xmlns:r="http://schemas.openxmlformats.org/officeDocument/2006/relationships" xmlns:m="http://schemas.openxmlformats.org/officeDocument/2006/math" xmlns:v="urn:schemas-microsoft-com:vml" xmlns:wp14="http://schemas.microsoft.com/office/word/2010/wordprocessingDrawing" xmlns:wp="http://schemas.openxmlformats.org/drawingml/2006/wordprocessingDrawing" xmlns:w10="urn:schemas-microsoft-com:office:word" xmlns:w="http://schemas.openxmlformats.org/wordprocessingml/2006/main" xmlns:w14="http://schemas.microsoft.com/office/word/2010/wordml" xmlns:w15="http://schemas.microsoft.com/office/word/2012/wordml" xmlns:w16se="http://schemas.microsoft.com/office/word/2015/wordml/symex" xmlns:wpg="http://schemas.microsoft.com/office/word/2010/wordprocessingGroup" xmlns:wpi="http://schemas.microsoft.com/office/word/2010/wordprocessingInk" xmlns:wne="http://schemas.microsoft.com/office/word/2006/wordml" xmlns:wps="http://schemas.microsoft.com/office/word/2010/wordprocessingShape" mc:Ignorable="w14 w15 w16se wp14">
   <w:body>
     <w:p>
       <w:pPr>
@@ -3409,58 +3409,43 @@
     </w:p>
     <w:p>
       <w:pPr>
-        <w:numPr>
-          <w:ilvl w:val="12"/>
-          <w:numId w:val="0"/>
-        </w:numPr>
-        <w:jc w:val="center"/>
-        <w:rPr>
-          <w:lang w:val="es-ES"/>
-        </w:rPr>
-      </w:pPr>
-    </w:p>
-    <w:p>
-      <w:pPr>
-        <w:pStyle w:val="TOC1"/>
+        <w:pStyle w:val="TableofFigures"/>
         <w:tabs>
-          <w:tab w:val="right" w:leader="dot" w:pos="8630"/>
+          <w:tab w:val="right" w:leader="dot" w:pos="9350"/>
         </w:tabs>
         <w:rPr>
+          <w:rFonts w:asciiTheme="minorHAnsi" w:eastAsiaTheme="minorEastAsia" w:hAnsiTheme="minorHAnsi" w:cstheme="minorBidi"/>
           <w:noProof/>
-        </w:rPr>
-      </w:pPr>
-      <w:r>
-        <w:rPr>
-          <w:sz w:val="28"/>
-          <w:szCs w:val="28"/>
+          <w:sz w:val="22"/>
+          <w:szCs w:val="22"/>
+          <w:lang w:val="en-US" w:eastAsia="en-US"/>
+        </w:rPr>
+      </w:pPr>
+      <w:r>
+        <w:rPr>
           <w:lang w:val="es-ES"/>
         </w:rPr>
         <w:fldChar w:fldCharType="begin"/>
       </w:r>
       <w:r>
         <w:rPr>
-          <w:sz w:val="28"/>
-          <w:szCs w:val="28"/>
-          <w:lang w:val="es-ES"/>
-        </w:rPr>
-        <w:instrText xml:space="preserve"> TOC \h \z \t "Titulo tabla,1" </w:instrText>
-      </w:r>
-      <w:r>
-        <w:rPr>
-          <w:sz w:val="28"/>
-          <w:szCs w:val="28"/>
+          <w:lang w:val="es-ES"/>
+        </w:rPr>
+        <w:instrText xml:space="preserve"> TOC \h \z \c "Tabla " </w:instrText>
+      </w:r>
+      <w:r>
+        <w:rPr>
           <w:lang w:val="es-ES"/>
         </w:rPr>
         <w:fldChar w:fldCharType="separate"/>
       </w:r>
-      <w:hyperlink w:anchor="_Toc410629016" w:history="1">
+      <w:hyperlink w:anchor="_Toc499669542" w:history="1">
         <w:r>
           <w:rPr>
             <w:rStyle w:val="Hyperlink"/>
             <w:noProof/>
-            <w:lang w:val="es-ES"/>
           </w:rPr>
-          <w:t>Tabla 1. El título debe ser breve y descriptivo.</w:t>
+          <w:t>Tabla  1 Presupuesto global del proyecto (en miles de $).</w:t>
         </w:r>
         <w:r>
           <w:rPr>
@@ -3481,7 +3466,7 @@
             <w:noProof/>
             <w:webHidden/>
           </w:rPr>
-          <w:instrText xml:space="preserve"> PAGEREF _Toc410629016 \h </w:instrText>
+          <w:instrText xml:space="preserve"> PAGEREF _Toc499669542 \h </w:instrText>
         </w:r>
         <w:r>
           <w:rPr>
@@ -3501,7 +3486,7 @@
             <w:noProof/>
             <w:webHidden/>
           </w:rPr>
-          <w:t>3</w:t>
+          <w:t>33</w:t>
         </w:r>
         <w:r>
           <w:rPr>
@@ -3512,43 +3497,6 @@
         </w:r>
       </w:hyperlink>
     </w:p>
-    <w:p/>
-    <w:p>
-      <w:pPr>
-        <w:ind w:left="720" w:hanging="720"/>
-      </w:pPr>
-    </w:p>
-    <w:p/>
-    <w:p/>
-    <w:p>
-      <w:pPr>
-        <w:rPr>
-          <w:b/>
-        </w:rPr>
-      </w:pPr>
-      <w:r>
-        <w:fldChar w:fldCharType="end"/>
-      </w:r>
-      <w:r>
-        <w:br w:type="page"/>
-      </w:r>
-      <w:bookmarkStart w:id="1" w:name="_Toc496694372"/>
-      <w:r>
-        <w:rPr>
-          <w:b/>
-        </w:rPr>
-        <w:lastRenderedPageBreak/>
-        <w:t>LISTA DE FIGURAS</w:t>
-      </w:r>
-      <w:bookmarkEnd w:id="1"/>
-    </w:p>
-    <w:p>
-      <w:pPr>
-        <w:rPr>
-          <w:b/>
-        </w:rPr>
-      </w:pPr>
-    </w:p>
     <w:p>
       <w:pPr>
         <w:pStyle w:val="TableofFigures"/>
@@ -3560,33 +3508,16 @@
           <w:noProof/>
           <w:sz w:val="22"/>
           <w:szCs w:val="22"/>
-        </w:rPr>
-      </w:pPr>
-      <w:r>
-        <w:rPr>
-          <w:lang w:val="es-ES"/>
-        </w:rPr>
-        <w:fldChar w:fldCharType="begin"/>
-      </w:r>
-      <w:r>
-        <w:rPr>
-          <w:lang w:val="es-ES"/>
-        </w:rPr>
-        <w:instrText xml:space="preserve"> TOC \h \z \c "Figura " </w:instrText>
-      </w:r>
-      <w:r>
-        <w:rPr>
-          <w:lang w:val="es-ES"/>
-        </w:rPr>
-        <w:fldChar w:fldCharType="separate"/>
-      </w:r>
-      <w:hyperlink w:anchor="_Toc496789966" w:history="1">
+          <w:lang w:val="en-US" w:eastAsia="en-US"/>
+        </w:rPr>
+      </w:pPr>
+      <w:hyperlink w:anchor="_Toc499669543" w:history="1">
         <w:r>
           <w:rPr>
             <w:rStyle w:val="Hyperlink"/>
             <w:noProof/>
           </w:rPr>
-          <w:t>Figura  1. Impresora davinci 1.0, tomado de: eu.xyzprinting.com</w:t>
+          <w:t>Tabla  2 Descripción de los gastos de personal (en miles de $).</w:t>
         </w:r>
         <w:r>
           <w:rPr>
@@ -3607,7 +3538,7 @@
             <w:noProof/>
             <w:webHidden/>
           </w:rPr>
-          <w:instrText xml:space="preserve"> PAGEREF _Toc496789966 \h </w:instrText>
+          <w:instrText xml:space="preserve"> PAGEREF _Toc499669543 \h </w:instrText>
         </w:r>
         <w:r>
           <w:rPr>
@@ -3627,7 +3558,7 @@
             <w:noProof/>
             <w:webHidden/>
           </w:rPr>
-          <w:t>3-5</w:t>
+          <w:t>34</w:t>
         </w:r>
         <w:r>
           <w:rPr>
@@ -3649,15 +3580,16 @@
           <w:noProof/>
           <w:sz w:val="22"/>
           <w:szCs w:val="22"/>
-        </w:rPr>
-      </w:pPr>
-      <w:hyperlink w:anchor="_Toc496789967" w:history="1">
+          <w:lang w:val="en-US" w:eastAsia="en-US"/>
+        </w:rPr>
+      </w:pPr>
+      <w:hyperlink w:anchor="_Toc499669544" w:history="1">
         <w:r>
           <w:rPr>
             <w:rStyle w:val="Hyperlink"/>
             <w:noProof/>
           </w:rPr>
-          <w:t>Figura  2. Impresora prusa I3 de codigo abierto, tomado de prusaprinters.org</w:t>
+          <w:t>Tabla  3 Descripción de los equipos de uso propio (en miles de $).</w:t>
         </w:r>
         <w:r>
           <w:rPr>
@@ -3678,7 +3610,7 @@
             <w:noProof/>
             <w:webHidden/>
           </w:rPr>
-          <w:instrText xml:space="preserve"> PAGEREF _Toc496789967 \h </w:instrText>
+          <w:instrText xml:space="preserve"> PAGEREF _Toc499669544 \h </w:instrText>
         </w:r>
         <w:r>
           <w:rPr>
@@ -3698,7 +3630,7 @@
             <w:noProof/>
             <w:webHidden/>
           </w:rPr>
-          <w:t>3-6</w:t>
+          <w:t>35</w:t>
         </w:r>
         <w:r>
           <w:rPr>
@@ -3720,15 +3652,16 @@
           <w:noProof/>
           <w:sz w:val="22"/>
           <w:szCs w:val="22"/>
-        </w:rPr>
-      </w:pPr>
-      <w:hyperlink w:anchor="_Toc496789968" w:history="1">
+          <w:lang w:val="en-US" w:eastAsia="en-US"/>
+        </w:rPr>
+      </w:pPr>
+      <w:hyperlink w:anchor="_Toc499669545" w:history="1">
         <w:r>
           <w:rPr>
             <w:rStyle w:val="Hyperlink"/>
             <w:noProof/>
           </w:rPr>
-          <w:t>Figura  3Modelo de la impresora 3D printmated3D, tomado de imprimalia3d.com</w:t>
+          <w:t>Tabla  4 Descripción de los materiales e insumos (en miles de $).</w:t>
         </w:r>
         <w:r>
           <w:rPr>
@@ -3749,7 +3682,7 @@
             <w:noProof/>
             <w:webHidden/>
           </w:rPr>
-          <w:instrText xml:space="preserve"> PAGEREF _Toc496789968 \h </w:instrText>
+          <w:instrText xml:space="preserve"> PAGEREF _Toc499669545 \h </w:instrText>
         </w:r>
         <w:r>
           <w:rPr>
@@ -3769,7 +3702,7 @@
             <w:noProof/>
             <w:webHidden/>
           </w:rPr>
-          <w:t>4-7</w:t>
+          <w:t>36</w:t>
         </w:r>
         <w:r>
           <w:rPr>
@@ -3782,6 +3715,102 @@
     </w:p>
     <w:p>
       <w:pPr>
+        <w:numPr>
+          <w:ilvl w:val="12"/>
+          <w:numId w:val="0"/>
+        </w:numPr>
+        <w:jc w:val="center"/>
+        <w:rPr>
+          <w:lang w:val="es-ES"/>
+        </w:rPr>
+      </w:pPr>
+      <w:r>
+        <w:rPr>
+          <w:lang w:val="es-ES"/>
+        </w:rPr>
+        <w:fldChar w:fldCharType="end"/>
+      </w:r>
+      <w:bookmarkStart w:id="1" w:name="_GoBack"/>
+      <w:bookmarkEnd w:id="1"/>
+    </w:p>
+    <w:p>
+      <w:pPr>
+        <w:pStyle w:val="TOC1"/>
+        <w:tabs>
+          <w:tab w:val="right" w:leader="dot" w:pos="8630"/>
+        </w:tabs>
+        <w:rPr>
+          <w:noProof/>
+        </w:rPr>
+      </w:pPr>
+      <w:r>
+        <w:rPr>
+          <w:sz w:val="28"/>
+          <w:szCs w:val="28"/>
+          <w:lang w:val="es-ES"/>
+        </w:rPr>
+        <w:fldChar w:fldCharType="begin"/>
+      </w:r>
+      <w:r>
+        <w:rPr>
+          <w:sz w:val="28"/>
+          <w:szCs w:val="28"/>
+          <w:lang w:val="es-ES"/>
+        </w:rPr>
+        <w:instrText xml:space="preserve"> TOC \h \z \t "Titulo tabla,1" </w:instrText>
+      </w:r>
+      <w:r>
+        <w:rPr>
+          <w:sz w:val="28"/>
+          <w:szCs w:val="28"/>
+          <w:lang w:val="es-ES"/>
+        </w:rPr>
+        <w:fldChar w:fldCharType="separate"/>
+      </w:r>
+    </w:p>
+    <w:p/>
+    <w:p>
+      <w:pPr>
+        <w:ind w:left="720" w:hanging="720"/>
+      </w:pPr>
+    </w:p>
+    <w:p/>
+    <w:p/>
+    <w:p>
+      <w:pPr>
+        <w:rPr>
+          <w:b/>
+        </w:rPr>
+      </w:pPr>
+      <w:r>
+        <w:fldChar w:fldCharType="end"/>
+      </w:r>
+      <w:r>
+        <w:br w:type="page"/>
+      </w:r>
+      <w:bookmarkStart w:id="2" w:name="_Toc496694372"/>
+      <w:r>
+        <w:rPr>
+          <w:b/>
+        </w:rPr>
+        <w:lastRenderedPageBreak/>
+        <w:t>LISTA DE FIGURAS</w:t>
+      </w:r>
+      <w:bookmarkEnd w:id="2"/>
+    </w:p>
+    <w:p>
+      <w:pPr>
+        <w:numPr>
+          <w:ilvl w:val="12"/>
+          <w:numId w:val="0"/>
+        </w:numPr>
+        <w:rPr>
+          <w:lang w:val="es-ES"/>
+        </w:rPr>
+      </w:pPr>
+    </w:p>
+    <w:p>
+      <w:pPr>
         <w:pStyle w:val="TableofFigures"/>
         <w:tabs>
           <w:tab w:val="right" w:leader="dot" w:pos="9350"/>
@@ -3791,15 +3820,34 @@
           <w:noProof/>
           <w:sz w:val="22"/>
           <w:szCs w:val="22"/>
-        </w:rPr>
-      </w:pPr>
-      <w:hyperlink w:anchor="_Toc496789969" w:history="1">
+          <w:lang w:val="en-US" w:eastAsia="en-US"/>
+        </w:rPr>
+      </w:pPr>
+      <w:r>
+        <w:rPr>
+          <w:lang w:val="en-US"/>
+        </w:rPr>
+        <w:fldChar w:fldCharType="begin"/>
+      </w:r>
+      <w:r>
+        <w:rPr>
+          <w:lang w:val="en-US"/>
+        </w:rPr>
+        <w:instrText xml:space="preserve"> TOC \h \z \c "Figura" </w:instrText>
+      </w:r>
+      <w:r>
+        <w:rPr>
+          <w:lang w:val="en-US"/>
+        </w:rPr>
+        <w:fldChar w:fldCharType="separate"/>
+      </w:r>
+      <w:hyperlink w:anchor="_Toc499669300" w:history="1">
         <w:r>
           <w:rPr>
             <w:rStyle w:val="Hyperlink"/>
             <w:noProof/>
           </w:rPr>
-          <w:t>Figura  4Arreglo de múltiples impresoras 3D ,como referencia para la visión del anteproyecto, tomado de imprimalia3D</w:t>
+          <w:t>Figura 1 Impresora davinci 1.0</w:t>
         </w:r>
         <w:r>
           <w:rPr>
@@ -3820,7 +3868,7 @@
             <w:noProof/>
             <w:webHidden/>
           </w:rPr>
-          <w:instrText xml:space="preserve"> PAGEREF _Toc496789969 \h </w:instrText>
+          <w:instrText xml:space="preserve"> PAGEREF _Toc499669300 \h </w:instrText>
         </w:r>
         <w:r>
           <w:rPr>
@@ -3840,7 +3888,7 @@
             <w:noProof/>
             <w:webHidden/>
           </w:rPr>
-          <w:t>4-8</w:t>
+          <w:t>6</w:t>
         </w:r>
         <w:r>
           <w:rPr>
@@ -3853,12 +3901,372 @@
     </w:p>
     <w:p>
       <w:pPr>
+        <w:pStyle w:val="TableofFigures"/>
+        <w:tabs>
+          <w:tab w:val="right" w:leader="dot" w:pos="9350"/>
+        </w:tabs>
+        <w:rPr>
+          <w:rFonts w:asciiTheme="minorHAnsi" w:eastAsiaTheme="minorEastAsia" w:hAnsiTheme="minorHAnsi" w:cstheme="minorBidi"/>
+          <w:noProof/>
+          <w:sz w:val="22"/>
+          <w:szCs w:val="22"/>
+          <w:lang w:val="en-US" w:eastAsia="en-US"/>
+        </w:rPr>
+      </w:pPr>
+      <w:hyperlink w:anchor="_Toc499669301" w:history="1">
+        <w:r>
+          <w:rPr>
+            <w:rStyle w:val="Hyperlink"/>
+            <w:noProof/>
+          </w:rPr>
+          <w:t>Figura 2 Impresora prusa I3 de codigo abierto</w:t>
+        </w:r>
+        <w:r>
+          <w:rPr>
+            <w:noProof/>
+            <w:webHidden/>
+          </w:rPr>
+          <w:tab/>
+        </w:r>
+        <w:r>
+          <w:rPr>
+            <w:noProof/>
+            <w:webHidden/>
+          </w:rPr>
+          <w:fldChar w:fldCharType="begin"/>
+        </w:r>
+        <w:r>
+          <w:rPr>
+            <w:noProof/>
+            <w:webHidden/>
+          </w:rPr>
+          <w:instrText xml:space="preserve"> PAGEREF _Toc499669301 \h </w:instrText>
+        </w:r>
+        <w:r>
+          <w:rPr>
+            <w:noProof/>
+            <w:webHidden/>
+          </w:rPr>
+        </w:r>
+        <w:r>
+          <w:rPr>
+            <w:noProof/>
+            <w:webHidden/>
+          </w:rPr>
+          <w:fldChar w:fldCharType="separate"/>
+        </w:r>
+        <w:r>
+          <w:rPr>
+            <w:noProof/>
+            <w:webHidden/>
+          </w:rPr>
+          <w:t>7</w:t>
+        </w:r>
+        <w:r>
+          <w:rPr>
+            <w:noProof/>
+            <w:webHidden/>
+          </w:rPr>
+          <w:fldChar w:fldCharType="end"/>
+        </w:r>
+      </w:hyperlink>
+    </w:p>
+    <w:p>
+      <w:pPr>
+        <w:pStyle w:val="TableofFigures"/>
+        <w:tabs>
+          <w:tab w:val="right" w:leader="dot" w:pos="9350"/>
+        </w:tabs>
+        <w:rPr>
+          <w:rFonts w:asciiTheme="minorHAnsi" w:eastAsiaTheme="minorEastAsia" w:hAnsiTheme="minorHAnsi" w:cstheme="minorBidi"/>
+          <w:noProof/>
+          <w:sz w:val="22"/>
+          <w:szCs w:val="22"/>
+          <w:lang w:val="en-US" w:eastAsia="en-US"/>
+        </w:rPr>
+      </w:pPr>
+      <w:hyperlink w:anchor="_Toc499669302" w:history="1">
+        <w:r>
+          <w:rPr>
+            <w:rStyle w:val="Hyperlink"/>
+            <w:noProof/>
+          </w:rPr>
+          <w:t>Figura 3 Modelo de la impresora 3D printmated3D</w:t>
+        </w:r>
+        <w:r>
+          <w:rPr>
+            <w:noProof/>
+            <w:webHidden/>
+          </w:rPr>
+          <w:tab/>
+        </w:r>
+        <w:r>
+          <w:rPr>
+            <w:noProof/>
+            <w:webHidden/>
+          </w:rPr>
+          <w:fldChar w:fldCharType="begin"/>
+        </w:r>
+        <w:r>
+          <w:rPr>
+            <w:noProof/>
+            <w:webHidden/>
+          </w:rPr>
+          <w:instrText xml:space="preserve"> PAGEREF _Toc499669302 \h </w:instrText>
+        </w:r>
+        <w:r>
+          <w:rPr>
+            <w:noProof/>
+            <w:webHidden/>
+          </w:rPr>
+        </w:r>
+        <w:r>
+          <w:rPr>
+            <w:noProof/>
+            <w:webHidden/>
+          </w:rPr>
+          <w:fldChar w:fldCharType="separate"/>
+        </w:r>
+        <w:r>
+          <w:rPr>
+            <w:noProof/>
+            <w:webHidden/>
+          </w:rPr>
+          <w:t>8</w:t>
+        </w:r>
+        <w:r>
+          <w:rPr>
+            <w:noProof/>
+            <w:webHidden/>
+          </w:rPr>
+          <w:fldChar w:fldCharType="end"/>
+        </w:r>
+      </w:hyperlink>
+    </w:p>
+    <w:p>
+      <w:pPr>
+        <w:pStyle w:val="TableofFigures"/>
+        <w:tabs>
+          <w:tab w:val="right" w:leader="dot" w:pos="9350"/>
+        </w:tabs>
+        <w:rPr>
+          <w:rFonts w:asciiTheme="minorHAnsi" w:eastAsiaTheme="minorEastAsia" w:hAnsiTheme="minorHAnsi" w:cstheme="minorBidi"/>
+          <w:noProof/>
+          <w:sz w:val="22"/>
+          <w:szCs w:val="22"/>
+          <w:lang w:val="en-US" w:eastAsia="en-US"/>
+        </w:rPr>
+      </w:pPr>
+      <w:hyperlink w:anchor="_Toc499669303" w:history="1">
+        <w:r>
+          <w:rPr>
+            <w:rStyle w:val="Hyperlink"/>
+            <w:noProof/>
+          </w:rPr>
+          <w:t>Figura 4 Arreglo de múltiples impresoras 3D ,como referencia para la visión del anteproyecto, tomado de imprimalia3D</w:t>
+        </w:r>
+        <w:r>
+          <w:rPr>
+            <w:noProof/>
+            <w:webHidden/>
+          </w:rPr>
+          <w:tab/>
+        </w:r>
+        <w:r>
+          <w:rPr>
+            <w:noProof/>
+            <w:webHidden/>
+          </w:rPr>
+          <w:fldChar w:fldCharType="begin"/>
+        </w:r>
+        <w:r>
+          <w:rPr>
+            <w:noProof/>
+            <w:webHidden/>
+          </w:rPr>
+          <w:instrText xml:space="preserve"> PAGEREF _Toc499669303 \h </w:instrText>
+        </w:r>
+        <w:r>
+          <w:rPr>
+            <w:noProof/>
+            <w:webHidden/>
+          </w:rPr>
+        </w:r>
+        <w:r>
+          <w:rPr>
+            <w:noProof/>
+            <w:webHidden/>
+          </w:rPr>
+          <w:fldChar w:fldCharType="separate"/>
+        </w:r>
+        <w:r>
+          <w:rPr>
+            <w:noProof/>
+            <w:webHidden/>
+          </w:rPr>
+          <w:t>9</w:t>
+        </w:r>
+        <w:r>
+          <w:rPr>
+            <w:noProof/>
+            <w:webHidden/>
+          </w:rPr>
+          <w:fldChar w:fldCharType="end"/>
+        </w:r>
+      </w:hyperlink>
+    </w:p>
+    <w:p>
+      <w:pPr>
+        <w:pStyle w:val="TableofFigures"/>
+        <w:tabs>
+          <w:tab w:val="right" w:leader="dot" w:pos="9350"/>
+        </w:tabs>
+        <w:rPr>
+          <w:rFonts w:asciiTheme="minorHAnsi" w:eastAsiaTheme="minorEastAsia" w:hAnsiTheme="minorHAnsi" w:cstheme="minorBidi"/>
+          <w:noProof/>
+          <w:sz w:val="22"/>
+          <w:szCs w:val="22"/>
+          <w:lang w:val="en-US" w:eastAsia="en-US"/>
+        </w:rPr>
+      </w:pPr>
+      <w:hyperlink w:anchor="_Toc499669304" w:history="1">
+        <w:r>
+          <w:rPr>
+            <w:rStyle w:val="Hyperlink"/>
+            <w:noProof/>
+          </w:rPr>
+          <w:t>Figura 5 Impresora 3D makerbot imprimiendod una cabeza humana, cortesia de Ortecmo.com</w:t>
+        </w:r>
+        <w:r>
+          <w:rPr>
+            <w:noProof/>
+            <w:webHidden/>
+          </w:rPr>
+          <w:tab/>
+        </w:r>
+        <w:r>
+          <w:rPr>
+            <w:noProof/>
+            <w:webHidden/>
+          </w:rPr>
+          <w:fldChar w:fldCharType="begin"/>
+        </w:r>
+        <w:r>
+          <w:rPr>
+            <w:noProof/>
+            <w:webHidden/>
+          </w:rPr>
+          <w:instrText xml:space="preserve"> PAGEREF _Toc499669304 \h </w:instrText>
+        </w:r>
+        <w:r>
+          <w:rPr>
+            <w:noProof/>
+            <w:webHidden/>
+          </w:rPr>
+        </w:r>
+        <w:r>
+          <w:rPr>
+            <w:noProof/>
+            <w:webHidden/>
+          </w:rPr>
+          <w:fldChar w:fldCharType="separate"/>
+        </w:r>
+        <w:r>
+          <w:rPr>
+            <w:noProof/>
+            <w:webHidden/>
+          </w:rPr>
+          <w:t>22</w:t>
+        </w:r>
+        <w:r>
+          <w:rPr>
+            <w:noProof/>
+            <w:webHidden/>
+          </w:rPr>
+          <w:fldChar w:fldCharType="end"/>
+        </w:r>
+      </w:hyperlink>
+    </w:p>
+    <w:p>
+      <w:pPr>
+        <w:pStyle w:val="TableofFigures"/>
+        <w:tabs>
+          <w:tab w:val="right" w:leader="dot" w:pos="9350"/>
+        </w:tabs>
+        <w:rPr>
+          <w:rFonts w:asciiTheme="minorHAnsi" w:eastAsiaTheme="minorEastAsia" w:hAnsiTheme="minorHAnsi" w:cstheme="minorBidi"/>
+          <w:noProof/>
+          <w:sz w:val="22"/>
+          <w:szCs w:val="22"/>
+          <w:lang w:val="en-US" w:eastAsia="en-US"/>
+        </w:rPr>
+      </w:pPr>
+      <w:hyperlink w:anchor="_Toc499669305" w:history="1">
+        <w:r>
+          <w:rPr>
+            <w:rStyle w:val="Hyperlink"/>
+            <w:noProof/>
+          </w:rPr>
+          <w:t>Figura 6 Corte transversal a un extrusor</w:t>
+        </w:r>
+        <w:r>
+          <w:rPr>
+            <w:noProof/>
+            <w:webHidden/>
+          </w:rPr>
+          <w:tab/>
+        </w:r>
+        <w:r>
+          <w:rPr>
+            <w:noProof/>
+            <w:webHidden/>
+          </w:rPr>
+          <w:fldChar w:fldCharType="begin"/>
+        </w:r>
+        <w:r>
+          <w:rPr>
+            <w:noProof/>
+            <w:webHidden/>
+          </w:rPr>
+          <w:instrText xml:space="preserve"> PAGEREF _Toc499669305 \h </w:instrText>
+        </w:r>
+        <w:r>
+          <w:rPr>
+            <w:noProof/>
+            <w:webHidden/>
+          </w:rPr>
+        </w:r>
+        <w:r>
+          <w:rPr>
+            <w:noProof/>
+            <w:webHidden/>
+          </w:rPr>
+          <w:fldChar w:fldCharType="separate"/>
+        </w:r>
+        <w:r>
+          <w:rPr>
+            <w:noProof/>
+            <w:webHidden/>
+          </w:rPr>
+          <w:t>23</w:t>
+        </w:r>
+        <w:r>
+          <w:rPr>
+            <w:noProof/>
+            <w:webHidden/>
+          </w:rPr>
+          <w:fldChar w:fldCharType="end"/>
+        </w:r>
+      </w:hyperlink>
+    </w:p>
+    <w:p>
+      <w:pPr>
         <w:numPr>
           <w:ilvl w:val="12"/>
           <w:numId w:val="0"/>
         </w:numPr>
         <w:rPr>
-          <w:lang w:val="es-ES"/>
+          <w:lang w:val="en-US"/>
         </w:rPr>
         <w:sectPr>
           <w:headerReference w:type="even" r:id="rId9"/>
@@ -3873,7 +4281,7 @@
       </w:pPr>
       <w:r>
         <w:rPr>
-          <w:lang w:val="es-ES"/>
+          <w:lang w:val="en-US"/>
         </w:rPr>
         <w:fldChar w:fldCharType="end"/>
       </w:r>
@@ -3882,15 +4290,15 @@
       <w:pPr>
         <w:pStyle w:val="Heading1"/>
       </w:pPr>
-      <w:bookmarkStart w:id="2" w:name="_Toc499614965"/>
-      <w:bookmarkStart w:id="3" w:name="_Toc285535799"/>
-      <w:bookmarkStart w:id="4" w:name="_Toc410627893"/>
-      <w:bookmarkStart w:id="5" w:name="_Toc410628920"/>
+      <w:bookmarkStart w:id="3" w:name="_Toc499614965"/>
+      <w:bookmarkStart w:id="4" w:name="_Toc285535799"/>
+      <w:bookmarkStart w:id="5" w:name="_Toc410627893"/>
+      <w:bookmarkStart w:id="6" w:name="_Toc410628920"/>
       <w:r>
         <w:lastRenderedPageBreak/>
         <w:t>TITULO</w:t>
       </w:r>
-      <w:bookmarkEnd w:id="2"/>
+      <w:bookmarkEnd w:id="3"/>
     </w:p>
     <w:p>
       <w:r>
@@ -3920,21 +4328,21 @@
       <w:pPr>
         <w:pStyle w:val="Heading1"/>
       </w:pPr>
-      <w:bookmarkStart w:id="6" w:name="_Toc499614966"/>
+      <w:bookmarkStart w:id="7" w:name="_Toc499614966"/>
       <w:r>
         <w:lastRenderedPageBreak/>
         <w:t>PLANTEAMIENTO DEL PROBLEM</w:t>
       </w:r>
-      <w:bookmarkStart w:id="7" w:name="_Toc285535805"/>
-      <w:bookmarkStart w:id="8" w:name="_Toc410627900"/>
-      <w:bookmarkStart w:id="9" w:name="_Toc410628925"/>
-      <w:bookmarkEnd w:id="3"/>
+      <w:bookmarkStart w:id="8" w:name="_Toc285535805"/>
+      <w:bookmarkStart w:id="9" w:name="_Toc410627900"/>
+      <w:bookmarkStart w:id="10" w:name="_Toc410628925"/>
       <w:bookmarkEnd w:id="4"/>
       <w:bookmarkEnd w:id="5"/>
+      <w:bookmarkEnd w:id="6"/>
       <w:r>
         <w:t>A</w:t>
       </w:r>
-      <w:bookmarkEnd w:id="6"/>
+      <w:bookmarkEnd w:id="7"/>
     </w:p>
     <w:p>
       <w:pPr>
@@ -4585,15 +4993,15 @@
       <w:pPr>
         <w:pStyle w:val="Heading1"/>
       </w:pPr>
-      <w:bookmarkStart w:id="10" w:name="_Toc499614967"/>
+      <w:bookmarkStart w:id="11" w:name="_Toc499614967"/>
       <w:r>
         <w:lastRenderedPageBreak/>
         <w:t>Justificación</w:t>
       </w:r>
-      <w:bookmarkEnd w:id="7"/>
       <w:bookmarkEnd w:id="8"/>
       <w:bookmarkEnd w:id="9"/>
       <w:bookmarkEnd w:id="10"/>
+      <w:bookmarkEnd w:id="11"/>
     </w:p>
     <w:p>
       <w:pPr>
@@ -4912,15 +5320,15 @@
       <w:pPr>
         <w:pStyle w:val="Caption"/>
       </w:pPr>
-      <w:bookmarkStart w:id="11" w:name="_Toc496789966"/>
-      <w:r>
-        <w:t xml:space="preserve">Figura  </w:t>
+      <w:bookmarkStart w:id="12" w:name="_Toc499669300"/>
+      <w:r>
+        <w:t xml:space="preserve">Figura </w:t>
       </w:r>
       <w:r>
         <w:fldChar w:fldCharType="begin"/>
       </w:r>
       <w:r>
-        <w:instrText xml:space="preserve"> SEQ Figura_ \* ARABIC </w:instrText>
+        <w:instrText xml:space="preserve"> SEQ Figura \* ARABIC </w:instrText>
       </w:r>
       <w:r>
         <w:fldChar w:fldCharType="separate"/>
@@ -4935,7 +5343,7 @@
         <w:fldChar w:fldCharType="end"/>
       </w:r>
       <w:r>
-        <w:t xml:space="preserve">. Impresora </w:t>
+        <w:t xml:space="preserve"> Impresora </w:t>
       </w:r>
       <w:proofErr w:type="spellStart"/>
       <w:r>
@@ -4943,12 +5351,9 @@
       </w:r>
       <w:proofErr w:type="spellEnd"/>
       <w:r>
-        <w:t xml:space="preserve"> 1.0, tomado de:</w:t>
-      </w:r>
-      <w:r>
-        <w:t xml:space="preserve"> eu.xyzprinting.com</w:t>
-      </w:r>
-      <w:bookmarkEnd w:id="11"/>
+        <w:t xml:space="preserve"> 1.0</w:t>
+      </w:r>
+      <w:bookmarkEnd w:id="12"/>
     </w:p>
     <w:p>
       <w:pPr>
@@ -5135,15 +5540,15 @@
       <w:pPr>
         <w:pStyle w:val="Caption"/>
       </w:pPr>
-      <w:bookmarkStart w:id="12" w:name="_Toc496789967"/>
-      <w:r>
-        <w:t xml:space="preserve">Figura  </w:t>
+      <w:bookmarkStart w:id="13" w:name="_Toc499669301"/>
+      <w:r>
+        <w:t xml:space="preserve">Figura </w:t>
       </w:r>
       <w:r>
         <w:fldChar w:fldCharType="begin"/>
       </w:r>
       <w:r>
-        <w:instrText xml:space="preserve"> SEQ Figura_ \* ARABIC </w:instrText>
+        <w:instrText xml:space="preserve"> SEQ Figura \* ARABIC </w:instrText>
       </w:r>
       <w:r>
         <w:fldChar w:fldCharType="separate"/>
@@ -5158,7 +5563,10 @@
         <w:fldChar w:fldCharType="end"/>
       </w:r>
       <w:r>
-        <w:t xml:space="preserve">. Impresora </w:t>
+        <w:t xml:space="preserve"> </w:t>
+      </w:r>
+      <w:r>
+        <w:t xml:space="preserve">Impresora </w:t>
       </w:r>
       <w:proofErr w:type="spellStart"/>
       <w:r>
@@ -5174,9 +5582,9 @@
       </w:r>
       <w:proofErr w:type="spellEnd"/>
       <w:r>
-        <w:t xml:space="preserve"> abierto, tomado de prusaprinters.org</w:t>
-      </w:r>
-      <w:bookmarkEnd w:id="12"/>
+        <w:t xml:space="preserve"> abierto</w:t>
+      </w:r>
+      <w:bookmarkEnd w:id="13"/>
     </w:p>
     <w:p>
       <w:pPr>
@@ -5461,11 +5869,12 @@
       <w:pPr>
         <w:pStyle w:val="Heading1"/>
       </w:pPr>
-      <w:bookmarkStart w:id="13" w:name="_Toc499614968"/>
-      <w:r>
+      <w:bookmarkStart w:id="14" w:name="_Toc499614968"/>
+      <w:r>
+        <w:lastRenderedPageBreak/>
         <w:t>Alcances</w:t>
       </w:r>
-      <w:bookmarkEnd w:id="13"/>
+      <w:bookmarkEnd w:id="14"/>
     </w:p>
     <w:p>
       <w:pPr>
@@ -5558,15 +5967,15 @@
       <w:pPr>
         <w:pStyle w:val="Caption"/>
       </w:pPr>
-      <w:bookmarkStart w:id="14" w:name="_Toc496789968"/>
-      <w:r>
-        <w:t xml:space="preserve">Figura  </w:t>
+      <w:bookmarkStart w:id="15" w:name="_Toc499669302"/>
+      <w:r>
+        <w:t xml:space="preserve">Figura </w:t>
       </w:r>
       <w:r>
         <w:fldChar w:fldCharType="begin"/>
       </w:r>
       <w:r>
-        <w:instrText xml:space="preserve"> SEQ Figura_ \* ARABIC </w:instrText>
+        <w:instrText xml:space="preserve"> SEQ Figura \* ARABIC </w:instrText>
       </w:r>
       <w:r>
         <w:fldChar w:fldCharType="separate"/>
@@ -5581,12 +5990,15 @@
         <w:fldChar w:fldCharType="end"/>
       </w:r>
       <w:r>
-        <w:t xml:space="preserve">Modelo de la impresora 3D printmated3D, tomado de </w:t>
-      </w:r>
-      <w:r>
-        <w:t>imprimalia3d.com</w:t>
-      </w:r>
-      <w:bookmarkEnd w:id="14"/>
+        <w:t xml:space="preserve"> </w:t>
+      </w:r>
+      <w:r>
+        <w:t>Modelo d</w:t>
+      </w:r>
+      <w:r>
+        <w:t>e la impresora 3D printmated3D</w:t>
+      </w:r>
+      <w:bookmarkEnd w:id="15"/>
     </w:p>
     <w:p>
       <w:pPr>
@@ -5628,33 +6040,9 @@
         <w:pStyle w:val="Heading2"/>
       </w:pPr>
       <w:r>
+        <w:lastRenderedPageBreak/>
         <w:t xml:space="preserve"> Tipo de Investigación</w:t>
       </w:r>
-    </w:p>
-    <w:p>
-      <w:pPr>
-        <w:rPr>
-          <w:lang w:val="es-ES"/>
-        </w:rPr>
-      </w:pPr>
-    </w:p>
-    <w:p>
-      <w:pPr>
-        <w:pStyle w:val="Heading2"/>
-        <w:numPr>
-          <w:ilvl w:val="0"/>
-          <w:numId w:val="0"/>
-        </w:numPr>
-        <w:ind w:left="2880"/>
-      </w:pPr>
-      <w:r>
-        <w:t xml:space="preserve"> </w:t>
-      </w:r>
-      <w:bookmarkStart w:id="15" w:name="_Toc499614969"/>
-      <w:r>
-        <w:t>USUARIOS DIRECTOS E INDIRECTOS POTENCIALES DE LOS RESULTADOS DE LA INVESTIGACION</w:t>
-      </w:r>
-      <w:bookmarkEnd w:id="15"/>
     </w:p>
     <w:p>
       <w:pPr>
@@ -5726,7 +6114,6 @@
           <w:noProof/>
           <w:lang w:val="en-US" w:eastAsia="en-US"/>
         </w:rPr>
-        <w:lastRenderedPageBreak/>
         <w:drawing>
           <wp:inline distT="0" distB="0" distL="0" distR="0" wp14:anchorId="11BE6D9F" wp14:editId="1F8D0AE2">
             <wp:extent cx="3675916" cy="2038985"/>
@@ -5781,15 +6168,15 @@
       <w:pPr>
         <w:pStyle w:val="Caption"/>
       </w:pPr>
-      <w:bookmarkStart w:id="16" w:name="_Toc496789969"/>
-      <w:r>
-        <w:t xml:space="preserve">Figura  </w:t>
+      <w:bookmarkStart w:id="16" w:name="_Toc499669303"/>
+      <w:r>
+        <w:t xml:space="preserve">Figura </w:t>
       </w:r>
       <w:r>
         <w:fldChar w:fldCharType="begin"/>
       </w:r>
       <w:r>
-        <w:instrText xml:space="preserve"> SEQ Figura_ \* ARABIC </w:instrText>
+        <w:instrText xml:space="preserve"> SEQ Figura \* ARABIC </w:instrText>
       </w:r>
       <w:r>
         <w:fldChar w:fldCharType="separate"/>
@@ -5804,111 +6191,16 @@
         <w:fldChar w:fldCharType="end"/>
       </w:r>
       <w:r>
-        <w:t xml:space="preserve">Arreglo de </w:t>
-      </w:r>
-      <w:r>
-        <w:t>múltiples</w:t>
-      </w:r>
-      <w:r>
-        <w:t xml:space="preserve"> impresoras 3D ,como referencia para la </w:t>
-      </w:r>
-      <w:r>
-        <w:t>visión</w:t>
-      </w:r>
-      <w:r>
-        <w:t xml:space="preserve"> del anteproyecto, tomado de imprimalia3D</w:t>
+        <w:t xml:space="preserve"> </w:t>
+      </w:r>
+      <w:r>
+        <w:t>Arreglo de múltiples impresoras 3D ,como referencia para la visión del anteproyecto, tomado de imprimalia3D</w:t>
       </w:r>
       <w:bookmarkEnd w:id="16"/>
     </w:p>
     <w:p>
       <w:pPr>
-        <w:rPr>
-          <w:lang w:val="es-ES"/>
-        </w:rPr>
-      </w:pPr>
-    </w:p>
-    <w:p>
-      <w:pPr>
-        <w:rPr>
-          <w:lang w:val="es-ES"/>
-        </w:rPr>
-      </w:pPr>
-    </w:p>
-    <w:p>
-      <w:pPr>
-        <w:rPr>
-          <w:lang w:val="es-ES"/>
-        </w:rPr>
-      </w:pPr>
-    </w:p>
-    <w:p>
-      <w:pPr>
-        <w:rPr>
-          <w:lang w:val="es-ES"/>
-        </w:rPr>
-      </w:pPr>
-    </w:p>
-    <w:p>
-      <w:pPr>
-        <w:rPr>
-          <w:lang w:val="es-ES"/>
-        </w:rPr>
-      </w:pPr>
-    </w:p>
-    <w:p>
-      <w:pPr>
-        <w:rPr>
-          <w:lang w:val="es-ES"/>
-        </w:rPr>
-      </w:pPr>
-    </w:p>
-    <w:p>
-      <w:pPr>
-        <w:rPr>
-          <w:lang w:val="es-ES"/>
-        </w:rPr>
-      </w:pPr>
-    </w:p>
-    <w:p>
-      <w:pPr>
-        <w:rPr>
-          <w:lang w:val="es-ES"/>
-        </w:rPr>
-      </w:pPr>
-    </w:p>
-    <w:p>
-      <w:pPr>
-        <w:rPr>
-          <w:lang w:val="es-ES"/>
-        </w:rPr>
-      </w:pPr>
-    </w:p>
-    <w:p>
-      <w:pPr>
-        <w:rPr>
-          <w:lang w:val="es-ES"/>
-        </w:rPr>
-      </w:pPr>
-    </w:p>
-    <w:p>
-      <w:pPr>
-        <w:rPr>
-          <w:lang w:val="es-ES"/>
-        </w:rPr>
-      </w:pPr>
-    </w:p>
-    <w:p>
-      <w:pPr>
-        <w:rPr>
-          <w:lang w:val="es-ES"/>
-        </w:rPr>
-      </w:pPr>
-    </w:p>
-    <w:p>
-      <w:pPr>
-        <w:rPr>
-          <w:lang w:val="es-ES"/>
-        </w:rPr>
+        <w:pStyle w:val="Caption"/>
       </w:pPr>
     </w:p>
     <w:p>
@@ -6618,21 +6910,12 @@
         <w:t>“</w:t>
       </w:r>
       <w:r>
-        <w:rPr>
-          <w:sz w:val="22"/>
-        </w:rPr>
         <w:t>DISEÑO DE UN LABORATORIO REMOTO DE IMPRESIÓN 3D</w:t>
       </w:r>
       <w:r>
-        <w:rPr>
-          <w:sz w:val="22"/>
-        </w:rPr>
         <w:t xml:space="preserve">: </w:t>
       </w:r>
       <w:r>
-        <w:rPr>
-          <w:sz w:val="22"/>
-        </w:rPr>
         <w:t>El sistema LI3D, es un laboratorio remoto de impresión 3D de bajo coste, basado en hardware y software libre. El LI3D contribuye a aumentar la funcionalidad y disponibilidad de las impresoras 3D, eliminando la limitación horaria impuesta en talleres y aulas.</w:t>
       </w:r>
       <w:r>
@@ -6754,15 +7037,9 @@
         <w:pStyle w:val="Caption"/>
       </w:pPr>
       <w:r>
-        <w:rPr>
-          <w:sz w:val="22"/>
-        </w:rPr>
         <w:t>Acceso remoto aplicad</w:t>
       </w:r>
       <w:r>
-        <w:rPr>
-          <w:sz w:val="22"/>
-        </w:rPr>
         <w:t>o en instrumentos de medición</w:t>
       </w:r>
       <w:sdt>
@@ -6993,15 +7270,7 @@
         <w:rPr>
           <w:lang w:val="es-ES"/>
         </w:rPr>
-        <w:t>Desde la invención de la impresora de inyección de tinta en 1976 las impresoras han evolucionado, pasando de imprimir con tinta a imprimir con materiales, lo cual ha propiciado el desarrollo de proyect</w:t>
-      </w:r>
-      <w:bookmarkStart w:id="24" w:name="_GoBack"/>
-      <w:bookmarkEnd w:id="24"/>
-      <w:r>
-        <w:rPr>
-          <w:lang w:val="es-ES"/>
-        </w:rPr>
-        <w:t>os que involucran la impresión 3D, pero ¿qué es la impresión 3D?, según López (2016), “La impresión 3D, o manufactura aditiva, es un grupo de tecnologías de fabricación que, partiendo de un modelo digital, permiten manipular de manera automática distintos materiales y agregarlos capa a capa de forma muy precisa para construir un objeto en tres  dimensiones” (P.2) , por tanto la impresión 3D se concibe como un proceso en el que se crea un objeto tridimensional generando delgadas capas de material y poniéndolas una sobre la otra.</w:t>
+        <w:t>Desde la invención de la impresora de inyección de tinta en 1976 las impresoras han evolucionado, pasando de imprimir con tinta a imprimir con materiales, lo cual ha propiciado el desarrollo de proyectos que involucran la impresión 3D, pero ¿qué es la impresión 3D?, según López (2016), “La impresión 3D, o manufactura aditiva, es un grupo de tecnologías de fabricación que, partiendo de un modelo digital, permiten manipular de manera automática distintos materiales y agregarlos capa a capa de forma muy precisa para construir un objeto en tres  dimensiones” (P.2) , por tanto la impresión 3D se concibe como un proceso en el que se crea un objeto tridimensional generando delgadas capas de material y poniéndolas una sobre la otra.</w:t>
       </w:r>
     </w:p>
     <w:p>
@@ -7327,11 +7596,11 @@
       <w:pPr>
         <w:pStyle w:val="Heading3"/>
       </w:pPr>
-      <w:bookmarkStart w:id="25" w:name="_Toc499614977"/>
+      <w:bookmarkStart w:id="24" w:name="_Toc499614977"/>
       <w:r>
         <w:t>Sensores y Actuadores</w:t>
       </w:r>
-      <w:bookmarkEnd w:id="25"/>
+      <w:bookmarkEnd w:id="24"/>
     </w:p>
     <w:p>
       <w:pPr>
@@ -8127,13 +8396,56 @@
           <w:lang w:val="es-ES"/>
         </w:rPr>
       </w:pPr>
-      <w:bookmarkStart w:id="26" w:name="_Toc499614978"/>
+      <w:bookmarkStart w:id="25" w:name="_Toc499614978"/>
       <w:r>
         <w:rPr>
           <w:lang w:val="es-ES"/>
         </w:rPr>
         <w:t>Red de sensores:</w:t>
       </w:r>
+      <w:bookmarkEnd w:id="25"/>
+    </w:p>
+    <w:p>
+      <w:pPr>
+        <w:rPr>
+          <w:lang w:val="es-ES"/>
+        </w:rPr>
+      </w:pPr>
+      <w:r>
+        <w:rPr>
+          <w:lang w:val="es-ES"/>
+        </w:rPr>
+        <w:t>Una red de sensores es una serie de dispositivos espaciados autónomos capaces de monitorear condiciones físicas o ambientales, conectados de manera de nodo con el objetivo de resolver una tarea en común.</w:t>
+      </w:r>
+    </w:p>
+    <w:p>
+      <w:pPr>
+        <w:pStyle w:val="Heading3"/>
+        <w:rPr>
+          <w:lang w:val="es-ES"/>
+        </w:rPr>
+      </w:pPr>
+      <w:bookmarkStart w:id="26" w:name="_Toc499614979"/>
+      <w:r>
+        <w:rPr>
+          <w:lang w:val="es-ES"/>
+        </w:rPr>
+        <w:t xml:space="preserve">Elementos de estado </w:t>
+      </w:r>
+      <w:proofErr w:type="spellStart"/>
+      <w:r>
+        <w:rPr>
+          <w:lang w:val="es-ES"/>
+        </w:rPr>
+        <w:t>solido</w:t>
+      </w:r>
+      <w:proofErr w:type="spellEnd"/>
+      <w:r>
+        <w:rPr>
+          <w:lang w:val="es-ES"/>
+        </w:rPr>
+        <w:t>:</w:t>
+      </w:r>
       <w:bookmarkEnd w:id="26"/>
     </w:p>
     <w:p>
@@ -8146,89 +8458,46 @@
         <w:rPr>
           <w:lang w:val="es-ES"/>
         </w:rPr>
-        <w:t>Una red de sensores es una serie de dispositivos espaciados autónomos capaces de monitorear condiciones físicas o ambientales, conectados de manera de nodo con el objetivo de resolver una tarea en común.</w:t>
+        <w:t xml:space="preserve">Se define elemento de estado </w:t>
+      </w:r>
+      <w:proofErr w:type="spellStart"/>
+      <w:r>
+        <w:rPr>
+          <w:lang w:val="es-ES"/>
+        </w:rPr>
+        <w:t>solido</w:t>
+      </w:r>
+      <w:proofErr w:type="spellEnd"/>
+      <w:r>
+        <w:rPr>
+          <w:lang w:val="es-ES"/>
+        </w:rPr>
+        <w:t xml:space="preserve"> aquellos circuitos o dispositivos construidos totalmente de materiales solidos que basan su funcionamiento en el movimiento de electrones </w:t>
+      </w:r>
+      <w:proofErr w:type="spellStart"/>
+      <w:r>
+        <w:rPr>
+          <w:lang w:val="es-ES"/>
+        </w:rPr>
+        <w:t>atravez</w:t>
+      </w:r>
+      <w:proofErr w:type="spellEnd"/>
+      <w:r>
+        <w:rPr>
+          <w:lang w:val="es-ES"/>
+        </w:rPr>
+        <w:t xml:space="preserve"> de placas semiconductoras.</w:t>
       </w:r>
     </w:p>
     <w:p>
       <w:pPr>
         <w:pStyle w:val="Heading3"/>
-        <w:rPr>
-          <w:lang w:val="es-ES"/>
-        </w:rPr>
-      </w:pPr>
-      <w:bookmarkStart w:id="27" w:name="_Toc499614979"/>
-      <w:r>
-        <w:rPr>
-          <w:lang w:val="es-ES"/>
-        </w:rPr>
-        <w:t xml:space="preserve">Elementos de estado </w:t>
-      </w:r>
-      <w:proofErr w:type="spellStart"/>
-      <w:r>
-        <w:rPr>
-          <w:lang w:val="es-ES"/>
-        </w:rPr>
-        <w:t>solido</w:t>
-      </w:r>
-      <w:proofErr w:type="spellEnd"/>
-      <w:r>
-        <w:rPr>
-          <w:lang w:val="es-ES"/>
-        </w:rPr>
-        <w:t>:</w:t>
+      </w:pPr>
+      <w:bookmarkStart w:id="27" w:name="_Toc499614980"/>
+      <w:r>
+        <w:t>Microcontroladores</w:t>
       </w:r>
       <w:bookmarkEnd w:id="27"/>
-    </w:p>
-    <w:p>
-      <w:pPr>
-        <w:rPr>
-          <w:lang w:val="es-ES"/>
-        </w:rPr>
-      </w:pPr>
-      <w:r>
-        <w:rPr>
-          <w:lang w:val="es-ES"/>
-        </w:rPr>
-        <w:t xml:space="preserve">Se define elemento de estado </w:t>
-      </w:r>
-      <w:proofErr w:type="spellStart"/>
-      <w:r>
-        <w:rPr>
-          <w:lang w:val="es-ES"/>
-        </w:rPr>
-        <w:t>solido</w:t>
-      </w:r>
-      <w:proofErr w:type="spellEnd"/>
-      <w:r>
-        <w:rPr>
-          <w:lang w:val="es-ES"/>
-        </w:rPr>
-        <w:t xml:space="preserve"> aquellos circuitos o dispositivos construidos totalmente de materiales solidos que basan su funcionamiento en el movimiento de electrones </w:t>
-      </w:r>
-      <w:proofErr w:type="spellStart"/>
-      <w:r>
-        <w:rPr>
-          <w:lang w:val="es-ES"/>
-        </w:rPr>
-        <w:t>atravez</w:t>
-      </w:r>
-      <w:proofErr w:type="spellEnd"/>
-      <w:r>
-        <w:rPr>
-          <w:lang w:val="es-ES"/>
-        </w:rPr>
-        <w:t xml:space="preserve"> de placas semiconductoras.</w:t>
-      </w:r>
-    </w:p>
-    <w:p>
-      <w:pPr>
-        <w:pStyle w:val="Heading3"/>
-      </w:pPr>
-      <w:bookmarkStart w:id="28" w:name="_Toc499614980"/>
-      <w:r>
-        <w:t>Microcontroladores</w:t>
-      </w:r>
-      <w:bookmarkEnd w:id="28"/>
     </w:p>
     <w:p>
       <w:pPr>
@@ -8288,13 +8557,82 @@
       <w:pPr>
         <w:pStyle w:val="Heading3"/>
       </w:pPr>
-      <w:bookmarkStart w:id="29" w:name="_Toc499614981"/>
+      <w:bookmarkStart w:id="28" w:name="_Toc499614981"/>
       <w:r>
         <w:t>A</w:t>
       </w:r>
       <w:r>
         <w:t>rduino</w:t>
       </w:r>
+      <w:bookmarkEnd w:id="28"/>
+    </w:p>
+    <w:p>
+      <w:pPr>
+        <w:rPr>
+          <w:lang w:val="es-ES"/>
+        </w:rPr>
+      </w:pPr>
+    </w:p>
+    <w:p>
+      <w:pPr>
+        <w:rPr>
+          <w:lang w:val="es-ES"/>
+        </w:rPr>
+      </w:pPr>
+      <w:r>
+        <w:rPr>
+          <w:lang w:val="es-ES"/>
+        </w:rPr>
+        <w:t>Una placa Arduino es una PCB basada en un microcontrolador y que incorpora pines de entrada y salida que facilita la implementación de sistemas de control al permitir de manera muy sencilla conectar sensores y actuadores. Las placas Arduino se dividen en varios modelos que varían en sus capacidades y tamaños por lo que se debe escoger correctamente el modelo que mejor se adapta a las necesidades del proyecto a realizar.</w:t>
+      </w:r>
+    </w:p>
+    <w:p>
+      <w:pPr>
+        <w:rPr>
+          <w:lang w:val="es-ES"/>
+        </w:rPr>
+      </w:pPr>
+    </w:p>
+    <w:p>
+      <w:pPr>
+        <w:rPr>
+          <w:lang w:val="es-ES"/>
+        </w:rPr>
+      </w:pPr>
+      <w:r>
+        <w:rPr>
+          <w:lang w:val="es-ES"/>
+        </w:rPr>
+        <w:t xml:space="preserve">No obstante, para Torrente (2013) Arduino es también tanto un software libre y multiplataforma que permite programar de manera fácil y sencilla la placa Arduino mediante el ordenador como un lenguaje de programación libre que permite escribir de manera correcta las instrucciones que ser </w:t>
+      </w:r>
+      <w:r>
+        <w:rPr>
+          <w:lang w:val="es-ES"/>
+        </w:rPr>
+        <w:t>requieren ejecutar en la placa.</w:t>
+      </w:r>
+    </w:p>
+    <w:p>
+      <w:pPr>
+        <w:rPr>
+          <w:lang w:val="es-ES"/>
+        </w:rPr>
+      </w:pPr>
+    </w:p>
+    <w:p>
+      <w:pPr>
+        <w:pStyle w:val="Heading3"/>
+        <w:rPr>
+          <w:lang w:val="es-ES"/>
+        </w:rPr>
+      </w:pPr>
+      <w:bookmarkStart w:id="29" w:name="_Toc499614982"/>
+      <w:r>
+        <w:rPr>
+          <w:lang w:val="es-ES"/>
+        </w:rPr>
+        <w:t>Algoritmo:</w:t>
+      </w:r>
       <w:bookmarkEnd w:id="29"/>
     </w:p>
     <w:p>
@@ -8303,44 +8641,11 @@
           <w:lang w:val="es-ES"/>
         </w:rPr>
       </w:pPr>
-    </w:p>
-    <w:p>
-      <w:pPr>
-        <w:rPr>
-          <w:lang w:val="es-ES"/>
-        </w:rPr>
-      </w:pPr>
-      <w:r>
-        <w:rPr>
-          <w:lang w:val="es-ES"/>
-        </w:rPr>
-        <w:t>Una placa Arduino es una PCB basada en un microcontrolador y que incorpora pines de entrada y salida que facilita la implementación de sistemas de control al permitir de manera muy sencilla conectar sensores y actuadores. Las placas Arduino se dividen en varios modelos que varían en sus capacidades y tamaños por lo que se debe escoger correctamente el modelo que mejor se adapta a las necesidades del proyecto a realizar.</w:t>
-      </w:r>
-    </w:p>
-    <w:p>
-      <w:pPr>
-        <w:rPr>
-          <w:lang w:val="es-ES"/>
-        </w:rPr>
-      </w:pPr>
-    </w:p>
-    <w:p>
-      <w:pPr>
-        <w:rPr>
-          <w:lang w:val="es-ES"/>
-        </w:rPr>
-      </w:pPr>
-      <w:r>
-        <w:rPr>
-          <w:lang w:val="es-ES"/>
-        </w:rPr>
-        <w:t xml:space="preserve">No obstante, para Torrente (2013) Arduino es también tanto un software libre y multiplataforma que permite programar de manera fácil y sencilla la placa Arduino mediante el ordenador como un lenguaje de programación libre que permite escribir de manera correcta las instrucciones que ser </w:t>
-      </w:r>
-      <w:r>
-        <w:rPr>
-          <w:lang w:val="es-ES"/>
-        </w:rPr>
-        <w:t>requieren ejecutar en la placa.</w:t>
+      <w:r>
+        <w:rPr>
+          <w:lang w:val="es-ES"/>
+        </w:rPr>
+        <w:t>Un algoritmo es una serie ordenada de instrucciones que tienen como finalidad definir la solución a un problema matemático.</w:t>
       </w:r>
     </w:p>
     <w:p>
@@ -8357,43 +8662,7 @@
           <w:lang w:val="es-ES"/>
         </w:rPr>
       </w:pPr>
-      <w:bookmarkStart w:id="30" w:name="_Toc499614982"/>
-      <w:r>
-        <w:rPr>
-          <w:lang w:val="es-ES"/>
-        </w:rPr>
-        <w:t>Algoritmo:</w:t>
-      </w:r>
-      <w:bookmarkEnd w:id="30"/>
-    </w:p>
-    <w:p>
-      <w:pPr>
-        <w:rPr>
-          <w:lang w:val="es-ES"/>
-        </w:rPr>
-      </w:pPr>
-      <w:r>
-        <w:rPr>
-          <w:lang w:val="es-ES"/>
-        </w:rPr>
-        <w:t>Un algoritmo es una serie ordenada de instrucciones que tienen como finalidad definir la solución a un problema matemático.</w:t>
-      </w:r>
-    </w:p>
-    <w:p>
-      <w:pPr>
-        <w:rPr>
-          <w:lang w:val="es-ES"/>
-        </w:rPr>
-      </w:pPr>
-    </w:p>
-    <w:p>
-      <w:pPr>
-        <w:pStyle w:val="Heading3"/>
-        <w:rPr>
-          <w:lang w:val="es-ES"/>
-        </w:rPr>
-      </w:pPr>
-      <w:bookmarkStart w:id="31" w:name="_Toc499614983"/>
+      <w:bookmarkStart w:id="30" w:name="_Toc499614983"/>
       <w:r>
         <w:rPr>
           <w:lang w:val="es-ES"/>
@@ -8401,6 +8670,50 @@
         <w:lastRenderedPageBreak/>
         <w:t>Plataformas de desarrollo:</w:t>
       </w:r>
+      <w:bookmarkEnd w:id="30"/>
+    </w:p>
+    <w:p>
+      <w:pPr>
+        <w:rPr>
+          <w:lang w:val="es-ES"/>
+        </w:rPr>
+      </w:pPr>
+      <w:r>
+        <w:rPr>
+          <w:lang w:val="es-ES"/>
+        </w:rPr>
+        <w:t xml:space="preserve">Una plataforma de desarrollo es un entorno en el cual se desarrolla un grupo definido de aplicaciones, también se entiende plataforma como base para hacer funcionar determinados </w:t>
+      </w:r>
+      <w:proofErr w:type="spellStart"/>
+      <w:r>
+        <w:rPr>
+          <w:lang w:val="es-ES"/>
+        </w:rPr>
+        <w:t>modulos</w:t>
+      </w:r>
+      <w:proofErr w:type="spellEnd"/>
+      <w:r>
+        <w:rPr>
+          <w:lang w:val="es-ES"/>
+        </w:rPr>
+        <w:t>.</w:t>
+      </w:r>
+    </w:p>
+    <w:p>
+      <w:pPr>
+        <w:rPr>
+          <w:lang w:val="es-ES"/>
+        </w:rPr>
+      </w:pPr>
+    </w:p>
+    <w:p>
+      <w:pPr>
+        <w:pStyle w:val="Heading3"/>
+      </w:pPr>
+      <w:bookmarkStart w:id="31" w:name="_Toc499614984"/>
+      <w:r>
+        <w:t>Marcos de trabajo:</w:t>
+      </w:r>
       <w:bookmarkEnd w:id="31"/>
     </w:p>
     <w:p>
@@ -8413,110 +8726,66 @@
         <w:rPr>
           <w:lang w:val="es-ES"/>
         </w:rPr>
-        <w:t xml:space="preserve">Una plataforma de desarrollo es un entorno en el cual se desarrolla un grupo definido de aplicaciones, también se entiende plataforma como base para hacer funcionar determinados </w:t>
+        <w:t xml:space="preserve">Un </w:t>
       </w:r>
       <w:proofErr w:type="spellStart"/>
       <w:r>
         <w:rPr>
           <w:lang w:val="es-ES"/>
         </w:rPr>
-        <w:t>modulos</w:t>
+        <w:t>framework</w:t>
       </w:r>
       <w:proofErr w:type="spellEnd"/>
       <w:r>
         <w:rPr>
           <w:lang w:val="es-ES"/>
         </w:rPr>
-        <w:t>.</w:t>
-      </w:r>
-    </w:p>
-    <w:p>
-      <w:pPr>
-        <w:rPr>
-          <w:lang w:val="es-ES"/>
-        </w:rPr>
-      </w:pPr>
+        <w:t xml:space="preserve">, marco de trabajo es un conjunto estandarizado de conceptos, </w:t>
+      </w:r>
+      <w:proofErr w:type="spellStart"/>
+      <w:r>
+        <w:rPr>
+          <w:lang w:val="es-ES"/>
+        </w:rPr>
+        <w:t>practicas</w:t>
+      </w:r>
+      <w:proofErr w:type="spellEnd"/>
+      <w:r>
+        <w:rPr>
+          <w:lang w:val="es-ES"/>
+        </w:rPr>
+        <w:t xml:space="preserve"> y criterios para enfocar una </w:t>
+      </w:r>
+      <w:proofErr w:type="spellStart"/>
+      <w:r>
+        <w:rPr>
+          <w:lang w:val="es-ES"/>
+        </w:rPr>
+        <w:t>practica</w:t>
+      </w:r>
+      <w:proofErr w:type="spellEnd"/>
+      <w:r>
+        <w:rPr>
+          <w:lang w:val="es-ES"/>
+        </w:rPr>
+        <w:t xml:space="preserve"> que sirve como referencia a la hora de enfrentar y resolver nuevos problemas.</w:t>
+      </w:r>
     </w:p>
     <w:p>
       <w:pPr>
         <w:pStyle w:val="Heading3"/>
-      </w:pPr>
-      <w:bookmarkStart w:id="32" w:name="_Toc499614984"/>
-      <w:r>
-        <w:t>Marcos de trabajo:</w:t>
+        <w:rPr>
+          <w:lang w:val="es-ES"/>
+        </w:rPr>
+      </w:pPr>
+      <w:bookmarkStart w:id="32" w:name="_Toc499614985"/>
+      <w:r>
+        <w:rPr>
+          <w:lang w:val="es-ES"/>
+        </w:rPr>
+        <w:t>Impresora 3d:</w:t>
       </w:r>
       <w:bookmarkEnd w:id="32"/>
-    </w:p>
-    <w:p>
-      <w:pPr>
-        <w:rPr>
-          <w:lang w:val="es-ES"/>
-        </w:rPr>
-      </w:pPr>
-      <w:r>
-        <w:rPr>
-          <w:lang w:val="es-ES"/>
-        </w:rPr>
-        <w:t xml:space="preserve">Un </w:t>
-      </w:r>
-      <w:proofErr w:type="spellStart"/>
-      <w:r>
-        <w:rPr>
-          <w:lang w:val="es-ES"/>
-        </w:rPr>
-        <w:t>framework</w:t>
-      </w:r>
-      <w:proofErr w:type="spellEnd"/>
-      <w:r>
-        <w:rPr>
-          <w:lang w:val="es-ES"/>
-        </w:rPr>
-        <w:t xml:space="preserve">, marco de trabajo es un conjunto estandarizado de conceptos, </w:t>
-      </w:r>
-      <w:proofErr w:type="spellStart"/>
-      <w:r>
-        <w:rPr>
-          <w:lang w:val="es-ES"/>
-        </w:rPr>
-        <w:t>practicas</w:t>
-      </w:r>
-      <w:proofErr w:type="spellEnd"/>
-      <w:r>
-        <w:rPr>
-          <w:lang w:val="es-ES"/>
-        </w:rPr>
-        <w:t xml:space="preserve"> y criterios para enfocar una </w:t>
-      </w:r>
-      <w:proofErr w:type="spellStart"/>
-      <w:r>
-        <w:rPr>
-          <w:lang w:val="es-ES"/>
-        </w:rPr>
-        <w:t>practica</w:t>
-      </w:r>
-      <w:proofErr w:type="spellEnd"/>
-      <w:r>
-        <w:rPr>
-          <w:lang w:val="es-ES"/>
-        </w:rPr>
-        <w:t xml:space="preserve"> que sirve como referencia a la hora de enfrentar y resolver nuevos problemas.</w:t>
-      </w:r>
-    </w:p>
-    <w:p>
-      <w:pPr>
-        <w:pStyle w:val="Heading3"/>
-        <w:rPr>
-          <w:lang w:val="es-ES"/>
-        </w:rPr>
-      </w:pPr>
-      <w:bookmarkStart w:id="33" w:name="_Toc499614985"/>
-      <w:r>
-        <w:rPr>
-          <w:lang w:val="es-ES"/>
-        </w:rPr>
-        <w:t>Impresora 3d:</w:t>
-      </w:r>
-      <w:bookmarkEnd w:id="33"/>
     </w:p>
     <w:p>
       <w:pPr>
@@ -8678,14 +8947,15 @@
       <w:pPr>
         <w:pStyle w:val="Caption"/>
       </w:pPr>
-      <w:r>
-        <w:t xml:space="preserve">Figura  </w:t>
+      <w:bookmarkStart w:id="33" w:name="_Toc499669304"/>
+      <w:r>
+        <w:t xml:space="preserve">Figura </w:t>
       </w:r>
       <w:r>
         <w:fldChar w:fldCharType="begin"/>
       </w:r>
       <w:r>
-        <w:instrText xml:space="preserve"> SEQ Figura_ \* ARABIC </w:instrText>
+        <w:instrText xml:space="preserve"> SEQ Figura \* ARABIC </w:instrText>
       </w:r>
       <w:r>
         <w:fldChar w:fldCharType="separate"/>
@@ -8700,7 +8970,10 @@
         <w:fldChar w:fldCharType="end"/>
       </w:r>
       <w:r>
-        <w:t xml:space="preserve">. Impresora 3D </w:t>
+        <w:t xml:space="preserve"> </w:t>
+      </w:r>
+      <w:r>
+        <w:t xml:space="preserve">Impresora 3D </w:t>
       </w:r>
       <w:proofErr w:type="spellStart"/>
       <w:r>
@@ -8726,28 +8999,27 @@
       <w:r>
         <w:t xml:space="preserve"> de Ortecmo.com</w:t>
       </w:r>
-    </w:p>
-    <w:p>
-      <w:pPr>
-        <w:pStyle w:val="Heading3"/>
-        <w:rPr>
-          <w:lang w:val="es-ES"/>
-        </w:rPr>
+      <w:bookmarkEnd w:id="33"/>
+    </w:p>
+    <w:p>
+      <w:pPr>
+        <w:pStyle w:val="Caption"/>
+        <w:jc w:val="left"/>
       </w:pPr>
       <w:bookmarkStart w:id="34" w:name="_Toc499614986"/>
+    </w:p>
+    <w:p>
+      <w:pPr>
+        <w:pStyle w:val="Caption"/>
+        <w:jc w:val="left"/>
+      </w:pPr>
       <w:proofErr w:type="spellStart"/>
       <w:r>
-        <w:rPr>
-          <w:lang w:val="es-ES"/>
-        </w:rPr>
         <w:lastRenderedPageBreak/>
         <w:t>Extrusion</w:t>
       </w:r>
       <w:proofErr w:type="spellEnd"/>
       <w:r>
-        <w:rPr>
-          <w:lang w:val="es-ES"/>
-        </w:rPr>
         <w:t>:</w:t>
       </w:r>
       <w:bookmarkEnd w:id="34"/>
@@ -8899,14 +9171,15 @@
       <w:pPr>
         <w:pStyle w:val="Caption"/>
       </w:pPr>
-      <w:r>
-        <w:t xml:space="preserve">Figura  </w:t>
+      <w:bookmarkStart w:id="35" w:name="_Toc499669305"/>
+      <w:r>
+        <w:t xml:space="preserve">Figura </w:t>
       </w:r>
       <w:r>
         <w:fldChar w:fldCharType="begin"/>
       </w:r>
       <w:r>
-        <w:instrText xml:space="preserve"> SEQ Figura_ \* ARABIC </w:instrText>
+        <w:instrText xml:space="preserve"> SEQ Figura \* ARABIC </w:instrText>
       </w:r>
       <w:r>
         <w:fldChar w:fldCharType="separate"/>
@@ -8921,11 +9194,17 @@
         <w:fldChar w:fldCharType="end"/>
       </w:r>
       <w:r>
-        <w:t xml:space="preserve">. Corte transversal a un extrusor, cortesía de: </w:t>
-      </w:r>
-      <w:r>
-        <w:t>formizable.com</w:t>
-      </w:r>
+        <w:t xml:space="preserve"> </w:t>
+      </w:r>
+      <w:r>
+        <w:t>Corte transversal a un extrusor</w:t>
+      </w:r>
+      <w:bookmarkEnd w:id="35"/>
+    </w:p>
+    <w:p>
+      <w:pPr>
+        <w:pStyle w:val="Caption"/>
+      </w:pPr>
     </w:p>
     <w:p>
       <w:pPr>
@@ -8934,7 +9213,7 @@
           <w:lang w:val="es-ES"/>
         </w:rPr>
       </w:pPr>
-      <w:bookmarkStart w:id="35" w:name="_Toc499614987"/>
+      <w:bookmarkStart w:id="36" w:name="_Toc499614987"/>
       <w:r>
         <w:rPr>
           <w:lang w:val="es-ES"/>
@@ -8947,7 +9226,7 @@
         </w:rPr>
         <w:t>:</w:t>
       </w:r>
-      <w:bookmarkEnd w:id="35"/>
+      <w:bookmarkEnd w:id="36"/>
     </w:p>
     <w:p>
       <w:pPr>
@@ -9031,26 +9310,26 @@
           <w:lang w:val="es-ES"/>
         </w:rPr>
       </w:pPr>
-      <w:bookmarkStart w:id="36" w:name="_Toc499614988"/>
-      <w:r>
-        <w:rPr>
-          <w:lang w:val="es-ES"/>
-        </w:rPr>
+      <w:bookmarkStart w:id="37" w:name="_Toc499614988"/>
+      <w:r>
+        <w:rPr>
+          <w:lang w:val="es-ES"/>
+        </w:rPr>
+        <w:lastRenderedPageBreak/>
         <w:t>Sistema de monitoreo:</w:t>
       </w:r>
-      <w:bookmarkEnd w:id="36"/>
-    </w:p>
-    <w:p>
-      <w:pPr>
-        <w:rPr>
-          <w:lang w:val="es-ES"/>
-        </w:rPr>
-      </w:pPr>
-      <w:r>
-        <w:rPr>
-          <w:lang w:val="es-ES"/>
-        </w:rPr>
-        <w:lastRenderedPageBreak/>
+      <w:bookmarkEnd w:id="37"/>
+    </w:p>
+    <w:p>
+      <w:pPr>
+        <w:rPr>
+          <w:lang w:val="es-ES"/>
+        </w:rPr>
+      </w:pPr>
+      <w:r>
+        <w:rPr>
+          <w:lang w:val="es-ES"/>
+        </w:rPr>
         <w:t xml:space="preserve">Se considera como monitoreo el proceso </w:t>
       </w:r>
       <w:r>
@@ -9094,14 +9373,14 @@
           <w:lang w:val="es-ES"/>
         </w:rPr>
       </w:pPr>
-      <w:bookmarkStart w:id="37" w:name="_Toc499614989"/>
+      <w:bookmarkStart w:id="38" w:name="_Toc499614989"/>
       <w:r>
         <w:rPr>
           <w:lang w:val="es-ES"/>
         </w:rPr>
         <w:t>Aplicación:</w:t>
       </w:r>
-      <w:bookmarkEnd w:id="37"/>
+      <w:bookmarkEnd w:id="38"/>
     </w:p>
     <w:p>
       <w:pPr>
@@ -9130,14 +9409,14 @@
           <w:lang w:val="es-ES"/>
         </w:rPr>
       </w:pPr>
-      <w:bookmarkStart w:id="38" w:name="_Toc499614990"/>
+      <w:bookmarkStart w:id="39" w:name="_Toc499614990"/>
       <w:r>
         <w:rPr>
           <w:lang w:val="es-ES"/>
         </w:rPr>
         <w:t>Android:</w:t>
       </w:r>
-      <w:bookmarkEnd w:id="38"/>
+      <w:bookmarkEnd w:id="39"/>
     </w:p>
     <w:p>
       <w:pPr>
@@ -9221,11 +9500,11 @@
       <w:pPr>
         <w:pStyle w:val="Heading3"/>
       </w:pPr>
-      <w:bookmarkStart w:id="39" w:name="_Toc499614991"/>
+      <w:bookmarkStart w:id="40" w:name="_Toc499614991"/>
       <w:r>
         <w:t>ITU:</w:t>
       </w:r>
-      <w:bookmarkEnd w:id="39"/>
+      <w:bookmarkEnd w:id="40"/>
     </w:p>
     <w:p>
       <w:pPr>
@@ -9257,7 +9536,14 @@
         <w:rPr>
           <w:lang w:val="es-ES"/>
         </w:rPr>
-        <w:t xml:space="preserve"> atribuyen el espectro radioeléctrico y las normas de orbita de los satélites, generan las normativas encargadas de regular las comunicaciones </w:t>
+        <w:t xml:space="preserve"> atribuyen el espectro radioeléctrico y las normas de orbita de los </w:t>
+      </w:r>
+      <w:r>
+        <w:rPr>
+          <w:lang w:val="es-ES"/>
+        </w:rPr>
+        <w:lastRenderedPageBreak/>
+        <w:t xml:space="preserve">satélites, generan las normativas encargadas de regular las comunicaciones </w:t>
       </w:r>
       <w:proofErr w:type="spellStart"/>
       <w:r>
@@ -9332,14 +9618,14 @@
           <w:lang w:val="es-ES"/>
         </w:rPr>
       </w:pPr>
-      <w:bookmarkStart w:id="40" w:name="_Toc499614992"/>
+      <w:bookmarkStart w:id="41" w:name="_Toc499614992"/>
       <w:r>
         <w:rPr>
           <w:lang w:val="es-ES"/>
         </w:rPr>
         <w:t>Modelo OSI:</w:t>
       </w:r>
-      <w:bookmarkEnd w:id="40"/>
+      <w:bookmarkEnd w:id="41"/>
     </w:p>
     <w:p>
       <w:pPr>
@@ -9416,11 +9702,11 @@
       <w:pPr>
         <w:pStyle w:val="Heading2"/>
       </w:pPr>
-      <w:bookmarkStart w:id="41" w:name="_Toc499614993"/>
+      <w:bookmarkStart w:id="42" w:name="_Toc499614993"/>
       <w:r>
         <w:t>MARCO LEGAL:</w:t>
       </w:r>
-      <w:bookmarkEnd w:id="41"/>
+      <w:bookmarkEnd w:id="42"/>
     </w:p>
     <w:p>
       <w:pPr>
@@ -9470,14 +9756,14 @@
           <w:lang w:val="es-ES"/>
         </w:rPr>
       </w:pPr>
-      <w:bookmarkStart w:id="42" w:name="_Toc499614994"/>
+      <w:bookmarkStart w:id="43" w:name="_Toc499614994"/>
       <w:r>
         <w:rPr>
           <w:lang w:val="es-ES"/>
         </w:rPr>
         <w:t>IEEE802.11:</w:t>
       </w:r>
-      <w:bookmarkEnd w:id="42"/>
+      <w:bookmarkEnd w:id="43"/>
       <w:r>
         <w:rPr>
           <w:lang w:val="es-ES"/>
@@ -9531,14 +9817,14 @@
           <w:lang w:val="es-ES"/>
         </w:rPr>
       </w:pPr>
-      <w:bookmarkStart w:id="43" w:name="_Toc499614995"/>
+      <w:bookmarkStart w:id="44" w:name="_Toc499614995"/>
       <w:r>
         <w:rPr>
           <w:lang w:val="es-ES"/>
         </w:rPr>
         <w:t>ANE:</w:t>
       </w:r>
-      <w:bookmarkEnd w:id="43"/>
+      <w:bookmarkEnd w:id="44"/>
     </w:p>
     <w:p>
       <w:pPr>
@@ -9653,6 +9939,7 @@
         <w:rPr>
           <w:lang w:val="es-ES"/>
         </w:rPr>
+        <w:lastRenderedPageBreak/>
         <w:t xml:space="preserve"> </w:t>
       </w:r>
     </w:p>
@@ -9667,12 +9954,11 @@
       <w:pPr>
         <w:pStyle w:val="Heading1"/>
       </w:pPr>
-      <w:bookmarkStart w:id="44" w:name="_Toc499614996"/>
-      <w:r>
-        <w:lastRenderedPageBreak/>
+      <w:bookmarkStart w:id="45" w:name="_Toc499614996"/>
+      <w:r>
         <w:t>Diseño metodológico</w:t>
       </w:r>
-      <w:bookmarkEnd w:id="44"/>
+      <w:bookmarkEnd w:id="45"/>
     </w:p>
     <w:p>
       <w:pPr>
@@ -9857,7 +10143,6 @@
         <w:rPr>
           <w:lang w:val="es-ES"/>
         </w:rPr>
-        <w:lastRenderedPageBreak/>
         <w:t>Metodología:</w:t>
       </w:r>
     </w:p>
@@ -11066,12 +11351,12 @@
       <w:pPr>
         <w:pStyle w:val="Heading1"/>
       </w:pPr>
-      <w:bookmarkStart w:id="45" w:name="_Toc499614997"/>
+      <w:bookmarkStart w:id="46" w:name="_Toc499614997"/>
       <w:r>
         <w:lastRenderedPageBreak/>
         <w:t>Cronograma</w:t>
       </w:r>
-      <w:bookmarkEnd w:id="45"/>
+      <w:bookmarkEnd w:id="46"/>
     </w:p>
     <w:tbl>
       <w:tblPr>
@@ -15728,12 +16013,12 @@
       <w:pPr>
         <w:pStyle w:val="Heading1"/>
       </w:pPr>
-      <w:bookmarkStart w:id="46" w:name="_Toc499614998"/>
+      <w:bookmarkStart w:id="47" w:name="_Toc499614998"/>
       <w:r>
         <w:lastRenderedPageBreak/>
         <w:t>Presupuesto</w:t>
       </w:r>
-      <w:bookmarkEnd w:id="46"/>
+      <w:bookmarkEnd w:id="47"/>
     </w:p>
     <w:p>
       <w:pPr>
@@ -15760,9 +16045,9 @@
           <w:lang w:eastAsia="en-US"/>
         </w:rPr>
       </w:pPr>
-      <w:bookmarkStart w:id="47" w:name="_Toc419718838"/>
-      <w:bookmarkStart w:id="48" w:name="_Toc420766091"/>
-      <w:bookmarkStart w:id="49" w:name="_Toc499614999"/>
+      <w:bookmarkStart w:id="48" w:name="_Toc419718838"/>
+      <w:bookmarkStart w:id="49" w:name="_Toc420766091"/>
+      <w:bookmarkStart w:id="50" w:name="_Toc499614999"/>
       <w:r>
         <w:rPr>
           <w:rFonts w:eastAsiaTheme="majorEastAsia"/>
@@ -15773,9 +16058,9 @@
         </w:rPr>
         <w:t>GASTO GLOBAL</w:t>
       </w:r>
-      <w:bookmarkEnd w:id="47"/>
       <w:bookmarkEnd w:id="48"/>
       <w:bookmarkEnd w:id="49"/>
+      <w:bookmarkEnd w:id="50"/>
     </w:p>
     <w:p>
       <w:pPr>
@@ -15829,13 +16114,41 @@
           <w:lang w:eastAsia="en-US"/>
         </w:rPr>
       </w:pPr>
-      <w:r>
-        <w:rPr>
-          <w:rFonts w:eastAsiaTheme="minorHAnsi"/>
-          <w:lang w:eastAsia="en-US"/>
-        </w:rPr>
-        <w:t>Tabla 4. Presupuesto global del proyecto (en miles de $).</w:t>
-      </w:r>
+    </w:p>
+    <w:p>
+      <w:pPr>
+        <w:pStyle w:val="Caption"/>
+        <w:keepNext/>
+      </w:pPr>
+      <w:bookmarkStart w:id="51" w:name="_Toc499669542"/>
+      <w:r>
+        <w:t xml:space="preserve">Tabla  </w:t>
+      </w:r>
+      <w:r>
+        <w:fldChar w:fldCharType="begin"/>
+      </w:r>
+      <w:r>
+        <w:instrText xml:space="preserve"> SEQ Tabla_ \* ARABIC </w:instrText>
+      </w:r>
+      <w:r>
+        <w:fldChar w:fldCharType="separate"/>
+      </w:r>
+      <w:r>
+        <w:rPr>
+          <w:noProof/>
+        </w:rPr>
+        <w:t>1</w:t>
+      </w:r>
+      <w:r>
+        <w:fldChar w:fldCharType="end"/>
+      </w:r>
+      <w:r>
+        <w:t xml:space="preserve"> </w:t>
+      </w:r>
+      <w:r>
+        <w:t>Presupuesto global del proyecto (en miles de $).</w:t>
+      </w:r>
+      <w:bookmarkEnd w:id="51"/>
     </w:p>
     <w:tbl>
       <w:tblPr>
@@ -15855,9 +16168,9 @@
       <w:tblGrid>
         <w:gridCol w:w="2281"/>
         <w:gridCol w:w="1843"/>
-        <w:gridCol w:w="1378"/>
+        <w:gridCol w:w="1379"/>
         <w:gridCol w:w="2536"/>
-        <w:gridCol w:w="1509"/>
+        <w:gridCol w:w="1508"/>
       </w:tblGrid>
       <w:tr>
         <w:trPr>
@@ -15866,7 +16179,7 @@
         </w:trPr>
         <w:tc>
           <w:tcPr>
-            <w:tcW w:w="1202" w:type="pct"/>
+            <w:tcW w:w="1195" w:type="pct"/>
             <w:vMerge w:val="restart"/>
             <w:vAlign w:val="center"/>
           </w:tcPr>
@@ -15892,7 +16205,7 @@
         </w:tc>
         <w:tc>
           <w:tcPr>
-            <w:tcW w:w="3001" w:type="pct"/>
+            <w:tcW w:w="3015" w:type="pct"/>
             <w:gridSpan w:val="3"/>
             <w:vAlign w:val="center"/>
           </w:tcPr>
@@ -15918,7 +16231,7 @@
         </w:tc>
         <w:tc>
           <w:tcPr>
-            <w:tcW w:w="797" w:type="pct"/>
+            <w:tcW w:w="790" w:type="pct"/>
             <w:vAlign w:val="center"/>
           </w:tcPr>
           <w:p>
@@ -15949,7 +16262,7 @@
         </w:trPr>
         <w:tc>
           <w:tcPr>
-            <w:tcW w:w="1202" w:type="pct"/>
+            <w:tcW w:w="1195" w:type="pct"/>
             <w:vMerge/>
             <w:vAlign w:val="center"/>
           </w:tcPr>
@@ -15966,7 +16279,7 @@
         </w:tc>
         <w:tc>
           <w:tcPr>
-            <w:tcW w:w="1666" w:type="pct"/>
+            <w:tcW w:w="1687" w:type="pct"/>
             <w:gridSpan w:val="2"/>
             <w:vAlign w:val="center"/>
           </w:tcPr>
@@ -15991,7 +16304,7 @@
         </w:tc>
         <w:tc>
           <w:tcPr>
-            <w:tcW w:w="1335" w:type="pct"/>
+            <w:tcW w:w="1328" w:type="pct"/>
             <w:vAlign w:val="center"/>
           </w:tcPr>
           <w:p>
@@ -16016,7 +16329,7 @@
         </w:tc>
         <w:tc>
           <w:tcPr>
-            <w:tcW w:w="797" w:type="pct"/>
+            <w:tcW w:w="790" w:type="pct"/>
             <w:vMerge w:val="restart"/>
             <w:vAlign w:val="center"/>
           </w:tcPr>
@@ -16039,7 +16352,7 @@
         </w:trPr>
         <w:tc>
           <w:tcPr>
-            <w:tcW w:w="1202" w:type="pct"/>
+            <w:tcW w:w="1195" w:type="pct"/>
             <w:vMerge/>
             <w:vAlign w:val="center"/>
           </w:tcPr>
@@ -16056,7 +16369,7 @@
         </w:tc>
         <w:tc>
           <w:tcPr>
-            <w:tcW w:w="937" w:type="pct"/>
+            <w:tcW w:w="965" w:type="pct"/>
             <w:vAlign w:val="center"/>
           </w:tcPr>
           <w:p>
@@ -16079,7 +16392,7 @@
         </w:tc>
         <w:tc>
           <w:tcPr>
-            <w:tcW w:w="729" w:type="pct"/>
+            <w:tcW w:w="722" w:type="pct"/>
             <w:vAlign w:val="center"/>
           </w:tcPr>
           <w:p>
@@ -16102,7 +16415,7 @@
         </w:tc>
         <w:tc>
           <w:tcPr>
-            <w:tcW w:w="1335" w:type="pct"/>
+            <w:tcW w:w="1328" w:type="pct"/>
             <w:vAlign w:val="center"/>
           </w:tcPr>
           <w:p>
@@ -16118,7 +16431,7 @@
         </w:tc>
         <w:tc>
           <w:tcPr>
-            <w:tcW w:w="797" w:type="pct"/>
+            <w:tcW w:w="790" w:type="pct"/>
             <w:vMerge/>
             <w:vAlign w:val="center"/>
           </w:tcPr>
@@ -16141,7 +16454,7 @@
         </w:trPr>
         <w:tc>
           <w:tcPr>
-            <w:tcW w:w="1202" w:type="pct"/>
+            <w:tcW w:w="1195" w:type="pct"/>
             <w:vAlign w:val="center"/>
           </w:tcPr>
           <w:p>
@@ -16166,7 +16479,7 @@
         </w:tc>
         <w:tc>
           <w:tcPr>
-            <w:tcW w:w="937" w:type="pct"/>
+            <w:tcW w:w="965" w:type="pct"/>
             <w:vAlign w:val="center"/>
           </w:tcPr>
           <w:p>
@@ -16203,7 +16516,7 @@
         </w:tc>
         <w:tc>
           <w:tcPr>
-            <w:tcW w:w="729" w:type="pct"/>
+            <w:tcW w:w="722" w:type="pct"/>
             <w:vAlign w:val="center"/>
           </w:tcPr>
           <w:p>
@@ -16226,7 +16539,7 @@
         </w:tc>
         <w:tc>
           <w:tcPr>
-            <w:tcW w:w="1335" w:type="pct"/>
+            <w:tcW w:w="1328" w:type="pct"/>
             <w:vAlign w:val="center"/>
           </w:tcPr>
           <w:p>
@@ -16249,7 +16562,7 @@
         </w:tc>
         <w:tc>
           <w:tcPr>
-            <w:tcW w:w="797" w:type="pct"/>
+            <w:tcW w:w="790" w:type="pct"/>
             <w:vAlign w:val="center"/>
           </w:tcPr>
           <w:p>
@@ -16292,7 +16605,7 @@
         </w:trPr>
         <w:tc>
           <w:tcPr>
-            <w:tcW w:w="1202" w:type="pct"/>
+            <w:tcW w:w="1195" w:type="pct"/>
             <w:vAlign w:val="center"/>
           </w:tcPr>
           <w:p>
@@ -16317,7 +16630,7 @@
         </w:tc>
         <w:tc>
           <w:tcPr>
-            <w:tcW w:w="937" w:type="pct"/>
+            <w:tcW w:w="965" w:type="pct"/>
             <w:vAlign w:val="center"/>
           </w:tcPr>
           <w:p>
@@ -16340,7 +16653,7 @@
         </w:tc>
         <w:tc>
           <w:tcPr>
-            <w:tcW w:w="729" w:type="pct"/>
+            <w:tcW w:w="722" w:type="pct"/>
             <w:vAlign w:val="center"/>
           </w:tcPr>
           <w:p>
@@ -16363,7 +16676,7 @@
         </w:tc>
         <w:tc>
           <w:tcPr>
-            <w:tcW w:w="1335" w:type="pct"/>
+            <w:tcW w:w="1328" w:type="pct"/>
             <w:vAlign w:val="center"/>
           </w:tcPr>
           <w:p>
@@ -16393,7 +16706,7 @@
         </w:tc>
         <w:tc>
           <w:tcPr>
-            <w:tcW w:w="797" w:type="pct"/>
+            <w:tcW w:w="790" w:type="pct"/>
             <w:vAlign w:val="center"/>
           </w:tcPr>
           <w:p>
@@ -16422,7 +16735,7 @@
         </w:trPr>
         <w:tc>
           <w:tcPr>
-            <w:tcW w:w="1202" w:type="pct"/>
+            <w:tcW w:w="1195" w:type="pct"/>
             <w:vAlign w:val="center"/>
           </w:tcPr>
           <w:p>
@@ -16447,7 +16760,7 @@
         </w:tc>
         <w:tc>
           <w:tcPr>
-            <w:tcW w:w="937" w:type="pct"/>
+            <w:tcW w:w="965" w:type="pct"/>
             <w:vAlign w:val="center"/>
           </w:tcPr>
           <w:p>
@@ -16470,7 +16783,7 @@
         </w:tc>
         <w:tc>
           <w:tcPr>
-            <w:tcW w:w="729" w:type="pct"/>
+            <w:tcW w:w="722" w:type="pct"/>
             <w:vAlign w:val="center"/>
           </w:tcPr>
           <w:p>
@@ -16500,7 +16813,7 @@
         </w:tc>
         <w:tc>
           <w:tcPr>
-            <w:tcW w:w="1335" w:type="pct"/>
+            <w:tcW w:w="1328" w:type="pct"/>
             <w:vAlign w:val="center"/>
           </w:tcPr>
           <w:p>
@@ -16530,7 +16843,7 @@
         </w:tc>
         <w:tc>
           <w:tcPr>
-            <w:tcW w:w="797" w:type="pct"/>
+            <w:tcW w:w="790" w:type="pct"/>
             <w:vAlign w:val="center"/>
           </w:tcPr>
           <w:p>
@@ -16559,7 +16872,7 @@
         </w:trPr>
         <w:tc>
           <w:tcPr>
-            <w:tcW w:w="1202" w:type="pct"/>
+            <w:tcW w:w="1195" w:type="pct"/>
             <w:vAlign w:val="center"/>
           </w:tcPr>
           <w:p>
@@ -16584,7 +16897,7 @@
         </w:tc>
         <w:tc>
           <w:tcPr>
-            <w:tcW w:w="937" w:type="pct"/>
+            <w:tcW w:w="965" w:type="pct"/>
             <w:vAlign w:val="center"/>
           </w:tcPr>
           <w:p>
@@ -16614,7 +16927,7 @@
         </w:tc>
         <w:tc>
           <w:tcPr>
-            <w:tcW w:w="729" w:type="pct"/>
+            <w:tcW w:w="722" w:type="pct"/>
             <w:vAlign w:val="center"/>
           </w:tcPr>
           <w:p>
@@ -16637,7 +16950,7 @@
         </w:tc>
         <w:tc>
           <w:tcPr>
-            <w:tcW w:w="1335" w:type="pct"/>
+            <w:tcW w:w="1328" w:type="pct"/>
             <w:vAlign w:val="center"/>
           </w:tcPr>
           <w:p>
@@ -16667,7 +16980,7 @@
         </w:tc>
         <w:tc>
           <w:tcPr>
-            <w:tcW w:w="797" w:type="pct"/>
+            <w:tcW w:w="790" w:type="pct"/>
             <w:vAlign w:val="center"/>
           </w:tcPr>
           <w:p>
@@ -16703,7 +17016,7 @@
         </w:trPr>
         <w:tc>
           <w:tcPr>
-            <w:tcW w:w="1202" w:type="pct"/>
+            <w:tcW w:w="1195" w:type="pct"/>
             <w:vAlign w:val="center"/>
           </w:tcPr>
           <w:p>
@@ -16728,7 +17041,7 @@
         </w:tc>
         <w:tc>
           <w:tcPr>
-            <w:tcW w:w="937" w:type="pct"/>
+            <w:tcW w:w="965" w:type="pct"/>
             <w:vAlign w:val="center"/>
           </w:tcPr>
           <w:p>
@@ -16751,7 +17064,7 @@
         </w:tc>
         <w:tc>
           <w:tcPr>
-            <w:tcW w:w="729" w:type="pct"/>
+            <w:tcW w:w="722" w:type="pct"/>
             <w:vAlign w:val="center"/>
           </w:tcPr>
           <w:p>
@@ -16774,7 +17087,7 @@
         </w:tc>
         <w:tc>
           <w:tcPr>
-            <w:tcW w:w="1335" w:type="pct"/>
+            <w:tcW w:w="1328" w:type="pct"/>
             <w:vAlign w:val="center"/>
           </w:tcPr>
           <w:p>
@@ -16804,7 +17117,7 @@
         </w:tc>
         <w:tc>
           <w:tcPr>
-            <w:tcW w:w="797" w:type="pct"/>
+            <w:tcW w:w="790" w:type="pct"/>
             <w:vAlign w:val="center"/>
           </w:tcPr>
           <w:p>
@@ -16833,7 +17146,7 @@
         </w:trPr>
         <w:tc>
           <w:tcPr>
-            <w:tcW w:w="1202" w:type="pct"/>
+            <w:tcW w:w="1195" w:type="pct"/>
             <w:vAlign w:val="center"/>
           </w:tcPr>
           <w:p>
@@ -16858,7 +17171,7 @@
         </w:tc>
         <w:tc>
           <w:tcPr>
-            <w:tcW w:w="937" w:type="pct"/>
+            <w:tcW w:w="965" w:type="pct"/>
             <w:vAlign w:val="center"/>
           </w:tcPr>
           <w:p>
@@ -16881,7 +17194,7 @@
         </w:tc>
         <w:tc>
           <w:tcPr>
-            <w:tcW w:w="729" w:type="pct"/>
+            <w:tcW w:w="722" w:type="pct"/>
             <w:vAlign w:val="center"/>
           </w:tcPr>
           <w:p>
@@ -16904,7 +17217,7 @@
         </w:tc>
         <w:tc>
           <w:tcPr>
-            <w:tcW w:w="1335" w:type="pct"/>
+            <w:tcW w:w="1328" w:type="pct"/>
             <w:vAlign w:val="center"/>
           </w:tcPr>
           <w:p>
@@ -16927,7 +17240,7 @@
         </w:tc>
         <w:tc>
           <w:tcPr>
-            <w:tcW w:w="797" w:type="pct"/>
+            <w:tcW w:w="790" w:type="pct"/>
             <w:vAlign w:val="center"/>
           </w:tcPr>
           <w:p>
@@ -16956,7 +17269,7 @@
         </w:trPr>
         <w:tc>
           <w:tcPr>
-            <w:tcW w:w="1202" w:type="pct"/>
+            <w:tcW w:w="1195" w:type="pct"/>
             <w:vAlign w:val="center"/>
           </w:tcPr>
           <w:p>
@@ -16981,7 +17294,7 @@
         </w:tc>
         <w:tc>
           <w:tcPr>
-            <w:tcW w:w="937" w:type="pct"/>
+            <w:tcW w:w="965" w:type="pct"/>
             <w:vAlign w:val="center"/>
           </w:tcPr>
           <w:p>
@@ -16997,7 +17310,7 @@
         </w:tc>
         <w:tc>
           <w:tcPr>
-            <w:tcW w:w="729" w:type="pct"/>
+            <w:tcW w:w="722" w:type="pct"/>
             <w:vAlign w:val="center"/>
           </w:tcPr>
           <w:p>
@@ -17013,7 +17326,7 @@
         </w:tc>
         <w:tc>
           <w:tcPr>
-            <w:tcW w:w="1335" w:type="pct"/>
+            <w:tcW w:w="1328" w:type="pct"/>
             <w:vAlign w:val="center"/>
           </w:tcPr>
           <w:p>
@@ -17029,7 +17342,7 @@
         </w:tc>
         <w:tc>
           <w:tcPr>
-            <w:tcW w:w="797" w:type="pct"/>
+            <w:tcW w:w="790" w:type="pct"/>
             <w:vAlign w:val="center"/>
           </w:tcPr>
           <w:p>
@@ -17058,7 +17371,7 @@
         </w:trPr>
         <w:tc>
           <w:tcPr>
-            <w:tcW w:w="1202" w:type="pct"/>
+            <w:tcW w:w="1195" w:type="pct"/>
             <w:vAlign w:val="center"/>
           </w:tcPr>
           <w:p>
@@ -17085,7 +17398,7 @@
         </w:tc>
         <w:tc>
           <w:tcPr>
-            <w:tcW w:w="937" w:type="pct"/>
+            <w:tcW w:w="965" w:type="pct"/>
             <w:vAlign w:val="center"/>
           </w:tcPr>
           <w:p>
@@ -17108,7 +17421,7 @@
         </w:tc>
         <w:tc>
           <w:tcPr>
-            <w:tcW w:w="729" w:type="pct"/>
+            <w:tcW w:w="722" w:type="pct"/>
             <w:vAlign w:val="center"/>
           </w:tcPr>
           <w:p>
@@ -17131,7 +17444,7 @@
         </w:tc>
         <w:tc>
           <w:tcPr>
-            <w:tcW w:w="1335" w:type="pct"/>
+            <w:tcW w:w="1328" w:type="pct"/>
             <w:vAlign w:val="center"/>
           </w:tcPr>
           <w:p>
@@ -17161,7 +17474,7 @@
         </w:tc>
         <w:tc>
           <w:tcPr>
-            <w:tcW w:w="797" w:type="pct"/>
+            <w:tcW w:w="790" w:type="pct"/>
             <w:vAlign w:val="center"/>
           </w:tcPr>
           <w:p>
@@ -17183,7 +17496,7 @@
         </w:trPr>
         <w:tc>
           <w:tcPr>
-            <w:tcW w:w="4203" w:type="pct"/>
+            <w:tcW w:w="4210" w:type="pct"/>
             <w:gridSpan w:val="4"/>
             <w:vAlign w:val="center"/>
           </w:tcPr>
@@ -17209,7 +17522,7 @@
         </w:tc>
         <w:tc>
           <w:tcPr>
-            <w:tcW w:w="797" w:type="pct"/>
+            <w:tcW w:w="790" w:type="pct"/>
             <w:vAlign w:val="center"/>
           </w:tcPr>
           <w:p>
@@ -17297,9 +17610,9 @@
           <w:lang w:eastAsia="en-US"/>
         </w:rPr>
       </w:pPr>
-      <w:bookmarkStart w:id="50" w:name="_Toc419718839"/>
-      <w:bookmarkStart w:id="51" w:name="_Toc420766092"/>
-      <w:bookmarkStart w:id="52" w:name="_Toc499615000"/>
+      <w:bookmarkStart w:id="52" w:name="_Toc419718839"/>
+      <w:bookmarkStart w:id="53" w:name="_Toc420766092"/>
+      <w:bookmarkStart w:id="54" w:name="_Toc499615000"/>
       <w:r>
         <w:rPr>
           <w:rFonts w:eastAsiaTheme="majorEastAsia"/>
@@ -17309,9 +17622,9 @@
         </w:rPr>
         <w:t>GASTOS DE PERSONAL</w:t>
       </w:r>
-      <w:bookmarkEnd w:id="50"/>
-      <w:bookmarkEnd w:id="51"/>
       <w:bookmarkEnd w:id="52"/>
+      <w:bookmarkEnd w:id="53"/>
+      <w:bookmarkEnd w:id="54"/>
     </w:p>
     <w:p>
       <w:pPr>
@@ -17321,13 +17634,41 @@
           <w:lang w:eastAsia="en-US"/>
         </w:rPr>
       </w:pPr>
-      <w:r>
-        <w:rPr>
-          <w:rFonts w:eastAsiaTheme="minorHAnsi"/>
-          <w:lang w:eastAsia="en-US"/>
-        </w:rPr>
-        <w:t>Tabla 5. Descripción de los gastos de personal (en miles de $).</w:t>
-      </w:r>
+    </w:p>
+    <w:p>
+      <w:pPr>
+        <w:pStyle w:val="Caption"/>
+        <w:keepNext/>
+      </w:pPr>
+      <w:bookmarkStart w:id="55" w:name="_Toc499669543"/>
+      <w:r>
+        <w:t xml:space="preserve">Tabla  </w:t>
+      </w:r>
+      <w:r>
+        <w:fldChar w:fldCharType="begin"/>
+      </w:r>
+      <w:r>
+        <w:instrText xml:space="preserve"> SEQ Tabla_ \* ARABIC </w:instrText>
+      </w:r>
+      <w:r>
+        <w:fldChar w:fldCharType="separate"/>
+      </w:r>
+      <w:r>
+        <w:rPr>
+          <w:noProof/>
+        </w:rPr>
+        <w:t>2</w:t>
+      </w:r>
+      <w:r>
+        <w:fldChar w:fldCharType="end"/>
+      </w:r>
+      <w:r>
+        <w:t xml:space="preserve"> </w:t>
+      </w:r>
+      <w:r>
+        <w:t>Descripción de los gastos de personal (en miles de $).</w:t>
+      </w:r>
+      <w:bookmarkEnd w:id="55"/>
     </w:p>
     <w:tbl>
       <w:tblPr>
@@ -18950,9 +19291,9 @@
           <w:lang w:eastAsia="en-US"/>
         </w:rPr>
       </w:pPr>
-      <w:bookmarkStart w:id="53" w:name="_Toc419718840"/>
-      <w:bookmarkStart w:id="54" w:name="_Toc420766093"/>
-      <w:bookmarkStart w:id="55" w:name="_Toc499615001"/>
+      <w:bookmarkStart w:id="56" w:name="_Toc419718840"/>
+      <w:bookmarkStart w:id="57" w:name="_Toc420766093"/>
+      <w:bookmarkStart w:id="58" w:name="_Toc499615001"/>
       <w:r>
         <w:rPr>
           <w:rFonts w:eastAsiaTheme="majorEastAsia"/>
@@ -18964,9 +19305,9 @@
         <w:lastRenderedPageBreak/>
         <w:t>GASTOS DE EQUIPOS</w:t>
       </w:r>
-      <w:bookmarkEnd w:id="53"/>
-      <w:bookmarkEnd w:id="54"/>
-      <w:bookmarkEnd w:id="55"/>
+      <w:bookmarkEnd w:id="56"/>
+      <w:bookmarkEnd w:id="57"/>
+      <w:bookmarkEnd w:id="58"/>
     </w:p>
     <w:p>
       <w:pPr>
@@ -18976,20 +19317,41 @@
           <w:lang w:eastAsia="en-US"/>
         </w:rPr>
       </w:pPr>
-      <w:r>
-        <w:rPr>
-          <w:rFonts w:eastAsiaTheme="minorHAnsi"/>
-          <w:lang w:eastAsia="en-US"/>
-        </w:rPr>
-        <w:t xml:space="preserve">Tabla </w:t>
-      </w:r>
-      <w:r>
-        <w:rPr>
-          <w:rFonts w:eastAsiaTheme="minorHAnsi"/>
-          <w:lang w:eastAsia="en-US"/>
-        </w:rPr>
-        <w:t>6. Descripción de los equipos de uso propio (en miles de $).</w:t>
-      </w:r>
+    </w:p>
+    <w:p>
+      <w:pPr>
+        <w:pStyle w:val="Caption"/>
+        <w:keepNext/>
+      </w:pPr>
+      <w:bookmarkStart w:id="59" w:name="_Toc499669544"/>
+      <w:r>
+        <w:t xml:space="preserve">Tabla  </w:t>
+      </w:r>
+      <w:r>
+        <w:fldChar w:fldCharType="begin"/>
+      </w:r>
+      <w:r>
+        <w:instrText xml:space="preserve"> SEQ Tabla_ \* ARABIC </w:instrText>
+      </w:r>
+      <w:r>
+        <w:fldChar w:fldCharType="separate"/>
+      </w:r>
+      <w:r>
+        <w:rPr>
+          <w:noProof/>
+        </w:rPr>
+        <w:t>3</w:t>
+      </w:r>
+      <w:r>
+        <w:fldChar w:fldCharType="end"/>
+      </w:r>
+      <w:r>
+        <w:t xml:space="preserve"> </w:t>
+      </w:r>
+      <w:r>
+        <w:t>Descripción de los equipos de uso propio (en miles de $).</w:t>
+      </w:r>
+      <w:bookmarkEnd w:id="59"/>
     </w:p>
     <w:tbl>
       <w:tblPr>
@@ -20527,9 +20889,9 @@
           <w:lang w:eastAsia="en-US"/>
         </w:rPr>
       </w:pPr>
-      <w:bookmarkStart w:id="56" w:name="_Toc419718841"/>
-      <w:bookmarkStart w:id="57" w:name="_Toc420766094"/>
-      <w:bookmarkStart w:id="58" w:name="_Toc499615002"/>
+      <w:bookmarkStart w:id="60" w:name="_Toc419718841"/>
+      <w:bookmarkStart w:id="61" w:name="_Toc420766094"/>
+      <w:bookmarkStart w:id="62" w:name="_Toc499615002"/>
       <w:r>
         <w:rPr>
           <w:rFonts w:eastAsiaTheme="majorEastAsia"/>
@@ -20540,8 +20902,8 @@
         <w:lastRenderedPageBreak/>
         <w:t>GASTOS DE MATERIALES Y SUMINISTROS</w:t>
       </w:r>
-      <w:bookmarkEnd w:id="56"/>
-      <w:bookmarkEnd w:id="57"/>
+      <w:bookmarkEnd w:id="60"/>
+      <w:bookmarkEnd w:id="61"/>
       <w:r>
         <w:rPr>
           <w:rFonts w:eastAsiaTheme="majorEastAsia"/>
@@ -20560,23 +20922,42 @@
         </w:rPr>
         <w:t>(X Incompleto)</w:t>
       </w:r>
-      <w:bookmarkEnd w:id="58"/>
+      <w:bookmarkEnd w:id="62"/>
     </w:p>
     <w:p>
       <w:pPr>
         <w:pStyle w:val="Caption"/>
-        <w:rPr>
-          <w:rFonts w:eastAsiaTheme="minorHAnsi"/>
-          <w:lang w:eastAsia="en-US"/>
-        </w:rPr>
-      </w:pPr>
-      <w:r>
-        <w:rPr>
-          <w:rFonts w:eastAsiaTheme="minorHAnsi"/>
-          <w:lang w:eastAsia="en-US"/>
-        </w:rPr>
-        <w:t>Tabla 7. Descripción de los materiales e insumos (en miles de $).</w:t>
-      </w:r>
+        <w:keepNext/>
+      </w:pPr>
+      <w:bookmarkStart w:id="63" w:name="_Toc499669545"/>
+      <w:r>
+        <w:t xml:space="preserve">Tabla  </w:t>
+      </w:r>
+      <w:r>
+        <w:fldChar w:fldCharType="begin"/>
+      </w:r>
+      <w:r>
+        <w:instrText xml:space="preserve"> SEQ Tabla_ \* ARABIC </w:instrText>
+      </w:r>
+      <w:r>
+        <w:fldChar w:fldCharType="separate"/>
+      </w:r>
+      <w:r>
+        <w:rPr>
+          <w:noProof/>
+        </w:rPr>
+        <w:t>4</w:t>
+      </w:r>
+      <w:r>
+        <w:fldChar w:fldCharType="end"/>
+      </w:r>
+      <w:r>
+        <w:t xml:space="preserve"> </w:t>
+      </w:r>
+      <w:r>
+        <w:t>Descripción de los materiales e insumos (en miles de $).</w:t>
+      </w:r>
+      <w:bookmarkEnd w:id="63"/>
     </w:p>
     <w:tbl>
       <w:tblPr>
@@ -22288,6 +22669,16 @@
         </w:tc>
       </w:tr>
     </w:tbl>
+    <w:p>
+      <w:pPr>
+        <w:pStyle w:val="Heading1"/>
+        <w:numPr>
+          <w:ilvl w:val="0"/>
+          <w:numId w:val="0"/>
+        </w:numPr>
+        <w:ind w:left="2880"/>
+      </w:pPr>
+    </w:p>
     <w:sdt>
       <w:sdtPr>
         <w:rPr>
@@ -23290,7 +23681,7 @@
 </file>
 
 <file path=word/endnotes.xml><?xml version="1.0" encoding="utf-8"?>
-<w:endnotes xmlns:wpc="http://schemas.microsoft.com/office/word/2010/wordprocessingCanvas" xmlns:cx="http://schemas.microsoft.com/office/drawing/2014/chartex" xmlns:mc="http://schemas.openxmlformats.org/markup-compatibility/2006" xmlns:o="urn:schemas-microsoft-com:office:office" xmlns:r="http://schemas.openxmlformats.org/officeDocument/2006/relationships" xmlns:m="http://schemas.openxmlformats.org/officeDocument/2006/math" xmlns:v="urn:schemas-microsoft-com:vml" xmlns:wp14="http://schemas.microsoft.com/office/word/2010/wordprocessingDrawing" xmlns:wp="http://schemas.openxmlformats.org/drawingml/2006/wordprocessingDrawing" xmlns:w10="urn:schemas-microsoft-com:office:word" xmlns:w="http://schemas.openxmlformats.org/wordprocessingml/2006/main" xmlns:w14="http://schemas.microsoft.com/office/word/2010/wordml" xmlns:w15="http://schemas.microsoft.com/office/word/2012/wordml" xmlns:w16se="http://schemas.microsoft.com/office/word/2015/wordml/symex" xmlns:wpg="http://schemas.microsoft.com/office/word/2010/wordprocessingGroup" xmlns:wpi="http://schemas.microsoft.com/office/word/2010/wordprocessingInk" xmlns:wne="http://schemas.microsoft.com/office/word/2006/wordml" xmlns:wps="http://schemas.microsoft.com/office/word/2010/wordprocessingShape" mc:Ignorable="w14 w15 w16se wp14">
+<w:endnotes xmlns:wpc="http://schemas.microsoft.com/office/word/2010/wordprocessingCanvas" xmlns:cx="http://schemas.microsoft.com/office/drawing/2014/chartex" xmlns:cx1="http://schemas.microsoft.com/office/drawing/2015/9/8/chartex" xmlns:mc="http://schemas.openxmlformats.org/markup-compatibility/2006" xmlns:o="urn:schemas-microsoft-com:office:office" xmlns:r="http://schemas.openxmlformats.org/officeDocument/2006/relationships" xmlns:m="http://schemas.openxmlformats.org/officeDocument/2006/math" xmlns:v="urn:schemas-microsoft-com:vml" xmlns:wp14="http://schemas.microsoft.com/office/word/2010/wordprocessingDrawing" xmlns:wp="http://schemas.openxmlformats.org/drawingml/2006/wordprocessingDrawing" xmlns:w10="urn:schemas-microsoft-com:office:word" xmlns:w="http://schemas.openxmlformats.org/wordprocessingml/2006/main" xmlns:w14="http://schemas.microsoft.com/office/word/2010/wordml" xmlns:w15="http://schemas.microsoft.com/office/word/2012/wordml" xmlns:w16se="http://schemas.microsoft.com/office/word/2015/wordml/symex" xmlns:wpg="http://schemas.microsoft.com/office/word/2010/wordprocessingGroup" xmlns:wpi="http://schemas.microsoft.com/office/word/2010/wordprocessingInk" xmlns:wne="http://schemas.microsoft.com/office/word/2006/wordml" xmlns:wps="http://schemas.microsoft.com/office/word/2010/wordprocessingShape" mc:Ignorable="w14 w15 w16se wp14">
   <w:endnote w:type="separator" w:id="-1">
     <w:p>
       <w:r>
@@ -23311,7 +23702,7 @@
 </file>
 
 <file path=word/footnotes.xml><?xml version="1.0" encoding="utf-8"?>
-<w:footnotes xmlns:wpc="http://schemas.microsoft.com/office/word/2010/wordprocessingCanvas" xmlns:cx="http://schemas.microsoft.com/office/drawing/2014/chartex" xmlns:mc="http://schemas.openxmlformats.org/markup-compatibility/2006" xmlns:o="urn:schemas-microsoft-com:office:office" xmlns:r="http://schemas.openxmlformats.org/officeDocument/2006/relationships" xmlns:m="http://schemas.openxmlformats.org/officeDocument/2006/math" xmlns:v="urn:schemas-microsoft-com:vml" xmlns:wp14="http://schemas.microsoft.com/office/word/2010/wordprocessingDrawing" xmlns:wp="http://schemas.openxmlformats.org/drawingml/2006/wordprocessingDrawing" xmlns:w10="urn:schemas-microsoft-com:office:word" xmlns:w="http://schemas.openxmlformats.org/wordprocessingml/2006/main" xmlns:w14="http://schemas.microsoft.com/office/word/2010/wordml" xmlns:w15="http://schemas.microsoft.com/office/word/2012/wordml" xmlns:w16se="http://schemas.microsoft.com/office/word/2015/wordml/symex" xmlns:wpg="http://schemas.microsoft.com/office/word/2010/wordprocessingGroup" xmlns:wpi="http://schemas.microsoft.com/office/word/2010/wordprocessingInk" xmlns:wne="http://schemas.microsoft.com/office/word/2006/wordml" xmlns:wps="http://schemas.microsoft.com/office/word/2010/wordprocessingShape" mc:Ignorable="w14 w15 w16se wp14">
+<w:footnotes xmlns:wpc="http://schemas.microsoft.com/office/word/2010/wordprocessingCanvas" xmlns:cx="http://schemas.microsoft.com/office/drawing/2014/chartex" xmlns:cx1="http://schemas.microsoft.com/office/drawing/2015/9/8/chartex" xmlns:mc="http://schemas.openxmlformats.org/markup-compatibility/2006" xmlns:o="urn:schemas-microsoft-com:office:office" xmlns:r="http://schemas.openxmlformats.org/officeDocument/2006/relationships" xmlns:m="http://schemas.openxmlformats.org/officeDocument/2006/math" xmlns:v="urn:schemas-microsoft-com:vml" xmlns:wp14="http://schemas.microsoft.com/office/word/2010/wordprocessingDrawing" xmlns:wp="http://schemas.openxmlformats.org/drawingml/2006/wordprocessingDrawing" xmlns:w10="urn:schemas-microsoft-com:office:word" xmlns:w="http://schemas.openxmlformats.org/wordprocessingml/2006/main" xmlns:w14="http://schemas.microsoft.com/office/word/2010/wordml" xmlns:w15="http://schemas.microsoft.com/office/word/2012/wordml" xmlns:w16se="http://schemas.microsoft.com/office/word/2015/wordml/symex" xmlns:wpg="http://schemas.microsoft.com/office/word/2010/wordprocessingGroup" xmlns:wpi="http://schemas.microsoft.com/office/word/2010/wordprocessingInk" xmlns:wne="http://schemas.microsoft.com/office/word/2006/wordml" xmlns:wps="http://schemas.microsoft.com/office/word/2010/wordprocessingShape" mc:Ignorable="w14 w15 w16se wp14">
   <w:footnote w:type="separator" w:id="-1">
     <w:p>
       <w:r>
@@ -23332,7 +23723,7 @@
 </file>
 
 <file path=word/header1.xml><?xml version="1.0" encoding="utf-8"?>
-<w:hdr xmlns:wpc="http://schemas.microsoft.com/office/word/2010/wordprocessingCanvas" xmlns:cx="http://schemas.microsoft.com/office/drawing/2014/chartex" xmlns:mc="http://schemas.openxmlformats.org/markup-compatibility/2006" xmlns:o="urn:schemas-microsoft-com:office:office" xmlns:r="http://schemas.openxmlformats.org/officeDocument/2006/relationships" xmlns:m="http://schemas.openxmlformats.org/officeDocument/2006/math" xmlns:v="urn:schemas-microsoft-com:vml" xmlns:wp14="http://schemas.microsoft.com/office/word/2010/wordprocessingDrawing" xmlns:wp="http://schemas.openxmlformats.org/drawingml/2006/wordprocessingDrawing" xmlns:w10="urn:schemas-microsoft-com:office:word" xmlns:w="http://schemas.openxmlformats.org/wordprocessingml/2006/main" xmlns:w14="http://schemas.microsoft.com/office/word/2010/wordml" xmlns:w15="http://schemas.microsoft.com/office/word/2012/wordml" xmlns:w16se="http://schemas.microsoft.com/office/word/2015/wordml/symex" xmlns:wpg="http://schemas.microsoft.com/office/word/2010/wordprocessingGroup" xmlns:wpi="http://schemas.microsoft.com/office/word/2010/wordprocessingInk" xmlns:wne="http://schemas.microsoft.com/office/word/2006/wordml" xmlns:wps="http://schemas.microsoft.com/office/word/2010/wordprocessingShape" mc:Ignorable="w14 w15 w16se wp14">
+<w:hdr xmlns:wpc="http://schemas.microsoft.com/office/word/2010/wordprocessingCanvas" xmlns:cx="http://schemas.microsoft.com/office/drawing/2014/chartex" xmlns:cx1="http://schemas.microsoft.com/office/drawing/2015/9/8/chartex" xmlns:mc="http://schemas.openxmlformats.org/markup-compatibility/2006" xmlns:o="urn:schemas-microsoft-com:office:office" xmlns:r="http://schemas.openxmlformats.org/officeDocument/2006/relationships" xmlns:m="http://schemas.openxmlformats.org/officeDocument/2006/math" xmlns:v="urn:schemas-microsoft-com:vml" xmlns:wp14="http://schemas.microsoft.com/office/word/2010/wordprocessingDrawing" xmlns:wp="http://schemas.openxmlformats.org/drawingml/2006/wordprocessingDrawing" xmlns:w10="urn:schemas-microsoft-com:office:word" xmlns:w="http://schemas.openxmlformats.org/wordprocessingml/2006/main" xmlns:w14="http://schemas.microsoft.com/office/word/2010/wordml" xmlns:w15="http://schemas.microsoft.com/office/word/2012/wordml" xmlns:w16se="http://schemas.microsoft.com/office/word/2015/wordml/symex" xmlns:wpg="http://schemas.microsoft.com/office/word/2010/wordprocessingGroup" xmlns:wpi="http://schemas.microsoft.com/office/word/2010/wordprocessingInk" xmlns:wne="http://schemas.microsoft.com/office/word/2006/wordml" xmlns:wps="http://schemas.microsoft.com/office/word/2010/wordprocessingShape" mc:Ignorable="w14 w15 w16se wp14">
   <w:p>
     <w:pPr>
       <w:pStyle w:val="Header"/>
@@ -23371,7 +23762,7 @@
 </file>
 
 <file path=word/header2.xml><?xml version="1.0" encoding="utf-8"?>
-<w:hdr xmlns:wpc="http://schemas.microsoft.com/office/word/2010/wordprocessingCanvas" xmlns:cx="http://schemas.microsoft.com/office/drawing/2014/chartex" xmlns:mc="http://schemas.openxmlformats.org/markup-compatibility/2006" xmlns:o="urn:schemas-microsoft-com:office:office" xmlns:r="http://schemas.openxmlformats.org/officeDocument/2006/relationships" xmlns:m="http://schemas.openxmlformats.org/officeDocument/2006/math" xmlns:v="urn:schemas-microsoft-com:vml" xmlns:wp14="http://schemas.microsoft.com/office/word/2010/wordprocessingDrawing" xmlns:wp="http://schemas.openxmlformats.org/drawingml/2006/wordprocessingDrawing" xmlns:w10="urn:schemas-microsoft-com:office:word" xmlns:w="http://schemas.openxmlformats.org/wordprocessingml/2006/main" xmlns:w14="http://schemas.microsoft.com/office/word/2010/wordml" xmlns:w15="http://schemas.microsoft.com/office/word/2012/wordml" xmlns:w16se="http://schemas.microsoft.com/office/word/2015/wordml/symex" xmlns:wpg="http://schemas.microsoft.com/office/word/2010/wordprocessingGroup" xmlns:wpi="http://schemas.microsoft.com/office/word/2010/wordprocessingInk" xmlns:wne="http://schemas.microsoft.com/office/word/2006/wordml" xmlns:wps="http://schemas.microsoft.com/office/word/2010/wordprocessingShape" mc:Ignorable="w14 w15 w16se wp14">
+<w:hdr xmlns:wpc="http://schemas.microsoft.com/office/word/2010/wordprocessingCanvas" xmlns:cx="http://schemas.microsoft.com/office/drawing/2014/chartex" xmlns:cx1="http://schemas.microsoft.com/office/drawing/2015/9/8/chartex" xmlns:mc="http://schemas.openxmlformats.org/markup-compatibility/2006" xmlns:o="urn:schemas-microsoft-com:office:office" xmlns:r="http://schemas.openxmlformats.org/officeDocument/2006/relationships" xmlns:m="http://schemas.openxmlformats.org/officeDocument/2006/math" xmlns:v="urn:schemas-microsoft-com:vml" xmlns:wp14="http://schemas.microsoft.com/office/word/2010/wordprocessingDrawing" xmlns:wp="http://schemas.openxmlformats.org/drawingml/2006/wordprocessingDrawing" xmlns:w10="urn:schemas-microsoft-com:office:word" xmlns:w="http://schemas.openxmlformats.org/wordprocessingml/2006/main" xmlns:w14="http://schemas.microsoft.com/office/word/2010/wordml" xmlns:w15="http://schemas.microsoft.com/office/word/2012/wordml" xmlns:w16se="http://schemas.microsoft.com/office/word/2015/wordml/symex" xmlns:wpg="http://schemas.microsoft.com/office/word/2010/wordprocessingGroup" xmlns:wpi="http://schemas.microsoft.com/office/word/2010/wordprocessingInk" xmlns:wne="http://schemas.microsoft.com/office/word/2006/wordml" xmlns:wps="http://schemas.microsoft.com/office/word/2010/wordprocessingShape" mc:Ignorable="w14 w15 w16se wp14">
   <w:p>
     <w:pPr>
       <w:pStyle w:val="Header"/>
@@ -23414,7 +23805,7 @@
 </file>
 
 <file path=word/header3.xml><?xml version="1.0" encoding="utf-8"?>
-<w:hdr xmlns:wpc="http://schemas.microsoft.com/office/word/2010/wordprocessingCanvas" xmlns:cx="http://schemas.microsoft.com/office/drawing/2014/chartex" xmlns:mc="http://schemas.openxmlformats.org/markup-compatibility/2006" xmlns:o="urn:schemas-microsoft-com:office:office" xmlns:r="http://schemas.openxmlformats.org/officeDocument/2006/relationships" xmlns:m="http://schemas.openxmlformats.org/officeDocument/2006/math" xmlns:v="urn:schemas-microsoft-com:vml" xmlns:wp14="http://schemas.microsoft.com/office/word/2010/wordprocessingDrawing" xmlns:wp="http://schemas.openxmlformats.org/drawingml/2006/wordprocessingDrawing" xmlns:w10="urn:schemas-microsoft-com:office:word" xmlns:w="http://schemas.openxmlformats.org/wordprocessingml/2006/main" xmlns:w14="http://schemas.microsoft.com/office/word/2010/wordml" xmlns:w15="http://schemas.microsoft.com/office/word/2012/wordml" xmlns:w16se="http://schemas.microsoft.com/office/word/2015/wordml/symex" xmlns:wpg="http://schemas.microsoft.com/office/word/2010/wordprocessingGroup" xmlns:wpi="http://schemas.microsoft.com/office/word/2010/wordprocessingInk" xmlns:wne="http://schemas.microsoft.com/office/word/2006/wordml" xmlns:wps="http://schemas.microsoft.com/office/word/2010/wordprocessingShape" mc:Ignorable="w14 w15 w16se wp14">
+<w:hdr xmlns:wpc="http://schemas.microsoft.com/office/word/2010/wordprocessingCanvas" xmlns:cx="http://schemas.microsoft.com/office/drawing/2014/chartex" xmlns:cx1="http://schemas.microsoft.com/office/drawing/2015/9/8/chartex" xmlns:mc="http://schemas.openxmlformats.org/markup-compatibility/2006" xmlns:o="urn:schemas-microsoft-com:office:office" xmlns:r="http://schemas.openxmlformats.org/officeDocument/2006/relationships" xmlns:m="http://schemas.openxmlformats.org/officeDocument/2006/math" xmlns:v="urn:schemas-microsoft-com:vml" xmlns:wp14="http://schemas.microsoft.com/office/word/2010/wordprocessingDrawing" xmlns:wp="http://schemas.openxmlformats.org/drawingml/2006/wordprocessingDrawing" xmlns:w10="urn:schemas-microsoft-com:office:word" xmlns:w="http://schemas.openxmlformats.org/wordprocessingml/2006/main" xmlns:w14="http://schemas.microsoft.com/office/word/2010/wordml" xmlns:w15="http://schemas.microsoft.com/office/word/2012/wordml" xmlns:w16se="http://schemas.microsoft.com/office/word/2015/wordml/symex" xmlns:wpg="http://schemas.microsoft.com/office/word/2010/wordprocessingGroup" xmlns:wpi="http://schemas.microsoft.com/office/word/2010/wordprocessingInk" xmlns:wne="http://schemas.microsoft.com/office/word/2006/wordml" xmlns:wps="http://schemas.microsoft.com/office/word/2010/wordprocessingShape" mc:Ignorable="w14 w15 w16se wp14">
   <w:p>
     <w:pPr>
       <w:pStyle w:val="Header"/>
@@ -23434,7 +23825,7 @@
         <w:noProof/>
         <w:lang w:val="es-ES"/>
       </w:rPr>
-      <w:t>17</w:t>
+      <w:t>15</w:t>
     </w:r>
     <w:r>
       <w:fldChar w:fldCharType="end"/>
@@ -23451,7 +23842,7 @@
 </file>
 
 <file path=word/numbering.xml><?xml version="1.0" encoding="utf-8"?>
-<w:numbering xmlns:wpc="http://schemas.microsoft.com/office/word/2010/wordprocessingCanvas" xmlns:cx="http://schemas.microsoft.com/office/drawing/2014/chartex" xmlns:mc="http://schemas.openxmlformats.org/markup-compatibility/2006" xmlns:o="urn:schemas-microsoft-com:office:office" xmlns:r="http://schemas.openxmlformats.org/officeDocument/2006/relationships" xmlns:m="http://schemas.openxmlformats.org/officeDocument/2006/math" xmlns:v="urn:schemas-microsoft-com:vml" xmlns:wp14="http://schemas.microsoft.com/office/word/2010/wordprocessingDrawing" xmlns:wp="http://schemas.openxmlformats.org/drawingml/2006/wordprocessingDrawing" xmlns:w10="urn:schemas-microsoft-com:office:word" xmlns:w="http://schemas.openxmlformats.org/wordprocessingml/2006/main" xmlns:w14="http://schemas.microsoft.com/office/word/2010/wordml" xmlns:w15="http://schemas.microsoft.com/office/word/2012/wordml" xmlns:w16se="http://schemas.microsoft.com/office/word/2015/wordml/symex" xmlns:wpg="http://schemas.microsoft.com/office/word/2010/wordprocessingGroup" xmlns:wpi="http://schemas.microsoft.com/office/word/2010/wordprocessingInk" xmlns:wne="http://schemas.microsoft.com/office/word/2006/wordml" xmlns:wps="http://schemas.microsoft.com/office/word/2010/wordprocessingShape" mc:Ignorable="w14 w15 w16se wp14">
+<w:numbering xmlns:wpc="http://schemas.microsoft.com/office/word/2010/wordprocessingCanvas" xmlns:cx="http://schemas.microsoft.com/office/drawing/2014/chartex" xmlns:cx1="http://schemas.microsoft.com/office/drawing/2015/9/8/chartex" xmlns:mc="http://schemas.openxmlformats.org/markup-compatibility/2006" xmlns:o="urn:schemas-microsoft-com:office:office" xmlns:r="http://schemas.openxmlformats.org/officeDocument/2006/relationships" xmlns:m="http://schemas.openxmlformats.org/officeDocument/2006/math" xmlns:v="urn:schemas-microsoft-com:vml" xmlns:wp14="http://schemas.microsoft.com/office/word/2010/wordprocessingDrawing" xmlns:wp="http://schemas.openxmlformats.org/drawingml/2006/wordprocessingDrawing" xmlns:w10="urn:schemas-microsoft-com:office:word" xmlns:w="http://schemas.openxmlformats.org/wordprocessingml/2006/main" xmlns:w14="http://schemas.microsoft.com/office/word/2010/wordml" xmlns:w15="http://schemas.microsoft.com/office/word/2012/wordml" xmlns:w16se="http://schemas.microsoft.com/office/word/2015/wordml/symex" xmlns:wpg="http://schemas.microsoft.com/office/word/2010/wordprocessingGroup" xmlns:wpi="http://schemas.microsoft.com/office/word/2010/wordprocessingInk" xmlns:wne="http://schemas.microsoft.com/office/word/2006/wordml" xmlns:wps="http://schemas.microsoft.com/office/word/2010/wordprocessingShape" mc:Ignorable="w14 w15 w16se wp14">
   <w:abstractNum w:abstractNumId="0" w15:restartNumberingAfterBreak="0">
     <w:nsid w:val="FFFFFF7C"/>
     <w:multiLevelType w:val="singleLevel"/>
@@ -27465,14 +27856,16 @@
     <w:next w:val="Normal"/>
     <w:autoRedefine/>
     <w:qFormat/>
-    <w:rsid w:val="00C924D4"/>
+    <w:rsid w:val="00855879"/>
     <w:pPr>
-      <w:spacing w:before="120" w:after="120"/>
-      <w:jc w:val="both"/>
+      <w:spacing w:before="120" w:after="120" w:line="360" w:lineRule="auto"/>
+      <w:ind w:firstLine="432"/>
+      <w:jc w:val="center"/>
     </w:pPr>
     <w:rPr>
       <w:b/>
       <w:bCs/>
+      <w:sz w:val="20"/>
       <w:szCs w:val="20"/>
       <w:lang w:val="es-ES"/>
     </w:rPr>
@@ -28549,7 +28942,7 @@
 </file>
 
 <file path=customXml/itemProps1.xml><?xml version="1.0" encoding="utf-8"?>
-<ds:datastoreItem xmlns:ds="http://schemas.openxmlformats.org/officeDocument/2006/customXml" ds:itemID="{7D167B5E-C62E-4C8C-AFA6-60E910357F56}">
+<ds:datastoreItem xmlns:ds="http://schemas.openxmlformats.org/officeDocument/2006/customXml" ds:itemID="{B71D2CBD-6B48-4227-A272-C4EADBD17970}">
   <ds:schemaRefs>
     <ds:schemaRef ds:uri="http://schemas.openxmlformats.org/officeDocument/2006/bibliography"/>
   </ds:schemaRefs>

</xml_diff>

<commit_message>
modificando antes de rotular cd
</commit_message>
<xml_diff>
--- a/sistema de monitoreo impresora printmate3d.docx
+++ b/sistema de monitoreo impresora printmate3d.docx
@@ -1,6 +1,6 @@
 
 <file path=word/document.xml><?xml version="1.0" encoding="utf-8"?>
-<w:document xmlns:wpc="http://schemas.microsoft.com/office/word/2010/wordprocessingCanvas" xmlns:cx="http://schemas.microsoft.com/office/drawing/2014/chartex" xmlns:mc="http://schemas.openxmlformats.org/markup-compatibility/2006" xmlns:o="urn:schemas-microsoft-com:office:office" xmlns:r="http://schemas.openxmlformats.org/officeDocument/2006/relationships" xmlns:m="http://schemas.openxmlformats.org/officeDocument/2006/math" xmlns:v="urn:schemas-microsoft-com:vml" xmlns:wp14="http://schemas.microsoft.com/office/word/2010/wordprocessingDrawing" xmlns:wp="http://schemas.openxmlformats.org/drawingml/2006/wordprocessingDrawing" xmlns:w10="urn:schemas-microsoft-com:office:word" xmlns:w="http://schemas.openxmlformats.org/wordprocessingml/2006/main" xmlns:w14="http://schemas.microsoft.com/office/word/2010/wordml" xmlns:w15="http://schemas.microsoft.com/office/word/2012/wordml" xmlns:w16se="http://schemas.microsoft.com/office/word/2015/wordml/symex" xmlns:wpg="http://schemas.microsoft.com/office/word/2010/wordprocessingGroup" xmlns:wpi="http://schemas.microsoft.com/office/word/2010/wordprocessingInk" xmlns:wne="http://schemas.microsoft.com/office/word/2006/wordml" xmlns:wps="http://schemas.microsoft.com/office/word/2010/wordprocessingShape" mc:Ignorable="w14 w15 w16se wp14">
+<w:document xmlns:wpc="http://schemas.microsoft.com/office/word/2010/wordprocessingCanvas" xmlns:cx="http://schemas.microsoft.com/office/drawing/2014/chartex" xmlns:cx1="http://schemas.microsoft.com/office/drawing/2015/9/8/chartex" xmlns:mc="http://schemas.openxmlformats.org/markup-compatibility/2006" xmlns:o="urn:schemas-microsoft-com:office:office" xmlns:r="http://schemas.openxmlformats.org/officeDocument/2006/relationships" xmlns:m="http://schemas.openxmlformats.org/officeDocument/2006/math" xmlns:v="urn:schemas-microsoft-com:vml" xmlns:wp14="http://schemas.microsoft.com/office/word/2010/wordprocessingDrawing" xmlns:wp="http://schemas.openxmlformats.org/drawingml/2006/wordprocessingDrawing" xmlns:w10="urn:schemas-microsoft-com:office:word" xmlns:w="http://schemas.openxmlformats.org/wordprocessingml/2006/main" xmlns:w14="http://schemas.microsoft.com/office/word/2010/wordml" xmlns:w15="http://schemas.microsoft.com/office/word/2012/wordml" xmlns:w16se="http://schemas.microsoft.com/office/word/2015/wordml/symex" xmlns:wpg="http://schemas.microsoft.com/office/word/2010/wordprocessingGroup" xmlns:wpi="http://schemas.microsoft.com/office/word/2010/wordprocessingInk" xmlns:wne="http://schemas.microsoft.com/office/word/2006/wordml" xmlns:wps="http://schemas.microsoft.com/office/word/2010/wordprocessingShape" mc:Ignorable="w14 w15 w16se wp14">
   <w:body>
     <w:p>
       <w:r>
@@ -7685,15 +7685,17 @@
       <w:pPr>
         <w:pStyle w:val="Heading1"/>
       </w:pPr>
-      <w:bookmarkStart w:id="2" w:name="_Toc285535799"/>
-      <w:bookmarkStart w:id="3" w:name="_Toc410627893"/>
-      <w:bookmarkStart w:id="4" w:name="_Toc410628920"/>
-      <w:bookmarkStart w:id="5" w:name="_Toc499711397"/>
+      <w:bookmarkStart w:id="2" w:name="_Toc499711397"/>
+      <w:bookmarkStart w:id="3" w:name="_Toc285535799"/>
+      <w:bookmarkStart w:id="4" w:name="_Toc410627893"/>
+      <w:bookmarkStart w:id="5" w:name="_Toc410628920"/>
+      <w:bookmarkStart w:id="6" w:name="_GoBack"/>
+      <w:bookmarkEnd w:id="6"/>
       <w:r>
         <w:lastRenderedPageBreak/>
         <w:t>TITULO</w:t>
       </w:r>
-      <w:bookmarkEnd w:id="5"/>
+      <w:bookmarkEnd w:id="2"/>
     </w:p>
     <w:p>
       <w:r>
@@ -7729,21 +7731,21 @@
       <w:pPr>
         <w:pStyle w:val="Heading1"/>
       </w:pPr>
-      <w:bookmarkStart w:id="6" w:name="_Toc499711398"/>
+      <w:bookmarkStart w:id="7" w:name="_Toc499711398"/>
       <w:r>
         <w:lastRenderedPageBreak/>
         <w:t>PLANTEAMIENTO DEL PROBLEM</w:t>
       </w:r>
-      <w:bookmarkStart w:id="7" w:name="_Toc285535805"/>
-      <w:bookmarkStart w:id="8" w:name="_Toc410627900"/>
-      <w:bookmarkStart w:id="9" w:name="_Toc410628925"/>
-      <w:bookmarkEnd w:id="2"/>
+      <w:bookmarkStart w:id="8" w:name="_Toc285535805"/>
+      <w:bookmarkStart w:id="9" w:name="_Toc410627900"/>
+      <w:bookmarkStart w:id="10" w:name="_Toc410628925"/>
       <w:bookmarkEnd w:id="3"/>
       <w:bookmarkEnd w:id="4"/>
+      <w:bookmarkEnd w:id="5"/>
       <w:r>
         <w:t>A</w:t>
       </w:r>
-      <w:bookmarkEnd w:id="6"/>
+      <w:bookmarkEnd w:id="7"/>
     </w:p>
     <w:p>
       <w:pPr>
@@ -7877,7 +7879,6 @@
           <w:id w:val="1103607125"/>
           <w:citation/>
         </w:sdtPr>
-        <w:sdtEndPr/>
         <w:sdtContent>
           <w:r>
             <w:rPr>
@@ -7934,7 +7935,6 @@
           <w:id w:val="-51546905"/>
           <w:citation/>
         </w:sdtPr>
-        <w:sdtEndPr/>
         <w:sdtContent>
           <w:r>
             <w:rPr>
@@ -8043,7 +8043,6 @@
           <w:id w:val="-1338146497"/>
           <w:citation/>
         </w:sdtPr>
-        <w:sdtEndPr/>
         <w:sdtContent>
           <w:r>
             <w:rPr>
@@ -8105,8 +8104,6 @@
         </w:rPr>
         <w:t>número</w:t>
       </w:r>
-      <w:bookmarkStart w:id="10" w:name="_GoBack"/>
-      <w:bookmarkEnd w:id="10"/>
       <w:r>
         <w:rPr>
           <w:lang w:val="es-ES"/>
@@ -8474,9 +8471,9 @@
         <w:pStyle w:val="Heading1"/>
       </w:pPr>
       <w:bookmarkStart w:id="11" w:name="_Toc499711399"/>
-      <w:bookmarkEnd w:id="7"/>
       <w:bookmarkEnd w:id="8"/>
       <w:bookmarkEnd w:id="9"/>
+      <w:bookmarkEnd w:id="10"/>
       <w:r>
         <w:t>JUSTIFICACION</w:t>
       </w:r>
@@ -8520,7 +8517,6 @@
           <w:id w:val="-1529247920"/>
           <w:citation/>
         </w:sdtPr>
-        <w:sdtEndPr/>
         <w:sdtContent>
           <w:r>
             <w:rPr>
@@ -10512,7 +10508,6 @@
           <w:id w:val="-327290605"/>
           <w:citation/>
         </w:sdtPr>
-        <w:sdtEndPr/>
         <w:sdtContent>
           <w:r>
             <w:fldChar w:fldCharType="begin"/>
@@ -10623,7 +10618,6 @@
           <w:id w:val="804122517"/>
           <w:citation/>
         </w:sdtPr>
-        <w:sdtEndPr/>
         <w:sdtContent>
           <w:r>
             <w:fldChar w:fldCharType="begin"/>
@@ -10841,9 +10835,9 @@
       <w:pPr>
         <w:pStyle w:val="Heading3"/>
       </w:pPr>
-      <w:bookmarkStart w:id="27" w:name="_Toc499711411"/>
-      <w:r>
-        <w:t>Impresión 3D</w:t>
+      <w:bookmarkStart w:id="27" w:name="_Toc496694383"/>
+      <w:r>
+        <w:t xml:space="preserve"> Impresión 3D</w:t>
       </w:r>
       <w:bookmarkEnd w:id="27"/>
     </w:p>
@@ -11205,9 +11199,9 @@
       <w:pPr>
         <w:pStyle w:val="Heading3"/>
       </w:pPr>
-      <w:bookmarkStart w:id="28" w:name="_Toc499711412"/>
-      <w:r>
-        <w:t>Sensores y Actuadores</w:t>
+      <w:bookmarkStart w:id="28" w:name="_Toc496694384"/>
+      <w:r>
+        <w:t xml:space="preserve"> Sensores y Actuadores</w:t>
       </w:r>
       <w:bookmarkEnd w:id="28"/>
     </w:p>
@@ -12003,7 +11997,8 @@
           <w:lang w:val="es-ES"/>
         </w:rPr>
       </w:pPr>
-      <w:bookmarkStart w:id="29" w:name="_Toc499711413"/>
+      <w:bookmarkStart w:id="29" w:name="_Toc496694397"/>
+      <w:bookmarkStart w:id="30" w:name="_Toc496694385"/>
       <w:r>
         <w:rPr>
           <w:lang w:val="es-ES"/>
@@ -12023,96 +12018,70 @@
         <w:rPr>
           <w:lang w:val="es-ES"/>
         </w:rPr>
-        <w:t xml:space="preserve">Una red de sensores es una serie de dispositivos </w:t>
-      </w:r>
-      <w:r>
-        <w:rPr>
-          <w:lang w:val="es-ES"/>
-        </w:rPr>
-        <w:t xml:space="preserve">espaciados y </w:t>
-      </w:r>
-      <w:r>
-        <w:rPr>
-          <w:lang w:val="es-ES"/>
-        </w:rPr>
-        <w:t xml:space="preserve">autónomos capaces de monitorear </w:t>
-      </w:r>
-      <w:r>
-        <w:rPr>
-          <w:lang w:val="es-ES"/>
-        </w:rPr>
-        <w:t xml:space="preserve">diferentes </w:t>
-      </w:r>
-      <w:r>
-        <w:rPr>
-          <w:lang w:val="es-ES"/>
-        </w:rPr>
-        <w:t>condiciones</w:t>
-      </w:r>
-      <w:r>
-        <w:rPr>
-          <w:lang w:val="es-ES"/>
-        </w:rPr>
-        <w:t xml:space="preserve"> o variables</w:t>
-      </w:r>
-      <w:r>
-        <w:rPr>
-          <w:lang w:val="es-ES"/>
-        </w:rPr>
-        <w:t xml:space="preserve"> </w:t>
-      </w:r>
-      <w:r>
-        <w:rPr>
-          <w:lang w:val="es-ES"/>
-        </w:rPr>
-        <w:t>físicas, conectados a</w:t>
-      </w:r>
-      <w:r>
-        <w:rPr>
-          <w:lang w:val="es-ES"/>
-        </w:rPr>
-        <w:t xml:space="preserve"> manera de nodo con el objetivo de resolver una tarea en común.</w:t>
-      </w:r>
-    </w:p>
-    <w:p>
-      <w:pPr>
-        <w:rPr>
-          <w:lang w:val="es-ES"/>
-        </w:rPr>
-      </w:pPr>
-      <w:r>
-        <w:rPr>
-          <w:lang w:val="es-ES"/>
-        </w:rPr>
-        <w:t xml:space="preserve">Estas redes tienen diversas configuraciones, estructuras y modos de trabajo, se destacan en especial las redes descentralizadas debido a que el </w:t>
+        <w:t>Una red de sensores es una serie de dispositivos espaciados autónomos capaces de monitorear condiciones físicas o ambientales, conectados de manera de nodo con el objetivo de resolver una tarea en común.</w:t>
+      </w:r>
+    </w:p>
+    <w:p>
+      <w:pPr>
+        <w:pStyle w:val="Heading3"/>
+        <w:rPr>
+          <w:lang w:val="es-ES"/>
+        </w:rPr>
+      </w:pPr>
+      <w:bookmarkStart w:id="31" w:name="_Toc496694396"/>
+      <w:r>
+        <w:rPr>
+          <w:lang w:val="es-ES"/>
+        </w:rPr>
+        <w:t>Elementos de estado sólido:</w:t>
+      </w:r>
+      <w:bookmarkEnd w:id="31"/>
+    </w:p>
+    <w:p>
+      <w:pPr>
+        <w:rPr>
+          <w:lang w:val="es-ES"/>
+        </w:rPr>
+      </w:pPr>
+      <w:r>
+        <w:rPr>
+          <w:lang w:val="es-ES"/>
+        </w:rPr>
+        <w:t xml:space="preserve">Se define elemento de estado </w:t>
       </w:r>
       <w:proofErr w:type="spellStart"/>
       <w:r>
         <w:rPr>
           <w:lang w:val="es-ES"/>
         </w:rPr>
-        <w:t>trafico</w:t>
+        <w:t>solicido</w:t>
       </w:r>
       <w:proofErr w:type="spellEnd"/>
       <w:r>
         <w:rPr>
           <w:lang w:val="es-ES"/>
         </w:rPr>
-        <w:t xml:space="preserve"> que acude hacia el nodo es bastante rápido. </w:t>
-      </w:r>
-    </w:p>
-    <w:p>
-      <w:pPr>
-        <w:rPr>
-          <w:lang w:val="es-ES"/>
-        </w:rPr>
-      </w:pPr>
+        <w:t xml:space="preserve"> aquellos circuitos o dispositivos construidos totalmente de materiales solidos que basan su funcionamiento en el movimiento de electrones </w:t>
+      </w:r>
+      <w:proofErr w:type="spellStart"/>
+      <w:r>
+        <w:rPr>
+          <w:lang w:val="es-ES"/>
+        </w:rPr>
+        <w:t>atravez</w:t>
+      </w:r>
+      <w:proofErr w:type="spellEnd"/>
+      <w:r>
+        <w:rPr>
+          <w:lang w:val="es-ES"/>
+        </w:rPr>
+        <w:t xml:space="preserve"> de placas semiconductoras.</w:t>
+      </w:r>
     </w:p>
     <w:p>
       <w:pPr>
         <w:pStyle w:val="Heading3"/>
       </w:pPr>
-      <w:bookmarkStart w:id="30" w:name="_Toc499711414"/>
       <w:r>
         <w:t>Microcontroladores</w:t>
       </w:r>
@@ -12124,6 +12093,13 @@
           <w:lang w:val="es-ES"/>
         </w:rPr>
       </w:pPr>
+    </w:p>
+    <w:p>
+      <w:pPr>
+        <w:rPr>
+          <w:lang w:val="es-ES"/>
+        </w:rPr>
+      </w:pPr>
       <w:r>
         <w:rPr>
           <w:lang w:val="es-ES"/>
@@ -12162,15 +12138,13 @@
       <w:pPr>
         <w:pStyle w:val="Heading3"/>
       </w:pPr>
-      <w:bookmarkStart w:id="31" w:name="_Toc499711415"/>
+      <w:bookmarkStart w:id="32" w:name="_Toc496694386"/>
       <w:proofErr w:type="spellStart"/>
       <w:r>
-        <w:t>A</w:t>
-      </w:r>
-      <w:r>
-        <w:t>rduino</w:t>
-      </w:r>
-      <w:bookmarkEnd w:id="31"/>
+        <w:lastRenderedPageBreak/>
+        <w:t>Arduino</w:t>
+      </w:r>
+      <w:bookmarkEnd w:id="32"/>
       <w:proofErr w:type="spellEnd"/>
     </w:p>
     <w:p>
@@ -12289,14 +12263,14 @@
           <w:lang w:val="es-ES"/>
         </w:rPr>
       </w:pPr>
-      <w:bookmarkStart w:id="32" w:name="_Toc499711416"/>
-      <w:r>
-        <w:rPr>
-          <w:lang w:val="es-ES"/>
-        </w:rPr>
-        <w:t>Algoritmo:</w:t>
-      </w:r>
-      <w:bookmarkEnd w:id="32"/>
+      <w:bookmarkStart w:id="33" w:name="_Toc496694398"/>
+      <w:r>
+        <w:rPr>
+          <w:lang w:val="es-ES"/>
+        </w:rPr>
+        <w:t>Algoritmo</w:t>
+      </w:r>
+      <w:bookmarkEnd w:id="33"/>
     </w:p>
     <w:p>
       <w:pPr>
@@ -12317,38 +12291,6 @@
           <w:lang w:val="es-ES"/>
         </w:rPr>
       </w:pPr>
-      <w:r>
-        <w:rPr>
-          <w:lang w:val="es-ES"/>
-        </w:rPr>
-        <w:t xml:space="preserve">Estos algoritmos son programados usualmente en lenguajes como C#, C, ASP, ASPX, VISUAL BASIC, </w:t>
-      </w:r>
-      <w:proofErr w:type="gramStart"/>
-      <w:r>
-        <w:rPr>
-          <w:lang w:val="es-ES"/>
-        </w:rPr>
-        <w:t>JAVA</w:t>
-      </w:r>
-      <w:r>
-        <w:rPr>
-          <w:lang w:val="es-ES"/>
-        </w:rPr>
-        <w:t>,JAVASCRIPT</w:t>
-      </w:r>
-      <w:proofErr w:type="gramEnd"/>
-      <w:r>
-        <w:rPr>
-          <w:lang w:val="es-ES"/>
-        </w:rPr>
-        <w:t xml:space="preserve"> </w:t>
-      </w:r>
-      <w:r>
-        <w:rPr>
-          <w:lang w:val="es-ES"/>
-        </w:rPr>
-        <w:t>, PASCAL, RUBY entre otros. Se destaca entre ellos JAVA Y JAVASCRIPT por su velocidad y eficiencia.</w:t>
-      </w:r>
     </w:p>
     <w:p>
       <w:pPr>
@@ -12357,1024 +12299,127 @@
           <w:lang w:val="es-ES"/>
         </w:rPr>
       </w:pPr>
-      <w:bookmarkStart w:id="33" w:name="_Toc499711417"/>
-      <w:r>
-        <w:rPr>
-          <w:lang w:val="es-ES"/>
-        </w:rPr>
-        <w:t>C#:</w:t>
-      </w:r>
-      <w:bookmarkEnd w:id="33"/>
-    </w:p>
-    <w:p>
-      <w:pPr>
-        <w:rPr>
-          <w:lang w:val="es-ES"/>
-        </w:rPr>
-      </w:pPr>
-      <w:r>
-        <w:rPr>
-          <w:lang w:val="es-ES"/>
-        </w:rPr>
-        <w:t xml:space="preserve">C # es un lenguaje elegante y seguro orientado a objetos que permite a los desarrolladores crear una variedad de aplicaciones seguras y robustas que se ejecutan en .NET Framework. Puede usar C # para crear aplicaciones cliente de Windows, servicios web XML, componentes </w:t>
-      </w:r>
-      <w:r>
-        <w:rPr>
-          <w:lang w:val="es-ES"/>
-        </w:rPr>
+      <w:bookmarkStart w:id="34" w:name="_Toc496694399"/>
+      <w:r>
+        <w:rPr>
+          <w:lang w:val="es-ES"/>
+        </w:rPr>
+        <w:t>Plataformas de desarrollo</w:t>
+      </w:r>
+      <w:bookmarkEnd w:id="34"/>
+    </w:p>
+    <w:p>
+      <w:pPr>
+        <w:rPr>
+          <w:lang w:val="es-ES"/>
+        </w:rPr>
+      </w:pPr>
+      <w:r>
+        <w:rPr>
+          <w:lang w:val="es-ES"/>
+        </w:rPr>
+        <w:t xml:space="preserve">Una plataforma de desarrollo es un entorno en el cual se desarrolla un grupo definido de aplicaciones, también se entiende plataforma como base para hacer funcionar determinados </w:t>
+      </w:r>
+      <w:proofErr w:type="spellStart"/>
+      <w:r>
+        <w:rPr>
+          <w:lang w:val="es-ES"/>
+        </w:rPr>
+        <w:t>modulos</w:t>
+      </w:r>
+      <w:proofErr w:type="spellEnd"/>
+      <w:r>
+        <w:rPr>
+          <w:lang w:val="es-ES"/>
+        </w:rPr>
+        <w:t>.</w:t>
+      </w:r>
+    </w:p>
+    <w:p>
+      <w:pPr>
+        <w:rPr>
+          <w:lang w:val="es-ES"/>
+        </w:rPr>
+      </w:pPr>
+    </w:p>
+    <w:p>
+      <w:pPr>
+        <w:pStyle w:val="Heading3"/>
+      </w:pPr>
+      <w:bookmarkStart w:id="35" w:name="_Toc496694400"/>
+      <w:r>
         <w:lastRenderedPageBreak/>
-        <w:t>distribuidos, aplicaciones cliente-servidor, aplicaciones de bases de datos y mucho, mucho más. Visual C # proporciona un editor de código avanzado, diseñadores de interfaz de usuario convenientes, depurador integrado y muchas otras herramientas para facilitar el desarrollo de aplicaciones basadas en el lenguaje C # y .NET Framework</w:t>
-      </w:r>
-      <w:sdt>
-        <w:sdtPr>
-          <w:rPr>
-            <w:lang w:val="es-ES"/>
-          </w:rPr>
-          <w:id w:val="585419735"/>
-          <w:citation/>
-        </w:sdtPr>
-        <w:sdtEndPr/>
-        <w:sdtContent>
-          <w:r>
-            <w:rPr>
-              <w:lang w:val="es-ES"/>
-            </w:rPr>
-            <w:fldChar w:fldCharType="begin"/>
-          </w:r>
-          <w:r>
-            <w:instrText xml:space="preserve"> CITATION Mic17 \l 9226 </w:instrText>
-          </w:r>
-          <w:r>
-            <w:rPr>
-              <w:lang w:val="es-ES"/>
-            </w:rPr>
-            <w:fldChar w:fldCharType="separate"/>
-          </w:r>
-          <w:r>
-            <w:rPr>
-              <w:noProof/>
-            </w:rPr>
-            <w:t xml:space="preserve"> [6]</w:t>
-          </w:r>
-          <w:r>
-            <w:rPr>
-              <w:lang w:val="es-ES"/>
-            </w:rPr>
-            <w:fldChar w:fldCharType="end"/>
-          </w:r>
-        </w:sdtContent>
-      </w:sdt>
-      <w:r>
-        <w:rPr>
-          <w:lang w:val="es-ES"/>
-        </w:rPr>
-        <w:t>.</w:t>
+        <w:t>Marcos de trabajo</w:t>
+      </w:r>
+      <w:bookmarkEnd w:id="35"/>
+    </w:p>
+    <w:p>
+      <w:pPr>
+        <w:rPr>
+          <w:lang w:val="es-ES"/>
+        </w:rPr>
+      </w:pPr>
+      <w:r>
+        <w:rPr>
+          <w:lang w:val="es-ES"/>
+        </w:rPr>
+        <w:t xml:space="preserve">Un </w:t>
+      </w:r>
+      <w:proofErr w:type="spellStart"/>
+      <w:r>
+        <w:rPr>
+          <w:lang w:val="es-ES"/>
+        </w:rPr>
+        <w:t>framework</w:t>
+      </w:r>
+      <w:proofErr w:type="spellEnd"/>
+      <w:r>
+        <w:rPr>
+          <w:lang w:val="es-ES"/>
+        </w:rPr>
+        <w:t>, marco de trabajo es un conjunto estandarizado de conceptos, prácticas y criterios para enfocar una práctica que sirve como referencia a la hora de enfrentar y resolver nuevos problemas.</w:t>
       </w:r>
     </w:p>
     <w:p>
       <w:pPr>
         <w:pStyle w:val="Heading3"/>
         <w:rPr>
-          <w:lang w:val="en-US"/>
-        </w:rPr>
-      </w:pPr>
-      <w:bookmarkStart w:id="34" w:name="_Toc499711418"/>
-      <w:r>
-        <w:rPr>
-          <w:lang w:val="en-US"/>
-        </w:rPr>
-        <w:t>C</w:t>
-      </w:r>
-      <w:bookmarkEnd w:id="34"/>
-    </w:p>
-    <w:p>
-      <w:r>
-        <w:t>El lenguaje C es uno de los lenguajes de programación estructurada más utilizados en nuestros días. El principal componente estructural de C es la función. En C, las funciones son bloques en los cuales ocurren las actividades de un programa. Esto nos permite separar los programas en tareas, lo que nos conduce a la programación modular. Otra forma de estructurar en C es usando bloques de códigos. Un bloque de código es un grupo de instrucciones conectadas lógicamente el cual es tratado como una unidad. Un bloque está construido por un conjunto de instrucciones colocadas entre llaves { }.</w:t>
-      </w:r>
-      <w:sdt>
-        <w:sdtPr>
-          <w:id w:val="-550222089"/>
-          <w:citation/>
-        </w:sdtPr>
-        <w:sdtEndPr/>
-        <w:sdtContent>
-          <w:r>
-            <w:fldChar w:fldCharType="begin"/>
-          </w:r>
-          <w:r>
-            <w:instrText xml:space="preserve"> CITATION Ell17 \l 9226 </w:instrText>
-          </w:r>
-          <w:r>
-            <w:fldChar w:fldCharType="separate"/>
-          </w:r>
-          <w:r>
-            <w:rPr>
-              <w:noProof/>
-            </w:rPr>
-            <w:t xml:space="preserve"> [7]</w:t>
-          </w:r>
-          <w:r>
-            <w:fldChar w:fldCharType="end"/>
-          </w:r>
-        </w:sdtContent>
-      </w:sdt>
-    </w:p>
-    <w:p>
-      <w:pPr>
-        <w:pStyle w:val="Heading3"/>
-        <w:rPr>
-          <w:lang w:val="en-US"/>
-        </w:rPr>
-      </w:pPr>
-      <w:r>
-        <w:t xml:space="preserve"> </w:t>
-      </w:r>
-      <w:bookmarkStart w:id="35" w:name="_Toc499711419"/>
-      <w:r>
-        <w:rPr>
-          <w:lang w:val="en-US"/>
-        </w:rPr>
-        <w:t>ASP</w:t>
-      </w:r>
-      <w:bookmarkEnd w:id="35"/>
-    </w:p>
-    <w:p>
-      <w:r>
-        <w:t xml:space="preserve">ASP.NET es un modelo de desarrollo Web unificado que incluye los servicios necesarios para crear aplicaciones Web empresariales con el código mínimo. ASP.NET forma parte de .NET Framework y al codificar las aplicaciones ASP.NET tiene acceso a las clases en .NET Framework. El código de las aplicaciones puede escribirse en cualquier lenguaje compatible con el </w:t>
-      </w:r>
-      <w:proofErr w:type="spellStart"/>
-      <w:r>
-        <w:t>Common</w:t>
-      </w:r>
-      <w:proofErr w:type="spellEnd"/>
-      <w:r>
-        <w:t xml:space="preserve"> </w:t>
-      </w:r>
-      <w:proofErr w:type="spellStart"/>
-      <w:r>
-        <w:t>Language</w:t>
-      </w:r>
-      <w:proofErr w:type="spellEnd"/>
-      <w:r>
-        <w:t xml:space="preserve"> </w:t>
-      </w:r>
-      <w:proofErr w:type="spellStart"/>
-      <w:r>
-        <w:t>Runtime</w:t>
-      </w:r>
-      <w:proofErr w:type="spellEnd"/>
-      <w:r>
-        <w:t xml:space="preserve"> (CLR), entre ellos Microsoft Visual Basic, C#, </w:t>
-      </w:r>
-      <w:proofErr w:type="spellStart"/>
-      <w:r>
-        <w:t>JScript</w:t>
-      </w:r>
-      <w:proofErr w:type="spellEnd"/>
-      <w:r>
-        <w:t xml:space="preserve"> .NET y J#. Estos lenguajes permiten desarrollar aplicaciones ASP.NET que se benefician del </w:t>
-      </w:r>
-      <w:proofErr w:type="spellStart"/>
-      <w:r>
-        <w:t>Common</w:t>
-      </w:r>
-      <w:proofErr w:type="spellEnd"/>
-      <w:r>
-        <w:t xml:space="preserve"> </w:t>
-      </w:r>
-      <w:proofErr w:type="spellStart"/>
-      <w:r>
-        <w:t>Language</w:t>
-      </w:r>
-      <w:proofErr w:type="spellEnd"/>
-      <w:r>
-        <w:t xml:space="preserve"> </w:t>
-      </w:r>
-      <w:proofErr w:type="spellStart"/>
-      <w:r>
-        <w:t>Runtime</w:t>
-      </w:r>
-      <w:proofErr w:type="spellEnd"/>
-      <w:r>
-        <w:t>, seguridad de tipos, herencia, etc.</w:t>
-      </w:r>
-    </w:p>
-    <w:p>
-      <w:r>
-        <w:t>ASP.NET incluye:</w:t>
-      </w:r>
-    </w:p>
-    <w:p>
-      <w:pPr>
-        <w:pStyle w:val="ListParagraph"/>
-        <w:numPr>
-          <w:ilvl w:val="0"/>
-          <w:numId w:val="38"/>
-        </w:numPr>
-      </w:pPr>
-      <w:r>
-        <w:t>Marco de trabajo de página y controles</w:t>
-      </w:r>
-    </w:p>
-    <w:p>
-      <w:pPr>
-        <w:pStyle w:val="ListParagraph"/>
-        <w:numPr>
-          <w:ilvl w:val="0"/>
-          <w:numId w:val="38"/>
-        </w:numPr>
-      </w:pPr>
-      <w:r>
-        <w:lastRenderedPageBreak/>
-        <w:t>Compilador de ASP.NET</w:t>
-      </w:r>
-    </w:p>
-    <w:p>
-      <w:pPr>
-        <w:pStyle w:val="ListParagraph"/>
-        <w:numPr>
-          <w:ilvl w:val="0"/>
-          <w:numId w:val="38"/>
-        </w:numPr>
-      </w:pPr>
-      <w:r>
-        <w:t>Infraestructura de seguridad</w:t>
-      </w:r>
-    </w:p>
-    <w:p>
-      <w:pPr>
-        <w:pStyle w:val="ListParagraph"/>
-        <w:numPr>
-          <w:ilvl w:val="0"/>
-          <w:numId w:val="38"/>
-        </w:numPr>
-      </w:pPr>
-      <w:r>
-        <w:t>Funciones de administración de estado</w:t>
-      </w:r>
-    </w:p>
-    <w:p>
-      <w:pPr>
-        <w:pStyle w:val="ListParagraph"/>
-        <w:numPr>
-          <w:ilvl w:val="0"/>
-          <w:numId w:val="38"/>
-        </w:numPr>
-      </w:pPr>
-      <w:r>
-        <w:t>Configuración de la aplicación</w:t>
-      </w:r>
-    </w:p>
-    <w:p>
-      <w:pPr>
-        <w:pStyle w:val="ListParagraph"/>
-        <w:numPr>
-          <w:ilvl w:val="0"/>
-          <w:numId w:val="38"/>
-        </w:numPr>
-      </w:pPr>
-      <w:r>
-        <w:t>Supervisión de estado y características de rendimiento</w:t>
-      </w:r>
-    </w:p>
-    <w:p>
-      <w:pPr>
-        <w:pStyle w:val="ListParagraph"/>
-        <w:numPr>
-          <w:ilvl w:val="0"/>
-          <w:numId w:val="38"/>
-        </w:numPr>
-      </w:pPr>
-      <w:r>
-        <w:t>Capacidad de depuración</w:t>
-      </w:r>
-    </w:p>
-    <w:p>
-      <w:pPr>
-        <w:pStyle w:val="ListParagraph"/>
-        <w:numPr>
-          <w:ilvl w:val="0"/>
-          <w:numId w:val="38"/>
-        </w:numPr>
-      </w:pPr>
-      <w:r>
-        <w:t>Marco de trabajo de servicios Web XML</w:t>
-      </w:r>
-    </w:p>
-    <w:p>
-      <w:pPr>
-        <w:pStyle w:val="ListParagraph"/>
-        <w:numPr>
-          <w:ilvl w:val="0"/>
-          <w:numId w:val="38"/>
-        </w:numPr>
-      </w:pPr>
-      <w:r>
-        <w:t>Entorno de host extensible y administración del ciclo de vida de las aplicaciones</w:t>
-      </w:r>
-    </w:p>
-    <w:p>
-      <w:pPr>
-        <w:pStyle w:val="ListParagraph"/>
-        <w:numPr>
-          <w:ilvl w:val="0"/>
-          <w:numId w:val="38"/>
-        </w:numPr>
-      </w:pPr>
-      <w:r>
-        <w:t>Entorno de diseñador extensible.</w:t>
-      </w:r>
-      <w:sdt>
-        <w:sdtPr>
-          <w:rPr>
-            <w:lang w:val="en-US"/>
-          </w:rPr>
-          <w:id w:val="1711843377"/>
-          <w:citation/>
-        </w:sdtPr>
-        <w:sdtEndPr/>
-        <w:sdtContent>
-          <w:r>
-            <w:rPr>
-              <w:lang w:val="en-US"/>
-            </w:rPr>
-            <w:fldChar w:fldCharType="begin"/>
-          </w:r>
-          <w:r>
-            <w:instrText xml:space="preserve"> CITATION Mic171 \l 9226 </w:instrText>
-          </w:r>
-          <w:r>
-            <w:rPr>
-              <w:lang w:val="en-US"/>
-            </w:rPr>
-            <w:fldChar w:fldCharType="separate"/>
-          </w:r>
-          <w:r>
-            <w:rPr>
-              <w:noProof/>
-            </w:rPr>
-            <w:t xml:space="preserve"> [8]</w:t>
-          </w:r>
-          <w:r>
-            <w:rPr>
-              <w:lang w:val="en-US"/>
-            </w:rPr>
-            <w:fldChar w:fldCharType="end"/>
-          </w:r>
-        </w:sdtContent>
-      </w:sdt>
-    </w:p>
-    <w:p>
-      <w:pPr>
-        <w:pStyle w:val="Heading3"/>
-        <w:rPr>
-          <w:lang w:val="en-US"/>
-        </w:rPr>
-      </w:pPr>
-      <w:r>
-        <w:t xml:space="preserve"> </w:t>
-      </w:r>
-      <w:bookmarkStart w:id="36" w:name="_Toc499711420"/>
-      <w:r>
-        <w:rPr>
-          <w:lang w:val="en-US"/>
-        </w:rPr>
-        <w:t>VISUAL BASIC</w:t>
+          <w:lang w:val="es-ES"/>
+        </w:rPr>
+      </w:pPr>
+      <w:bookmarkStart w:id="36" w:name="_Toc496694387"/>
+      <w:r>
+        <w:rPr>
+          <w:lang w:val="es-ES"/>
+        </w:rPr>
+        <w:t>Impresora 3d</w:t>
       </w:r>
       <w:bookmarkEnd w:id="36"/>
     </w:p>
     <w:p>
       <w:pPr>
-        <w:pStyle w:val="Heading3"/>
-        <w:rPr>
-          <w:lang w:val="en-US"/>
-        </w:rPr>
-      </w:pPr>
-      <w:r>
-        <w:rPr>
-          <w:lang w:val="en-US"/>
-        </w:rPr>
-        <w:t xml:space="preserve"> </w:t>
-      </w:r>
-      <w:bookmarkStart w:id="37" w:name="_Toc499711421"/>
-      <w:r>
-        <w:rPr>
-          <w:lang w:val="en-US"/>
-        </w:rPr>
-        <w:t>JAVA</w:t>
-      </w:r>
-      <w:bookmarkEnd w:id="37"/>
-    </w:p>
-    <w:p>
-      <w:proofErr w:type="spellStart"/>
-      <w:r>
-        <w:t>Sun</w:t>
-      </w:r>
-      <w:proofErr w:type="spellEnd"/>
-      <w:r>
-        <w:t xml:space="preserve"> Microsystems desarrolló, en 1991, el lenguaje de programación orientado a objetos que se conoce como Java. El objetivo era utilizarlo en un set-top box, un tipo de dispositivo que se encarga de la recepción y la descodificación de la señal televisiva. El primer nombre del lenguaje fue </w:t>
-      </w:r>
-      <w:proofErr w:type="spellStart"/>
-      <w:r>
-        <w:t>Oak</w:t>
-      </w:r>
-      <w:proofErr w:type="spellEnd"/>
-      <w:r>
-        <w:t>, luego se conoció como Green y finamente adoptó la denominación de Java.</w:t>
-      </w:r>
-    </w:p>
-    <w:p>
-      <w:pPr>
-        <w:ind w:firstLine="0"/>
-      </w:pPr>
-      <w:r>
-        <w:t xml:space="preserve">La intención de </w:t>
-      </w:r>
-      <w:proofErr w:type="spellStart"/>
-      <w:r>
-        <w:t>Sun</w:t>
-      </w:r>
-      <w:proofErr w:type="spellEnd"/>
-      <w:r>
-        <w:t xml:space="preserve"> era crear un lenguaje con una estructura y una sintaxis similar a C y C++, aunque con un modelo de objetos más simple y eliminando las herramientas de bajo nivel.</w:t>
-      </w:r>
-    </w:p>
-    <w:p>
-      <w:pPr>
-        <w:ind w:firstLine="0"/>
-      </w:pPr>
-      <w:r>
-        <w:t>Los pilares en los que se sustenta Java son cinco: la programación orientada a objetos, la posibilidad de ejecutar un mismo programa en diversos sistemas operativos, la inclusión por defecto de soporte para trabajo en red, la opción de ejecutar el código en sistemas remotos de manera segura y la facilidad de uso.</w:t>
-      </w:r>
-      <w:sdt>
-        <w:sdtPr>
-          <w:id w:val="-227532685"/>
-          <w:citation/>
-        </w:sdtPr>
-        <w:sdtEndPr/>
-        <w:sdtContent>
-          <w:r>
-            <w:fldChar w:fldCharType="begin"/>
-          </w:r>
-          <w:r>
-            <w:instrText xml:space="preserve">CITATION def17 \l 9226 </w:instrText>
-          </w:r>
-          <w:r>
-            <w:fldChar w:fldCharType="separate"/>
-          </w:r>
-          <w:r>
-            <w:rPr>
-              <w:noProof/>
-            </w:rPr>
-            <w:t xml:space="preserve"> [9]</w:t>
-          </w:r>
-          <w:r>
-            <w:fldChar w:fldCharType="end"/>
-          </w:r>
-        </w:sdtContent>
-      </w:sdt>
-    </w:p>
-    <w:p>
-      <w:pPr>
-        <w:pStyle w:val="Heading3"/>
-        <w:rPr>
-          <w:lang w:val="en-US"/>
-        </w:rPr>
-      </w:pPr>
-      <w:bookmarkStart w:id="38" w:name="_Toc499711422"/>
-      <w:r>
-        <w:rPr>
-          <w:lang w:val="en-US"/>
-        </w:rPr>
-        <w:t>JAVASCRIPT</w:t>
-      </w:r>
-      <w:bookmarkEnd w:id="38"/>
-    </w:p>
-    <w:p>
-      <w:r>
-        <w:lastRenderedPageBreak/>
-        <w:t xml:space="preserve">El JavaScript es un lenguaje de programación que surgió por la necesidad de ampliar las posibilidades del HTML. En efecto, al poco tiempo de que las páginas web apareciesen, se hizo patente que se necesitaba algo más que las limitadas prestaciones del lenguaje básico, ya que el HTML solamente provee de elementos que </w:t>
-      </w:r>
-      <w:proofErr w:type="spellStart"/>
-      <w:r>
-        <w:t>actuan</w:t>
-      </w:r>
-      <w:proofErr w:type="spellEnd"/>
-      <w:r>
-        <w:t xml:space="preserve"> exclusivamente sobre el texto y su estilo, pero no permite, como ejemplo sencillo, ni siquiera abrir una nueva ventana o emitir un mensaje de aviso. La temprana aparición de este lenguaje, es posiblemente la causa de que se haya convertido en un estándar soportado por todos los navegadores actuales, a diferencia de otros, que solo funcionan en los navegadores de sus firmas creadoras.</w:t>
-      </w:r>
-    </w:p>
-    <w:p>
-      <w:r>
-        <w:t xml:space="preserve">Como tantas otras aportaciones al mundo www, fue Netscape quien inició la implementación de JavaScript (aunque al principio no se llamaba así), y posteriormente, una alianza entre Netscape y </w:t>
-      </w:r>
-      <w:proofErr w:type="spellStart"/>
-      <w:r>
-        <w:t>Sun</w:t>
-      </w:r>
-      <w:proofErr w:type="spellEnd"/>
-      <w:r>
-        <w:t xml:space="preserve">, creadora del lenguaje Java, permitió que JavaScript tomase la debida consistencia, definiéndose como una variante de Java, pero mucho más simple de usar. Esto no significa que JavaScript sea Java simplificado o reducido. Salvo el nombre y la sintaxis, JavaScript no tiene mucho en común con Java, pero cumple su propósito de lenguaje auxiliar del HTML en los navegadores, y sólo en ellos ya que no es posible utilizarlo fuera del entorno de las páginas. No hay que confundirlo con el </w:t>
-      </w:r>
-      <w:proofErr w:type="spellStart"/>
-      <w:r>
-        <w:t>JScript</w:t>
-      </w:r>
-      <w:proofErr w:type="spellEnd"/>
-      <w:r>
-        <w:t xml:space="preserve"> de Microsoft, que aunque bastante parecido, no tiene la compatibilidad del original JavaScript, ya que, como todo lo que hacen, está pensado exclusivamente para su propio navegador.</w:t>
-      </w:r>
-      <w:sdt>
-        <w:sdtPr>
-          <w:id w:val="-1246799788"/>
-          <w:citation/>
-        </w:sdtPr>
-        <w:sdtEndPr/>
-        <w:sdtContent>
-          <w:r>
-            <w:fldChar w:fldCharType="begin"/>
-          </w:r>
-          <w:r>
-            <w:instrText xml:space="preserve">CITATION Uni \l 9226 </w:instrText>
-          </w:r>
-          <w:r>
-            <w:fldChar w:fldCharType="separate"/>
-          </w:r>
-          <w:r>
-            <w:rPr>
-              <w:noProof/>
-            </w:rPr>
-            <w:t xml:space="preserve"> [10]</w:t>
-          </w:r>
-          <w:r>
-            <w:fldChar w:fldCharType="end"/>
-          </w:r>
-        </w:sdtContent>
-      </w:sdt>
-    </w:p>
-    <w:p>
-      <w:pPr>
-        <w:pStyle w:val="Heading3"/>
-        <w:rPr>
-          <w:lang w:val="en-US"/>
-        </w:rPr>
-      </w:pPr>
-      <w:r>
-        <w:t xml:space="preserve"> </w:t>
-      </w:r>
-      <w:bookmarkStart w:id="39" w:name="_Toc499711423"/>
-      <w:r>
-        <w:rPr>
-          <w:lang w:val="en-US"/>
-        </w:rPr>
-        <w:t>PASCAL</w:t>
-      </w:r>
-      <w:bookmarkEnd w:id="39"/>
-    </w:p>
-    <w:p>
-      <w:r>
-        <w:t xml:space="preserve">Pascal es un lenguaje de programación desarrollado por el profesor suizo </w:t>
-      </w:r>
-      <w:proofErr w:type="spellStart"/>
-      <w:r>
-        <w:t>Niklaus</w:t>
-      </w:r>
-      <w:proofErr w:type="spellEnd"/>
-      <w:r>
-        <w:t xml:space="preserve"> </w:t>
-      </w:r>
-      <w:proofErr w:type="spellStart"/>
-      <w:r>
-        <w:t>Wirth</w:t>
-      </w:r>
-      <w:proofErr w:type="spellEnd"/>
-      <w:r>
-        <w:t xml:space="preserve"> entre los años 1968 y 1969 y publicado en 1970. Su objetivo era crear un lenguaje que facilitara el aprendizaje de programación a sus alumnos, utilizando la programación estructurada y </w:t>
-      </w:r>
-      <w:r>
-        <w:lastRenderedPageBreak/>
-        <w:t>estructuración de datos. Sin embargo con el tiempo su utilización excedió el ámbito académico para convertirse en una herramienta para la creación de aplicaciones de todo tipo.</w:t>
-      </w:r>
-      <w:sdt>
-        <w:sdtPr>
-          <w:id w:val="-264317779"/>
-          <w:citation/>
-        </w:sdtPr>
-        <w:sdtEndPr/>
-        <w:sdtContent>
-          <w:r>
-            <w:fldChar w:fldCharType="begin"/>
-          </w:r>
-          <w:r>
-            <w:instrText xml:space="preserve"> CITATION Equ13 \l 9226 </w:instrText>
-          </w:r>
-          <w:r>
-            <w:fldChar w:fldCharType="separate"/>
-          </w:r>
-          <w:r>
-            <w:rPr>
-              <w:noProof/>
-            </w:rPr>
-            <w:t xml:space="preserve"> [11]</w:t>
-          </w:r>
-          <w:r>
-            <w:fldChar w:fldCharType="end"/>
-          </w:r>
-        </w:sdtContent>
-      </w:sdt>
-    </w:p>
-    <w:p>
-      <w:pPr>
-        <w:pStyle w:val="Heading3"/>
-        <w:rPr>
-          <w:lang w:val="en-US"/>
-        </w:rPr>
-      </w:pPr>
-      <w:r>
-        <w:t xml:space="preserve"> </w:t>
-      </w:r>
-      <w:bookmarkStart w:id="40" w:name="_Toc499711424"/>
-      <w:r>
-        <w:rPr>
-          <w:lang w:val="en-US"/>
-        </w:rPr>
-        <w:t>RUBY</w:t>
-      </w:r>
-      <w:bookmarkEnd w:id="40"/>
-    </w:p>
-    <w:p>
-      <w:r>
-        <w:t xml:space="preserve">Ruby </w:t>
-      </w:r>
-      <w:proofErr w:type="spellStart"/>
-      <w:r>
-        <w:t>on</w:t>
-      </w:r>
-      <w:proofErr w:type="spellEnd"/>
-      <w:r>
-        <w:t xml:space="preserve"> </w:t>
-      </w:r>
-      <w:proofErr w:type="spellStart"/>
-      <w:r>
-        <w:t>Rails</w:t>
-      </w:r>
-      <w:proofErr w:type="spellEnd"/>
-      <w:r>
-        <w:t xml:space="preserve"> (</w:t>
-      </w:r>
-      <w:proofErr w:type="spellStart"/>
-      <w:r>
-        <w:t>RoR</w:t>
-      </w:r>
-      <w:proofErr w:type="spellEnd"/>
-      <w:r>
-        <w:t xml:space="preserve">) es un </w:t>
-      </w:r>
-      <w:proofErr w:type="spellStart"/>
-      <w:r>
-        <w:t>framework</w:t>
-      </w:r>
-      <w:proofErr w:type="spellEnd"/>
-      <w:r>
-        <w:t xml:space="preserve"> de aplicación Web multiplataforma escrito en Ruby. El </w:t>
-      </w:r>
-      <w:proofErr w:type="spellStart"/>
-      <w:r>
-        <w:t>framework</w:t>
-      </w:r>
-      <w:proofErr w:type="spellEnd"/>
-      <w:r>
-        <w:t xml:space="preserve"> fue originalmente escrito por David </w:t>
-      </w:r>
-      <w:proofErr w:type="spellStart"/>
-      <w:r>
-        <w:t>Heinemeier</w:t>
-      </w:r>
-      <w:proofErr w:type="spellEnd"/>
-      <w:r>
-        <w:t xml:space="preserve"> </w:t>
-      </w:r>
-      <w:proofErr w:type="spellStart"/>
-      <w:r>
-        <w:t>Hansson</w:t>
-      </w:r>
-      <w:proofErr w:type="spellEnd"/>
-      <w:r>
-        <w:t xml:space="preserve"> e investigado y desarrollado por un equipo de varios colaboradores individuales. </w:t>
-      </w:r>
-      <w:proofErr w:type="spellStart"/>
-      <w:r>
-        <w:t>RoR</w:t>
-      </w:r>
-      <w:proofErr w:type="spellEnd"/>
-      <w:r>
-        <w:t xml:space="preserve"> permite a un programador desarrollar aplicaciones Web mucho más rápido minimizando los pasos, el tiempo y la palabrería de programación. </w:t>
-      </w:r>
-    </w:p>
-    <w:p/>
-    <w:p>
-      <w:r>
-        <w:t xml:space="preserve">El </w:t>
-      </w:r>
-      <w:proofErr w:type="spellStart"/>
-      <w:r>
-        <w:t>RoR</w:t>
-      </w:r>
-      <w:proofErr w:type="spellEnd"/>
-      <w:r>
-        <w:t xml:space="preserve"> se conoce simplemente como </w:t>
-      </w:r>
-      <w:proofErr w:type="spellStart"/>
-      <w:r>
-        <w:t>Rails</w:t>
-      </w:r>
-      <w:proofErr w:type="spellEnd"/>
-      <w:r>
-        <w:t xml:space="preserve">. La liberación inicial del </w:t>
-      </w:r>
-      <w:proofErr w:type="spellStart"/>
-      <w:r>
-        <w:t>RoR</w:t>
-      </w:r>
-      <w:proofErr w:type="spellEnd"/>
-      <w:r>
-        <w:t xml:space="preserve"> se produjo en julio de 2004. </w:t>
-      </w:r>
-      <w:proofErr w:type="spellStart"/>
-      <w:r>
-        <w:t>RoR</w:t>
-      </w:r>
-      <w:proofErr w:type="spellEnd"/>
-      <w:r>
-        <w:t xml:space="preserve"> se distribuye bajo la licencia MIT.</w:t>
-      </w:r>
-      <w:sdt>
-        <w:sdtPr>
-          <w:rPr>
-            <w:lang w:val="en-US"/>
-          </w:rPr>
-          <w:id w:val="-1585679081"/>
-          <w:citation/>
-        </w:sdtPr>
-        <w:sdtEndPr/>
-        <w:sdtContent>
-          <w:r>
-            <w:rPr>
-              <w:lang w:val="en-US"/>
-            </w:rPr>
-            <w:fldChar w:fldCharType="begin"/>
-          </w:r>
-          <w:r>
-            <w:instrText xml:space="preserve"> CITATION tec17 \l 9226 </w:instrText>
-          </w:r>
-          <w:r>
-            <w:rPr>
-              <w:lang w:val="en-US"/>
-            </w:rPr>
-            <w:fldChar w:fldCharType="separate"/>
-          </w:r>
-          <w:r>
-            <w:rPr>
-              <w:noProof/>
-            </w:rPr>
-            <w:t xml:space="preserve"> [12]</w:t>
-          </w:r>
-          <w:r>
-            <w:rPr>
-              <w:lang w:val="en-US"/>
-            </w:rPr>
-            <w:fldChar w:fldCharType="end"/>
-          </w:r>
-        </w:sdtContent>
-      </w:sdt>
-    </w:p>
-    <w:p/>
-    <w:p>
-      <w:pPr>
-        <w:pStyle w:val="Heading3"/>
-        <w:rPr>
-          <w:lang w:val="es-ES"/>
-        </w:rPr>
-      </w:pPr>
-      <w:bookmarkStart w:id="41" w:name="_Toc499711425"/>
-      <w:r>
-        <w:rPr>
-          <w:lang w:val="es-ES"/>
-        </w:rPr>
-        <w:t>Plataformas de desarrollo:</w:t>
-      </w:r>
-      <w:bookmarkEnd w:id="41"/>
-    </w:p>
-    <w:p>
-      <w:pPr>
-        <w:rPr>
-          <w:lang w:val="es-ES"/>
-        </w:rPr>
-      </w:pPr>
-      <w:r>
-        <w:rPr>
-          <w:lang w:val="es-ES"/>
-        </w:rPr>
-        <w:t xml:space="preserve">Una plataforma de desarrollo es un entorno en el cual se desarrolla un grupo definido de aplicaciones, también se entiende plataforma como base para hacer funcionar determinados </w:t>
-      </w:r>
-      <w:proofErr w:type="spellStart"/>
-      <w:r>
-        <w:rPr>
-          <w:lang w:val="es-ES"/>
-        </w:rPr>
-        <w:t>modulos</w:t>
-      </w:r>
-      <w:proofErr w:type="spellEnd"/>
-      <w:r>
-        <w:rPr>
-          <w:lang w:val="es-ES"/>
-        </w:rPr>
-        <w:t>.</w:t>
-      </w:r>
-    </w:p>
-    <w:p>
-      <w:pPr>
-        <w:rPr>
-          <w:lang w:val="es-ES"/>
-        </w:rPr>
-      </w:pPr>
-    </w:p>
-    <w:p>
-      <w:pPr>
-        <w:pStyle w:val="Heading3"/>
-      </w:pPr>
-      <w:bookmarkStart w:id="42" w:name="_Toc499711426"/>
-      <w:r>
-        <w:t>Marcos de trabajo:</w:t>
-      </w:r>
-      <w:bookmarkEnd w:id="42"/>
-    </w:p>
-    <w:p>
-      <w:pPr>
-        <w:rPr>
-          <w:lang w:val="es-ES"/>
-        </w:rPr>
-      </w:pPr>
-      <w:r>
-        <w:rPr>
-          <w:lang w:val="es-ES"/>
-        </w:rPr>
-        <w:t xml:space="preserve">Un </w:t>
-      </w:r>
-      <w:proofErr w:type="spellStart"/>
-      <w:r>
-        <w:rPr>
-          <w:lang w:val="es-ES"/>
-        </w:rPr>
-        <w:t>framework</w:t>
-      </w:r>
-      <w:proofErr w:type="spellEnd"/>
-      <w:r>
-        <w:rPr>
-          <w:lang w:val="es-ES"/>
-        </w:rPr>
-        <w:t xml:space="preserve">, marco de trabajo es un conjunto estandarizado de conceptos, </w:t>
-      </w:r>
-      <w:proofErr w:type="spellStart"/>
-      <w:r>
-        <w:rPr>
-          <w:lang w:val="es-ES"/>
-        </w:rPr>
-        <w:t>practicas</w:t>
-      </w:r>
-      <w:proofErr w:type="spellEnd"/>
-      <w:r>
-        <w:rPr>
-          <w:lang w:val="es-ES"/>
-        </w:rPr>
-        <w:t xml:space="preserve"> y criterios para enfocar una </w:t>
-      </w:r>
-      <w:proofErr w:type="spellStart"/>
-      <w:r>
-        <w:rPr>
-          <w:lang w:val="es-ES"/>
-        </w:rPr>
-        <w:t>practica</w:t>
-      </w:r>
-      <w:proofErr w:type="spellEnd"/>
-      <w:r>
-        <w:rPr>
-          <w:lang w:val="es-ES"/>
-        </w:rPr>
-        <w:t xml:space="preserve"> que sirve como referencia a la hora de enfrentar y resolver nuevos problemas.</w:t>
-      </w:r>
-    </w:p>
-    <w:p>
-      <w:pPr>
-        <w:pStyle w:val="Heading3"/>
-        <w:rPr>
-          <w:lang w:val="es-ES"/>
-        </w:rPr>
-      </w:pPr>
-      <w:bookmarkStart w:id="43" w:name="_Toc499711427"/>
-      <w:r>
-        <w:rPr>
-          <w:lang w:val="es-ES"/>
-        </w:rPr>
-        <w:t>Impresora 3d:</w:t>
-      </w:r>
-      <w:bookmarkEnd w:id="43"/>
-    </w:p>
-    <w:p>
-      <w:pPr>
-        <w:rPr>
-          <w:lang w:val="es-ES"/>
-        </w:rPr>
-      </w:pPr>
-      <w:r>
-        <w:rPr>
-          <w:lang w:val="es-ES"/>
-        </w:rPr>
-        <w:lastRenderedPageBreak/>
-        <w:t xml:space="preserve">Se considera impresora 3D a las maquinas capaces de realizar </w:t>
-      </w:r>
-      <w:proofErr w:type="spellStart"/>
-      <w:r>
-        <w:rPr>
-          <w:lang w:val="es-ES"/>
-        </w:rPr>
-        <w:t>replicas</w:t>
-      </w:r>
-      <w:proofErr w:type="spellEnd"/>
-      <w:r>
-        <w:rPr>
-          <w:lang w:val="es-ES"/>
-        </w:rPr>
-        <w:t xml:space="preserve"> de diseños 3D, creando piezas o maquetas </w:t>
-      </w:r>
-      <w:proofErr w:type="spellStart"/>
-      <w:r>
-        <w:rPr>
-          <w:lang w:val="es-ES"/>
-        </w:rPr>
-        <w:t>apartir</w:t>
-      </w:r>
-      <w:proofErr w:type="spellEnd"/>
-      <w:r>
-        <w:rPr>
-          <w:lang w:val="es-ES"/>
-        </w:rPr>
-        <w:t xml:space="preserve"> de un material plástico que tiene un punto de </w:t>
-      </w:r>
-      <w:proofErr w:type="spellStart"/>
-      <w:r>
-        <w:rPr>
-          <w:lang w:val="es-ES"/>
-        </w:rPr>
-        <w:t>funcino</w:t>
-      </w:r>
-      <w:proofErr w:type="spellEnd"/>
-      <w:r>
-        <w:rPr>
-          <w:lang w:val="es-ES"/>
-        </w:rPr>
-        <w:t xml:space="preserve"> bastante bajo.</w:t>
-      </w:r>
-    </w:p>
-    <w:p>
-      <w:pPr>
-        <w:rPr>
-          <w:lang w:val="es-ES"/>
-        </w:rPr>
-      </w:pPr>
-      <w:r>
-        <w:rPr>
-          <w:lang w:val="es-ES"/>
-        </w:rPr>
-        <w:t xml:space="preserve">Como por ejemplo la impresora 3d que se encuentra </w:t>
-      </w:r>
-      <w:proofErr w:type="spellStart"/>
-      <w:r>
-        <w:rPr>
-          <w:lang w:val="es-ES"/>
-        </w:rPr>
-        <w:t>acontinuacion</w:t>
-      </w:r>
-      <w:proofErr w:type="spellEnd"/>
-      <w:r>
-        <w:rPr>
-          <w:lang w:val="es-ES"/>
-        </w:rPr>
-        <w:t xml:space="preserve"> </w:t>
-      </w:r>
-      <w:proofErr w:type="spellStart"/>
-      <w:r>
-        <w:rPr>
-          <w:lang w:val="es-ES"/>
-        </w:rPr>
-        <w:t>esta</w:t>
-      </w:r>
-      <w:proofErr w:type="spellEnd"/>
-      <w:r>
-        <w:rPr>
-          <w:lang w:val="es-ES"/>
-        </w:rPr>
-        <w:t xml:space="preserve"> replicando un modelo en 3D de un a cabeza humana:</w:t>
+        <w:rPr>
+          <w:lang w:val="es-ES"/>
+        </w:rPr>
+      </w:pPr>
+      <w:r>
+        <w:rPr>
+          <w:lang w:val="es-ES"/>
+        </w:rPr>
+        <w:t>Se considera impresora 3D a las maquinas capaces de realizar réplicas de diseños 3D, creando piezas o maquetas a partir de un material plástico que tiene un punto de fusión bastante bajo.</w:t>
+      </w:r>
+    </w:p>
+    <w:p>
+      <w:pPr>
+        <w:rPr>
+          <w:lang w:val="es-ES"/>
+        </w:rPr>
+      </w:pPr>
+      <w:r>
+        <w:rPr>
+          <w:lang w:val="es-ES"/>
+        </w:rPr>
+        <w:t>Como por ejemplo la impresora 3d que se encuentra a continuación está replicando un modelo en 3D de un a cabeza humana:</w:t>
       </w:r>
     </w:p>
     <w:p>
@@ -13388,7 +12433,7 @@
           <w:lang w:val="en-US" w:eastAsia="en-US"/>
         </w:rPr>
         <w:drawing>
-          <wp:inline distT="0" distB="0" distL="0" distR="0" wp14:anchorId="05235995" wp14:editId="202F98DA">
+          <wp:inline distT="0" distB="0" distL="0" distR="0" wp14:anchorId="341F89D5" wp14:editId="38F79216">
             <wp:extent cx="2692400" cy="2019300"/>
             <wp:effectExtent l="0" t="0" r="0" b="0"/>
             <wp:docPr id="7" name="Imagen 7" descr="Resultado de imagen para impresora 3d oficial page"/>
@@ -13441,15 +12486,14 @@
       <w:pPr>
         <w:pStyle w:val="Caption"/>
       </w:pPr>
-      <w:bookmarkStart w:id="44" w:name="_Toc499669304"/>
-      <w:r>
-        <w:t xml:space="preserve">Figura </w:t>
+      <w:r>
+        <w:t xml:space="preserve">Figura  </w:t>
       </w:r>
       <w:r>
         <w:fldChar w:fldCharType="begin"/>
       </w:r>
       <w:r>
-        <w:instrText xml:space="preserve"> SEQ Figura \* ARABIC </w:instrText>
+        <w:instrText xml:space="preserve"> SEQ Figura_ \* ARABIC </w:instrText>
       </w:r>
       <w:r>
         <w:fldChar w:fldCharType="separate"/>
@@ -13464,10 +12508,7 @@
         <w:fldChar w:fldCharType="end"/>
       </w:r>
       <w:r>
-        <w:t xml:space="preserve"> </w:t>
-      </w:r>
-      <w:r>
-        <w:t xml:space="preserve">Impresora 3D </w:t>
+        <w:t xml:space="preserve">. Impresora 3D </w:t>
       </w:r>
       <w:proofErr w:type="spellStart"/>
       <w:r>
@@ -13475,81 +12516,60 @@
       </w:r>
       <w:proofErr w:type="spellEnd"/>
       <w:r>
-        <w:t xml:space="preserve"> </w:t>
+        <w:t xml:space="preserve"> imprimiendo una cabeza humana, cortesía de Ortecmo.com</w:t>
+      </w:r>
+    </w:p>
+    <w:p>
+      <w:pPr>
+        <w:pStyle w:val="Heading3"/>
+        <w:rPr>
+          <w:lang w:val="es-ES"/>
+        </w:rPr>
+      </w:pPr>
+      <w:bookmarkStart w:id="37" w:name="_Toc496694389"/>
+      <w:r>
+        <w:rPr>
+          <w:lang w:val="es-ES"/>
+        </w:rPr>
+        <w:t>Extrusión</w:t>
+      </w:r>
+      <w:bookmarkEnd w:id="37"/>
+    </w:p>
+    <w:p>
+      <w:pPr>
+        <w:rPr>
+          <w:lang w:val="es-ES"/>
+        </w:rPr>
+      </w:pPr>
+      <w:r>
+        <w:rPr>
+          <w:lang w:val="es-ES"/>
+        </w:rPr>
+        <w:t xml:space="preserve">El proceso de </w:t>
+      </w:r>
+      <w:proofErr w:type="gramStart"/>
+      <w:r>
+        <w:rPr>
+          <w:lang w:val="es-ES"/>
+        </w:rPr>
+        <w:t>extrusión  hace</w:t>
+      </w:r>
+      <w:proofErr w:type="gramEnd"/>
+      <w:r>
+        <w:rPr>
+          <w:lang w:val="es-ES"/>
+        </w:rPr>
+        <w:t xml:space="preserve"> referencia a la transformación de un material solido a  fundido mientras se empuja o se extrae </w:t>
       </w:r>
       <w:proofErr w:type="spellStart"/>
       <w:r>
-        <w:t>imprimiendod</w:t>
+        <w:rPr>
+          <w:lang w:val="es-ES"/>
+        </w:rPr>
+        <w:t>atravez</w:t>
       </w:r>
       <w:proofErr w:type="spellEnd"/>
       <w:r>
-        <w:t xml:space="preserve"> una cabeza humana, </w:t>
-      </w:r>
-      <w:proofErr w:type="spellStart"/>
-      <w:r>
-        <w:t>cortesia</w:t>
-      </w:r>
-      <w:proofErr w:type="spellEnd"/>
-      <w:r>
-        <w:t xml:space="preserve"> de Ortecmo.com</w:t>
-      </w:r>
-      <w:bookmarkEnd w:id="44"/>
-    </w:p>
-    <w:p>
-      <w:pPr>
-        <w:pStyle w:val="Caption"/>
-        <w:jc w:val="left"/>
-      </w:pPr>
-    </w:p>
-    <w:p>
-      <w:pPr>
-        <w:pStyle w:val="Caption"/>
-        <w:jc w:val="left"/>
-      </w:pPr>
-      <w:proofErr w:type="spellStart"/>
-      <w:r>
-        <w:t>Extrusion</w:t>
-      </w:r>
-      <w:proofErr w:type="spellEnd"/>
-      <w:r>
-        <w:t>:</w:t>
-      </w:r>
-    </w:p>
-    <w:p>
-      <w:pPr>
-        <w:rPr>
-          <w:lang w:val="es-ES"/>
-        </w:rPr>
-      </w:pPr>
-      <w:r>
-        <w:rPr>
-          <w:lang w:val="es-ES"/>
-        </w:rPr>
-        <w:t xml:space="preserve">El proceso de </w:t>
-      </w:r>
-      <w:proofErr w:type="gramStart"/>
-      <w:r>
-        <w:rPr>
-          <w:lang w:val="es-ES"/>
-        </w:rPr>
-        <w:t>extrusión  hace</w:t>
-      </w:r>
-      <w:proofErr w:type="gramEnd"/>
-      <w:r>
-        <w:rPr>
-          <w:lang w:val="es-ES"/>
-        </w:rPr>
-        <w:t xml:space="preserve"> referencia a la transformación de un material solido a  fundido mientras se empuja o se extrae </w:t>
-      </w:r>
-      <w:proofErr w:type="spellStart"/>
-      <w:r>
-        <w:rPr>
-          <w:lang w:val="es-ES"/>
-        </w:rPr>
-        <w:t>atravez</w:t>
-      </w:r>
-      <w:proofErr w:type="spellEnd"/>
-      <w:r>
         <w:rPr>
           <w:lang w:val="es-ES"/>
         </w:rPr>
@@ -13562,19 +12582,11 @@
           <w:lang w:val="es-ES"/>
         </w:rPr>
       </w:pPr>
-      <w:proofErr w:type="spellStart"/>
-      <w:r>
-        <w:rPr>
-          <w:lang w:val="es-ES"/>
-        </w:rPr>
-        <w:t>Tambien</w:t>
-      </w:r>
-      <w:proofErr w:type="spellEnd"/>
-      <w:r>
-        <w:rPr>
-          <w:lang w:val="es-ES"/>
-        </w:rPr>
-        <w:t xml:space="preserve"> se entiende fusión como el proceso en el cual el material es forzado a fluir </w:t>
+      <w:r>
+        <w:rPr>
+          <w:lang w:val="es-ES"/>
+        </w:rPr>
+        <w:t xml:space="preserve">También se entiende fusión como el proceso en el cual el material es forzado a fluir </w:t>
       </w:r>
       <w:proofErr w:type="spellStart"/>
       <w:r>
@@ -13608,9 +12620,8 @@
           <w:noProof/>
           <w:lang w:val="en-US" w:eastAsia="en-US"/>
         </w:rPr>
-        <w:lastRenderedPageBreak/>
         <w:drawing>
-          <wp:inline distT="0" distB="0" distL="0" distR="0" wp14:anchorId="3EFA739F" wp14:editId="5B1EA30B">
+          <wp:inline distT="0" distB="0" distL="0" distR="0" wp14:anchorId="0CAC2A71" wp14:editId="43E4D95D">
             <wp:extent cx="2924175" cy="2714625"/>
             <wp:effectExtent l="0" t="0" r="9525" b="9525"/>
             <wp:docPr id="8" name="Imagen 8" descr="Resultado de imagen para proceso de fusion en extrusor impresora 3d"/>
@@ -13663,15 +12674,14 @@
       <w:pPr>
         <w:pStyle w:val="Caption"/>
       </w:pPr>
-      <w:bookmarkStart w:id="45" w:name="_Toc499669305"/>
-      <w:r>
-        <w:t xml:space="preserve">Figura </w:t>
+      <w:r>
+        <w:t xml:space="preserve">Figura  </w:t>
       </w:r>
       <w:r>
         <w:fldChar w:fldCharType="begin"/>
       </w:r>
       <w:r>
-        <w:instrText xml:space="preserve"> SEQ Figura \* ARABIC </w:instrText>
+        <w:instrText xml:space="preserve"> SEQ Figura_ \* ARABIC </w:instrText>
       </w:r>
       <w:r>
         <w:fldChar w:fldCharType="separate"/>
@@ -13686,17 +12696,11 @@
         <w:fldChar w:fldCharType="end"/>
       </w:r>
       <w:r>
-        <w:t xml:space="preserve"> </w:t>
-      </w:r>
-      <w:r>
-        <w:t>Corte transversal a un extrusor</w:t>
-      </w:r>
-      <w:bookmarkEnd w:id="45"/>
-    </w:p>
-    <w:p>
-      <w:pPr>
-        <w:pStyle w:val="Caption"/>
-      </w:pPr>
+        <w:t xml:space="preserve">. Corte transversal a un extrusor, cortesía de: </w:t>
+      </w:r>
+      <w:r>
+        <w:t>formizable.com</w:t>
+      </w:r>
     </w:p>
     <w:p>
       <w:pPr>
@@ -13705,59 +12709,33 @@
           <w:lang w:val="es-ES"/>
         </w:rPr>
       </w:pPr>
-      <w:bookmarkStart w:id="46" w:name="_Toc499711428"/>
+      <w:bookmarkStart w:id="38" w:name="_Toc496694390"/>
       <w:r>
         <w:rPr>
           <w:lang w:val="es-ES"/>
         </w:rPr>
         <w:t>Fusión</w:t>
       </w:r>
-      <w:r>
-        <w:rPr>
-          <w:lang w:val="es-ES"/>
-        </w:rPr>
-        <w:t>:</w:t>
-      </w:r>
-      <w:bookmarkEnd w:id="46"/>
-    </w:p>
-    <w:p>
-      <w:pPr>
-        <w:rPr>
-          <w:lang w:val="es-ES"/>
-        </w:rPr>
-      </w:pPr>
-      <w:r>
-        <w:rPr>
-          <w:lang w:val="es-ES"/>
-        </w:rPr>
-        <w:t xml:space="preserve">La fusión es el proceso en el cual la materia cambia del estado </w:t>
-      </w:r>
-      <w:proofErr w:type="spellStart"/>
-      <w:r>
-        <w:rPr>
-          <w:lang w:val="es-ES"/>
-        </w:rPr>
-        <w:t>solido</w:t>
-      </w:r>
-      <w:proofErr w:type="spellEnd"/>
-      <w:r>
-        <w:rPr>
-          <w:lang w:val="es-ES"/>
-        </w:rPr>
-        <w:t xml:space="preserve"> a liquido por acción de calor, entendiendo que el calor se transfiere entre </w:t>
+      <w:bookmarkEnd w:id="38"/>
+    </w:p>
+    <w:p>
+      <w:pPr>
+        <w:rPr>
+          <w:lang w:val="es-ES"/>
+        </w:rPr>
+      </w:pPr>
+      <w:r>
+        <w:rPr>
+          <w:lang w:val="es-ES"/>
+        </w:rPr>
+        <w:t xml:space="preserve">La fusión es el proceso en el cual la materia cambia del estado sólido a liquido por acción de calor, entendiendo que el calor se transfiere entre </w:t>
       </w:r>
       <w:proofErr w:type="gramStart"/>
       <w:r>
         <w:rPr>
           <w:lang w:val="es-ES"/>
         </w:rPr>
-        <w:t>átomos</w:t>
-      </w:r>
-      <w:r>
-        <w:rPr>
-          <w:lang w:val="es-ES"/>
-        </w:rPr>
-        <w:t xml:space="preserve"> .</w:t>
+        <w:t>átomos .</w:t>
       </w:r>
       <w:proofErr w:type="gramEnd"/>
     </w:p>
@@ -13771,21 +12749,7 @@
         <w:rPr>
           <w:lang w:val="es-ES"/>
         </w:rPr>
-        <w:t xml:space="preserve">El proceso de fusión se asimila mucho al proceso de fundición, solamente que este </w:t>
-      </w:r>
-      <w:proofErr w:type="spellStart"/>
-      <w:r>
-        <w:rPr>
-          <w:lang w:val="es-ES"/>
-        </w:rPr>
-        <w:t>ultimo</w:t>
-      </w:r>
-      <w:proofErr w:type="spellEnd"/>
-      <w:r>
-        <w:rPr>
-          <w:lang w:val="es-ES"/>
-        </w:rPr>
-        <w:t xml:space="preserve"> se aplica típicamente a materiales metálicos.</w:t>
+        <w:t>El proceso de fusión se asimila mucho al proceso de fundición, solamente que este último se aplica típicamente a materiales metálicos.</w:t>
       </w:r>
     </w:p>
     <w:p>
@@ -13802,38 +12766,26 @@
           <w:lang w:val="es-ES"/>
         </w:rPr>
       </w:pPr>
-      <w:bookmarkStart w:id="47" w:name="_Toc499711429"/>
-      <w:r>
-        <w:rPr>
-          <w:lang w:val="es-ES"/>
-        </w:rPr>
-        <w:t>Sistema de monitoreo:</w:t>
-      </w:r>
-      <w:bookmarkEnd w:id="47"/>
-    </w:p>
-    <w:p>
-      <w:pPr>
-        <w:rPr>
-          <w:lang w:val="es-ES"/>
-        </w:rPr>
-      </w:pPr>
-      <w:r>
-        <w:rPr>
-          <w:lang w:val="es-ES"/>
-        </w:rPr>
-        <w:t xml:space="preserve">Se considera como monitoreo el proceso </w:t>
-      </w:r>
-      <w:r>
-        <w:rPr>
-          <w:lang w:val="es-ES"/>
-        </w:rPr>
-        <w:t>sistemático</w:t>
-      </w:r>
-      <w:r>
-        <w:rPr>
-          <w:lang w:val="es-ES"/>
-        </w:rPr>
-        <w:t xml:space="preserve"> de recolectar, analizar y utilizar la información para hacer seguimiento al proceso en ejecución con el fin de verificar el cumplimiento de los objetivos propuestos y tomar una decisión temprana basado en predicciones previas.</w:t>
+      <w:bookmarkStart w:id="39" w:name="_Toc496694388"/>
+      <w:r>
+        <w:rPr>
+          <w:lang w:val="es-ES"/>
+        </w:rPr>
+        <w:t>Sistema de monitoreo</w:t>
+      </w:r>
+      <w:bookmarkEnd w:id="39"/>
+    </w:p>
+    <w:p>
+      <w:pPr>
+        <w:rPr>
+          <w:lang w:val="es-ES"/>
+        </w:rPr>
+      </w:pPr>
+      <w:r>
+        <w:rPr>
+          <w:lang w:val="es-ES"/>
+        </w:rPr>
+        <w:t>Se considera como monitoreo el proceso sistemático de recolectar, analizar y utilizar la información para hacer seguimiento al proceso en ejecución con el fin de verificar el cumplimiento de los objetivos propuestos y tomar una decisión temprana basado en predicciones previas.</w:t>
       </w:r>
     </w:p>
     <w:p>
@@ -13864,14 +12816,14 @@
           <w:lang w:val="es-ES"/>
         </w:rPr>
       </w:pPr>
-      <w:bookmarkStart w:id="48" w:name="_Toc499711430"/>
-      <w:r>
-        <w:rPr>
-          <w:lang w:val="es-ES"/>
-        </w:rPr>
-        <w:t>Aplicación:</w:t>
-      </w:r>
-      <w:bookmarkEnd w:id="48"/>
+      <w:bookmarkStart w:id="40" w:name="_Toc496694401"/>
+      <w:r>
+        <w:rPr>
+          <w:lang w:val="es-ES"/>
+        </w:rPr>
+        <w:t>Aplicación</w:t>
+      </w:r>
+      <w:bookmarkEnd w:id="40"/>
     </w:p>
     <w:p>
       <w:pPr>
@@ -13900,14 +12852,14 @@
           <w:lang w:val="es-ES"/>
         </w:rPr>
       </w:pPr>
-      <w:bookmarkStart w:id="49" w:name="_Toc499711431"/>
-      <w:r>
-        <w:rPr>
-          <w:lang w:val="es-ES"/>
-        </w:rPr>
-        <w:t>Android:</w:t>
-      </w:r>
-      <w:bookmarkEnd w:id="49"/>
+      <w:bookmarkStart w:id="41" w:name="_Toc496694402"/>
+      <w:r>
+        <w:rPr>
+          <w:lang w:val="es-ES"/>
+        </w:rPr>
+        <w:t>Android</w:t>
+      </w:r>
+      <w:bookmarkEnd w:id="41"/>
     </w:p>
     <w:p>
       <w:pPr>
@@ -13949,7 +12901,6 @@
           <w:id w:val="1988510009"/>
           <w:citation/>
         </w:sdtPr>
-        <w:sdtEndPr/>
         <w:sdtContent>
           <w:r>
             <w:rPr>
@@ -13970,7 +12921,7 @@
             <w:rPr>
               <w:noProof/>
             </w:rPr>
-            <w:t>[13]</w:t>
+            <w:t>(Android, 2017)</w:t>
           </w:r>
           <w:r>
             <w:rPr>
@@ -13992,59 +12943,37 @@
       <w:pPr>
         <w:pStyle w:val="Heading3"/>
       </w:pPr>
-      <w:bookmarkStart w:id="50" w:name="_Toc499711432"/>
-      <w:r>
-        <w:t>ITU:</w:t>
-      </w:r>
-      <w:bookmarkEnd w:id="50"/>
-    </w:p>
-    <w:p>
-      <w:pPr>
-        <w:rPr>
-          <w:lang w:val="es-ES"/>
-        </w:rPr>
-      </w:pPr>
-      <w:r>
-        <w:rPr>
-          <w:lang w:val="es-ES"/>
-        </w:rPr>
-        <w:t>La ITU es el organismo especializado de las naciones unidas para la información y las co</w:t>
-      </w:r>
-      <w:r>
-        <w:rPr>
-          <w:lang w:val="es-ES"/>
-        </w:rPr>
-        <w:t xml:space="preserve">municaciones – </w:t>
-      </w:r>
-      <w:r>
-        <w:rPr>
-          <w:lang w:val="es-ES"/>
-        </w:rPr>
-        <w:t>TIC,</w:t>
-      </w:r>
-      <w:r>
-        <w:rPr>
-          <w:lang w:val="es-ES"/>
-        </w:rPr>
-        <w:t xml:space="preserve"> atribuyen el espectro radioeléctrico y las normas de orbita de los satélites, generan las normativas encargadas de regular las comunicaciones </w:t>
-      </w:r>
-      <w:r>
-        <w:rPr>
-          <w:lang w:val="es-ES"/>
-        </w:rPr>
-        <w:t>inalámbricas</w:t>
-      </w:r>
-      <w:r>
-        <w:rPr>
-          <w:lang w:val="es-ES"/>
-        </w:rPr>
-        <w:t xml:space="preserve"> a nivel mundial.</w:t>
-      </w:r>
-      <w:r>
-        <w:rPr>
-          <w:lang w:val="es-ES"/>
-        </w:rPr>
-        <w:t xml:space="preserve"> </w:t>
+      <w:bookmarkStart w:id="42" w:name="_Toc496694403"/>
+      <w:r>
+        <w:t>ITU</w:t>
+      </w:r>
+      <w:bookmarkEnd w:id="42"/>
+    </w:p>
+    <w:p>
+      <w:pPr>
+        <w:rPr>
+          <w:lang w:val="es-ES"/>
+        </w:rPr>
+      </w:pPr>
+      <w:r>
+        <w:rPr>
+          <w:lang w:val="es-ES"/>
+        </w:rPr>
+        <w:t xml:space="preserve">La ITU es el organismo especializado de las naciones unidas para la información y las comunicaciones – </w:t>
+      </w:r>
+      <w:proofErr w:type="gramStart"/>
+      <w:r>
+        <w:rPr>
+          <w:lang w:val="es-ES"/>
+        </w:rPr>
+        <w:t>TIC ,</w:t>
+      </w:r>
+      <w:proofErr w:type="gramEnd"/>
+      <w:r>
+        <w:rPr>
+          <w:lang w:val="es-ES"/>
+        </w:rPr>
+        <w:t xml:space="preserve"> atribuyen el espectro radioeléctrico y las normas de orbita de los satélites, generan las normativas encargadas de regular las comunicaciones inalámbricas a nivel mundial. </w:t>
       </w:r>
       <w:sdt>
         <w:sdtPr>
@@ -14054,7 +12983,6 @@
           <w:id w:val="-166869418"/>
           <w:citation/>
         </w:sdtPr>
-        <w:sdtEndPr/>
         <w:sdtContent>
           <w:r>
             <w:rPr>
@@ -14075,7 +13003,7 @@
             <w:rPr>
               <w:noProof/>
             </w:rPr>
-            <w:t>[14]</w:t>
+            <w:t>((ITU), 2017)</w:t>
           </w:r>
           <w:r>
             <w:rPr>
@@ -14100,53 +13028,33 @@
           <w:lang w:val="es-ES"/>
         </w:rPr>
       </w:pPr>
-      <w:bookmarkStart w:id="51" w:name="_Toc499711433"/>
-      <w:r>
-        <w:rPr>
-          <w:lang w:val="es-ES"/>
-        </w:rPr>
-        <w:t>Modelo OSI:</w:t>
-      </w:r>
-      <w:bookmarkEnd w:id="51"/>
-    </w:p>
-    <w:p>
-      <w:pPr>
-        <w:rPr>
-          <w:lang w:val="es-ES"/>
-        </w:rPr>
-      </w:pPr>
-      <w:r>
-        <w:rPr>
-          <w:lang w:val="es-ES"/>
-        </w:rPr>
-        <w:t xml:space="preserve">El modelo OSI es desarrollado por la ISO y es un modelo de referencia que es netamente </w:t>
-      </w:r>
-      <w:proofErr w:type="spellStart"/>
-      <w:r>
-        <w:rPr>
-          <w:lang w:val="es-ES"/>
-        </w:rPr>
-        <w:t>teorico</w:t>
-      </w:r>
-      <w:proofErr w:type="spellEnd"/>
-      <w:r>
-        <w:rPr>
-          <w:lang w:val="es-ES"/>
-        </w:rPr>
-        <w:t xml:space="preserve"> que divide la complejidad de una red de datos a siete capas, en la que cada capa ubica las </w:t>
+      <w:bookmarkStart w:id="43" w:name="_Toc496694404"/>
+      <w:r>
+        <w:rPr>
+          <w:lang w:val="es-ES"/>
+        </w:rPr>
+        <w:t>Modelo OSI</w:t>
+      </w:r>
+      <w:bookmarkEnd w:id="43"/>
+    </w:p>
+    <w:p>
+      <w:pPr>
+        <w:rPr>
+          <w:lang w:val="es-ES"/>
+        </w:rPr>
+      </w:pPr>
+      <w:r>
+        <w:rPr>
+          <w:lang w:val="es-ES"/>
+        </w:rPr>
+        <w:t xml:space="preserve">El modelo OSI es desarrollado por la ISO y es un modelo de referencia que es netamente teórico que divide la complejidad de una red de datos a siete capas, en la que cada capa ubica las </w:t>
       </w:r>
       <w:r>
         <w:rPr>
           <w:lang w:val="es-ES"/>
         </w:rPr>
         <w:lastRenderedPageBreak/>
-        <w:t>funciones requeridas para realizar una comunicación y estas capas entre si</w:t>
-      </w:r>
-      <w:r>
-        <w:rPr>
-          <w:lang w:val="es-ES"/>
-        </w:rPr>
-        <w:t xml:space="preserve"> poseen niveles jerárquicos. </w:t>
+        <w:t xml:space="preserve">funciones requeridas para realizar una comunicación y estas capas entre si poseen niveles jerárquicos. </w:t>
       </w:r>
       <w:sdt>
         <w:sdtPr>
@@ -14156,7 +13064,6 @@
           <w:id w:val="-1482845474"/>
           <w:citation/>
         </w:sdtPr>
-        <w:sdtEndPr/>
         <w:sdtContent>
           <w:r>
             <w:rPr>
@@ -14177,7 +13084,7 @@
             <w:rPr>
               <w:noProof/>
             </w:rPr>
-            <w:t>[15]</w:t>
+            <w:t>(Tolosa, 2017)</w:t>
           </w:r>
           <w:r>
             <w:rPr>
@@ -14192,52 +13099,31 @@
       <w:pPr>
         <w:pStyle w:val="Heading2"/>
       </w:pPr>
-      <w:bookmarkStart w:id="52" w:name="_Toc499711434"/>
-      <w:r>
-        <w:t>MARCO LEGAL:</w:t>
-      </w:r>
-      <w:bookmarkEnd w:id="52"/>
-    </w:p>
-    <w:p>
-      <w:pPr>
-        <w:rPr>
-          <w:lang w:val="es-ES"/>
-        </w:rPr>
-      </w:pPr>
-      <w:r>
-        <w:rPr>
-          <w:lang w:val="es-ES"/>
-        </w:rPr>
-        <w:t xml:space="preserve">Antecediendo que el desarrollo de esta tesis requerirá la comunicación inalámbrica entre la impresora y el enrutador </w:t>
-      </w:r>
-      <w:proofErr w:type="spellStart"/>
-      <w:r>
-        <w:rPr>
-          <w:lang w:val="es-ES"/>
-        </w:rPr>
-        <w:t>mas</w:t>
-      </w:r>
-      <w:proofErr w:type="spellEnd"/>
-      <w:r>
-        <w:rPr>
-          <w:lang w:val="es-ES"/>
-        </w:rPr>
-        <w:t xml:space="preserve"> cercano se requiere dentro del marco legal el estándar IEEE 802.11 que </w:t>
-      </w:r>
-      <w:proofErr w:type="spellStart"/>
-      <w:r>
-        <w:rPr>
-          <w:lang w:val="es-ES"/>
-        </w:rPr>
-        <w:t>esta</w:t>
-      </w:r>
-      <w:proofErr w:type="spellEnd"/>
-      <w:r>
-        <w:rPr>
-          <w:lang w:val="es-ES"/>
-        </w:rPr>
-        <w:t xml:space="preserve"> vigente a 2017:</w:t>
-      </w:r>
+      <w:bookmarkStart w:id="44" w:name="_Toc496694405"/>
+      <w:r>
+        <w:t xml:space="preserve"> Marco legal</w:t>
+      </w:r>
+      <w:bookmarkEnd w:id="44"/>
+    </w:p>
+    <w:p>
+      <w:pPr>
+        <w:rPr>
+          <w:lang w:val="es-ES"/>
+        </w:rPr>
+      </w:pPr>
+      <w:r>
+        <w:rPr>
+          <w:lang w:val="es-ES"/>
+        </w:rPr>
+        <w:t>Antecediendo que el desarrollo de esta tesis requerirá la comunicación inalámbrica entre la impresora y el enrutador más cercano se requiere dentro del marco legal el estándar IEEE 802.11 que está vigente a 2017:</w:t>
+      </w:r>
+    </w:p>
+    <w:p>
+      <w:pPr>
+        <w:rPr>
+          <w:lang w:val="es-ES"/>
+        </w:rPr>
+      </w:pPr>
     </w:p>
     <w:p>
       <w:pPr>
@@ -14246,14 +13132,40 @@
           <w:lang w:val="es-ES"/>
         </w:rPr>
       </w:pPr>
-      <w:bookmarkStart w:id="53" w:name="_Toc499711435"/>
+      <w:bookmarkStart w:id="45" w:name="_Toc499711435"/>
       <w:r>
         <w:rPr>
           <w:lang w:val="es-ES"/>
         </w:rPr>
         <w:t>IEEE802.11:</w:t>
       </w:r>
-      <w:bookmarkEnd w:id="53"/>
+      <w:bookmarkEnd w:id="45"/>
+    </w:p>
+    <w:p>
+      <w:pPr>
+        <w:rPr>
+          <w:lang w:val="es-ES"/>
+        </w:rPr>
+      </w:pPr>
+      <w:r>
+        <w:rPr>
+          <w:lang w:val="es-ES"/>
+        </w:rPr>
+        <w:t>El estándar IEEE 802.11 define el uso de los dos niveles de capa o arquitectura del modelo OSI, especificando las normas de funcionamiento de una red de área local WLAN.</w:t>
+      </w:r>
+    </w:p>
+    <w:p>
+      <w:pPr>
+        <w:rPr>
+          <w:lang w:val="es-ES"/>
+        </w:rPr>
+      </w:pPr>
+      <w:r>
+        <w:rPr>
+          <w:lang w:val="es-ES"/>
+        </w:rPr>
+        <w:t>Fue publicado por primera vez en el año 1997 y actualmente se encarga el instituto de ingenieros eléctricos y electrónicos IEEE de su mantenimiento.</w:t>
+      </w:r>
       <w:r>
         <w:rPr>
           <w:lang w:val="es-ES"/>
@@ -14267,38 +13179,6 @@
           <w:lang w:val="es-ES"/>
         </w:rPr>
       </w:pPr>
-      <w:r>
-        <w:rPr>
-          <w:lang w:val="es-ES"/>
-        </w:rPr>
-        <w:t>El estándar IEEE 802.11 define el uso de los dos niveles de capa o arquitectura del modelo OSI, especificando las normas de funcionamiento de una red de área local WLAN.</w:t>
-      </w:r>
-    </w:p>
-    <w:p>
-      <w:pPr>
-        <w:rPr>
-          <w:lang w:val="es-ES"/>
-        </w:rPr>
-      </w:pPr>
-      <w:r>
-        <w:rPr>
-          <w:lang w:val="es-ES"/>
-        </w:rPr>
-        <w:t>Fue publicado por primera vez en el año 1997 y actualmente se encarga el instituto de ingenieros eléctricos y electrónicos IEEE de su mantenimiento.</w:t>
-      </w:r>
-      <w:r>
-        <w:rPr>
-          <w:lang w:val="es-ES"/>
-        </w:rPr>
-        <w:t xml:space="preserve"> </w:t>
-      </w:r>
-    </w:p>
-    <w:p>
-      <w:pPr>
-        <w:rPr>
-          <w:lang w:val="es-ES"/>
-        </w:rPr>
-      </w:pPr>
     </w:p>
     <w:p>
       <w:pPr>
@@ -14307,14 +13187,14 @@
           <w:lang w:val="es-ES"/>
         </w:rPr>
       </w:pPr>
-      <w:bookmarkStart w:id="54" w:name="_Toc499711436"/>
-      <w:r>
-        <w:rPr>
-          <w:lang w:val="es-ES"/>
-        </w:rPr>
-        <w:t>ANE:</w:t>
-      </w:r>
-      <w:bookmarkEnd w:id="54"/>
+      <w:bookmarkStart w:id="46" w:name="_Toc499711436"/>
+      <w:r>
+        <w:rPr>
+          <w:lang w:val="es-ES"/>
+        </w:rPr>
+        <w:t>ANE</w:t>
+      </w:r>
+      <w:bookmarkEnd w:id="46"/>
     </w:p>
     <w:p>
       <w:pPr>
@@ -14388,7 +13268,6 @@
           <w:id w:val="32162689"/>
           <w:citation/>
         </w:sdtPr>
-        <w:sdtEndPr/>
         <w:sdtContent>
           <w:r>
             <w:rPr>
@@ -14472,12 +13351,11 @@
       <w:pPr>
         <w:pStyle w:val="Heading1"/>
       </w:pPr>
-      <w:bookmarkStart w:id="55" w:name="_Toc499711437"/>
-      <w:r>
-        <w:lastRenderedPageBreak/>
+      <w:bookmarkStart w:id="47" w:name="_Toc499711437"/>
+      <w:r>
         <w:t>DISEÑO METODOLOGICO</w:t>
       </w:r>
-      <w:bookmarkEnd w:id="55"/>
+      <w:bookmarkEnd w:id="47"/>
     </w:p>
     <w:p>
       <w:pPr>
@@ -14519,11 +13397,11 @@
       <w:pPr>
         <w:pStyle w:val="Heading2"/>
       </w:pPr>
-      <w:bookmarkStart w:id="56" w:name="_Toc499711438"/>
+      <w:bookmarkStart w:id="48" w:name="_Toc499711438"/>
       <w:r>
         <w:t>RECOPILAR INFORMACIÓN ACERCA DE EQUIPOS DE IMPRESIÓN 3D PRESENTES EN EL MERCADO MODERNO, CALIBRACIÓN DE EQUIPOS DE IMPRESIÓN 3D, SISTEMAS EMBEBIDOS, PLATAFORMAS DE DESARROLLO, PROGRAMACIÓN WEB, EXPERIENCIAS U OPINIONES DE USUARIOS ACERCA DE EQUIPOS DE IMPRESIÓN 3D, EN LAS BASES DE LA UNIVERSIDAD FRANCISCO DE PAULA SANTANDER (SCIELO, SCIENCE DIRECT) Y EN LA BIBLIOTECA EDUARDO COTE LAMUS UBICADA EN LA UNIVERSIDAD FRANCISCO DE PAULA SANTANDER Y EN LA WEB.</w:t>
       </w:r>
-      <w:bookmarkEnd w:id="56"/>
+      <w:bookmarkEnd w:id="48"/>
     </w:p>
     <w:p>
       <w:pPr>
@@ -14532,14 +13410,14 @@
           <w:lang w:val="es-ES"/>
         </w:rPr>
       </w:pPr>
-      <w:bookmarkStart w:id="57" w:name="_Toc499711439"/>
-      <w:r>
-        <w:rPr>
-          <w:lang w:val="es-ES"/>
-        </w:rPr>
-        <w:t>Actividades:</w:t>
-      </w:r>
-      <w:bookmarkEnd w:id="57"/>
+      <w:bookmarkStart w:id="49" w:name="_Toc499711439"/>
+      <w:r>
+        <w:rPr>
+          <w:lang w:val="es-ES"/>
+        </w:rPr>
+        <w:t>Actividades</w:t>
+      </w:r>
+      <w:bookmarkEnd w:id="49"/>
     </w:p>
     <w:p>
       <w:pPr>
@@ -14662,15 +13540,14 @@
           <w:lang w:val="es-ES"/>
         </w:rPr>
       </w:pPr>
-      <w:bookmarkStart w:id="58" w:name="_Toc499711440"/>
-      <w:r>
-        <w:rPr>
-          <w:lang w:val="es-ES"/>
-        </w:rPr>
-        <w:lastRenderedPageBreak/>
-        <w:t>Metodología:</w:t>
-      </w:r>
-      <w:bookmarkEnd w:id="58"/>
+      <w:bookmarkStart w:id="50" w:name="_Toc499711440"/>
+      <w:r>
+        <w:rPr>
+          <w:lang w:val="es-ES"/>
+        </w:rPr>
+        <w:t>Metodología</w:t>
+      </w:r>
+      <w:bookmarkEnd w:id="50"/>
     </w:p>
     <w:p>
       <w:pPr>
@@ -14794,11 +13671,11 @@
       <w:pPr>
         <w:pStyle w:val="Heading2"/>
       </w:pPr>
-      <w:bookmarkStart w:id="59" w:name="_Toc499711441"/>
+      <w:bookmarkStart w:id="51" w:name="_Toc499711441"/>
       <w:r>
         <w:t>Seleccionar las variables más relevantes a monitorear y seleccionar el mejor sistema de control, plataforma de desarrollo e interfaz de potencia.</w:t>
       </w:r>
-      <w:bookmarkEnd w:id="59"/>
+      <w:bookmarkEnd w:id="51"/>
     </w:p>
     <w:p>
       <w:pPr>
@@ -14807,14 +13684,14 @@
           <w:lang w:val="es-ES"/>
         </w:rPr>
       </w:pPr>
-      <w:bookmarkStart w:id="60" w:name="_Toc499711442"/>
-      <w:r>
-        <w:rPr>
-          <w:lang w:val="es-ES"/>
-        </w:rPr>
-        <w:t>Actividades:</w:t>
-      </w:r>
-      <w:bookmarkEnd w:id="60"/>
+      <w:bookmarkStart w:id="52" w:name="_Toc499711442"/>
+      <w:r>
+        <w:rPr>
+          <w:lang w:val="es-ES"/>
+        </w:rPr>
+        <w:t>Actividades</w:t>
+      </w:r>
+      <w:bookmarkEnd w:id="52"/>
     </w:p>
     <w:p>
       <w:pPr>
@@ -14933,14 +13810,14 @@
           <w:lang w:val="es-ES"/>
         </w:rPr>
       </w:pPr>
-      <w:bookmarkStart w:id="61" w:name="_Toc499711443"/>
-      <w:r>
-        <w:rPr>
-          <w:lang w:val="es-ES"/>
-        </w:rPr>
-        <w:t>Metodología:</w:t>
-      </w:r>
-      <w:bookmarkEnd w:id="61"/>
+      <w:bookmarkStart w:id="53" w:name="_Toc499711443"/>
+      <w:r>
+        <w:rPr>
+          <w:lang w:val="es-ES"/>
+        </w:rPr>
+        <w:t>Metodología</w:t>
+      </w:r>
+      <w:bookmarkEnd w:id="53"/>
     </w:p>
     <w:p>
       <w:pPr>
@@ -15075,11 +13952,11 @@
       <w:pPr>
         <w:pStyle w:val="Heading2"/>
       </w:pPr>
-      <w:bookmarkStart w:id="62" w:name="_Toc499711444"/>
+      <w:bookmarkStart w:id="54" w:name="_Toc499711444"/>
       <w:r>
         <w:t>Modelar el sistema a implementar por medio de un diagrama de bloques empleando mediante una herramienta computacional.</w:t>
       </w:r>
-      <w:bookmarkEnd w:id="62"/>
+      <w:bookmarkEnd w:id="54"/>
     </w:p>
     <w:p>
       <w:pPr>
@@ -15088,14 +13965,14 @@
           <w:lang w:val="es-ES"/>
         </w:rPr>
       </w:pPr>
-      <w:bookmarkStart w:id="63" w:name="_Toc499711445"/>
-      <w:r>
-        <w:rPr>
-          <w:lang w:val="es-ES"/>
-        </w:rPr>
-        <w:t>Actividades:</w:t>
-      </w:r>
-      <w:bookmarkEnd w:id="63"/>
+      <w:bookmarkStart w:id="55" w:name="_Toc499711445"/>
+      <w:r>
+        <w:rPr>
+          <w:lang w:val="es-ES"/>
+        </w:rPr>
+        <w:t>Actividades</w:t>
+      </w:r>
+      <w:bookmarkEnd w:id="55"/>
     </w:p>
     <w:p>
       <w:pPr>
@@ -15194,14 +14071,14 @@
           <w:lang w:val="es-ES"/>
         </w:rPr>
       </w:pPr>
-      <w:bookmarkStart w:id="64" w:name="_Toc499711446"/>
-      <w:r>
-        <w:rPr>
-          <w:lang w:val="es-ES"/>
-        </w:rPr>
-        <w:t>Metodología:</w:t>
-      </w:r>
-      <w:bookmarkEnd w:id="64"/>
+      <w:bookmarkStart w:id="56" w:name="_Toc499711446"/>
+      <w:r>
+        <w:rPr>
+          <w:lang w:val="es-ES"/>
+        </w:rPr>
+        <w:t>Metodología</w:t>
+      </w:r>
+      <w:bookmarkEnd w:id="56"/>
     </w:p>
     <w:p>
       <w:pPr>
@@ -15280,11 +14157,11 @@
       <w:pPr>
         <w:pStyle w:val="Heading2"/>
       </w:pPr>
-      <w:bookmarkStart w:id="65" w:name="_Toc499711447"/>
+      <w:bookmarkStart w:id="57" w:name="_Toc499711447"/>
       <w:r>
         <w:t>Diseñar el algoritmo de control y realizar la programación del hardware o sistema embebido.</w:t>
       </w:r>
-      <w:bookmarkEnd w:id="65"/>
+      <w:bookmarkEnd w:id="57"/>
     </w:p>
     <w:p>
       <w:pPr>
@@ -15293,14 +14170,14 @@
           <w:lang w:val="es-ES"/>
         </w:rPr>
       </w:pPr>
-      <w:bookmarkStart w:id="66" w:name="_Toc499711448"/>
-      <w:r>
-        <w:rPr>
-          <w:lang w:val="es-ES"/>
-        </w:rPr>
-        <w:t>Actividades:</w:t>
-      </w:r>
-      <w:bookmarkEnd w:id="66"/>
+      <w:bookmarkStart w:id="58" w:name="_Toc499711448"/>
+      <w:r>
+        <w:rPr>
+          <w:lang w:val="es-ES"/>
+        </w:rPr>
+        <w:t>Actividades</w:t>
+      </w:r>
+      <w:bookmarkEnd w:id="58"/>
     </w:p>
     <w:p>
       <w:pPr>
@@ -15345,14 +14222,14 @@
           <w:lang w:val="es-ES"/>
         </w:rPr>
       </w:pPr>
-      <w:bookmarkStart w:id="67" w:name="_Toc499711449"/>
-      <w:r>
-        <w:rPr>
-          <w:lang w:val="es-ES"/>
-        </w:rPr>
-        <w:t>Metodología:</w:t>
-      </w:r>
-      <w:bookmarkEnd w:id="67"/>
+      <w:bookmarkStart w:id="59" w:name="_Toc499711449"/>
+      <w:r>
+        <w:rPr>
+          <w:lang w:val="es-ES"/>
+        </w:rPr>
+        <w:t>Metodología</w:t>
+      </w:r>
+      <w:bookmarkEnd w:id="59"/>
     </w:p>
     <w:p>
       <w:pPr>
@@ -15408,14 +14285,14 @@
       <w:pPr>
         <w:pStyle w:val="Heading2"/>
       </w:pPr>
-      <w:bookmarkStart w:id="68" w:name="_Toc499711450"/>
+      <w:bookmarkStart w:id="60" w:name="_Toc499711450"/>
       <w:r>
         <w:t xml:space="preserve">Diseñar e implementar el algoritmo del servidor </w:t>
       </w:r>
       <w:r>
         <w:t>WEB:</w:t>
       </w:r>
-      <w:bookmarkEnd w:id="68"/>
+      <w:bookmarkEnd w:id="60"/>
     </w:p>
     <w:p>
       <w:pPr>
@@ -15424,14 +14301,14 @@
           <w:lang w:val="es-ES"/>
         </w:rPr>
       </w:pPr>
-      <w:bookmarkStart w:id="69" w:name="_Toc499711451"/>
-      <w:r>
-        <w:rPr>
-          <w:lang w:val="es-ES"/>
-        </w:rPr>
-        <w:t>Actividades:</w:t>
-      </w:r>
-      <w:bookmarkEnd w:id="69"/>
+      <w:bookmarkStart w:id="61" w:name="_Toc499711451"/>
+      <w:r>
+        <w:rPr>
+          <w:lang w:val="es-ES"/>
+        </w:rPr>
+        <w:t>Actividades</w:t>
+      </w:r>
+      <w:bookmarkEnd w:id="61"/>
     </w:p>
     <w:p>
       <w:pPr>
@@ -15489,14 +14366,14 @@
           <w:lang w:val="es-ES"/>
         </w:rPr>
       </w:pPr>
-      <w:bookmarkStart w:id="70" w:name="_Toc499711452"/>
-      <w:r>
-        <w:rPr>
-          <w:lang w:val="es-ES"/>
-        </w:rPr>
-        <w:t>Metodología:</w:t>
-      </w:r>
-      <w:bookmarkEnd w:id="70"/>
+      <w:bookmarkStart w:id="62" w:name="_Toc499711452"/>
+      <w:r>
+        <w:rPr>
+          <w:lang w:val="es-ES"/>
+        </w:rPr>
+        <w:t>Metodología</w:t>
+      </w:r>
+      <w:bookmarkEnd w:id="62"/>
     </w:p>
     <w:p>
       <w:pPr>
@@ -15648,11 +14525,11 @@
       <w:pPr>
         <w:pStyle w:val="Heading2"/>
       </w:pPr>
-      <w:bookmarkStart w:id="71" w:name="_Toc499711453"/>
+      <w:bookmarkStart w:id="63" w:name="_Toc499711453"/>
       <w:r>
         <w:t>Verificar el funcionamiento del aplicativo WEB desde entornos locales (intranet) y entornos externos (internet), monitoreando las variables fundamentales a la hora de realizar una impresión.</w:t>
       </w:r>
-      <w:bookmarkEnd w:id="71"/>
+      <w:bookmarkEnd w:id="63"/>
     </w:p>
     <w:p>
       <w:pPr>
@@ -15661,14 +14538,14 @@
           <w:lang w:val="es-ES"/>
         </w:rPr>
       </w:pPr>
-      <w:bookmarkStart w:id="72" w:name="_Toc499711454"/>
-      <w:r>
-        <w:rPr>
-          <w:lang w:val="es-ES"/>
-        </w:rPr>
-        <w:t>Actividades:</w:t>
-      </w:r>
-      <w:bookmarkEnd w:id="72"/>
+      <w:bookmarkStart w:id="64" w:name="_Toc499711454"/>
+      <w:r>
+        <w:rPr>
+          <w:lang w:val="es-ES"/>
+        </w:rPr>
+        <w:t>Actividades</w:t>
+      </w:r>
+      <w:bookmarkEnd w:id="64"/>
     </w:p>
     <w:p>
       <w:pPr>
@@ -15750,14 +14627,14 @@
           <w:lang w:val="es-ES"/>
         </w:rPr>
       </w:pPr>
-      <w:bookmarkStart w:id="73" w:name="_Toc499711455"/>
-      <w:r>
-        <w:rPr>
-          <w:lang w:val="es-ES"/>
-        </w:rPr>
-        <w:t>Metodología:</w:t>
-      </w:r>
-      <w:bookmarkEnd w:id="73"/>
+      <w:bookmarkStart w:id="65" w:name="_Toc499711455"/>
+      <w:r>
+        <w:rPr>
+          <w:lang w:val="es-ES"/>
+        </w:rPr>
+        <w:t>Metodología</w:t>
+      </w:r>
+      <w:bookmarkEnd w:id="65"/>
     </w:p>
     <w:p>
       <w:pPr>
@@ -15817,11 +14694,11 @@
       <w:pPr>
         <w:pStyle w:val="Heading2"/>
       </w:pPr>
-      <w:bookmarkStart w:id="74" w:name="_Toc499711456"/>
+      <w:bookmarkStart w:id="66" w:name="_Toc499711456"/>
       <w:r>
         <w:t>Exponer los resultados en la universidad Francisco de Paula Santander.</w:t>
       </w:r>
-      <w:bookmarkEnd w:id="74"/>
+      <w:bookmarkEnd w:id="66"/>
     </w:p>
     <w:p>
       <w:pPr>
@@ -15830,14 +14707,14 @@
           <w:lang w:val="es-ES"/>
         </w:rPr>
       </w:pPr>
-      <w:bookmarkStart w:id="75" w:name="_Toc499711457"/>
-      <w:r>
-        <w:rPr>
-          <w:lang w:val="es-ES"/>
-        </w:rPr>
-        <w:t>Actividades:</w:t>
-      </w:r>
-      <w:bookmarkEnd w:id="75"/>
+      <w:bookmarkStart w:id="67" w:name="_Toc499711457"/>
+      <w:r>
+        <w:rPr>
+          <w:lang w:val="es-ES"/>
+        </w:rPr>
+        <w:t>Actividades</w:t>
+      </w:r>
+      <w:bookmarkEnd w:id="67"/>
     </w:p>
     <w:p>
       <w:pPr>
@@ -15870,14 +14747,14 @@
           <w:lang w:val="es-ES"/>
         </w:rPr>
       </w:pPr>
-      <w:bookmarkStart w:id="76" w:name="_Toc499711458"/>
-      <w:r>
-        <w:rPr>
-          <w:lang w:val="es-ES"/>
-        </w:rPr>
-        <w:t>Metodología:</w:t>
-      </w:r>
-      <w:bookmarkEnd w:id="76"/>
+      <w:bookmarkStart w:id="68" w:name="_Toc499711458"/>
+      <w:r>
+        <w:rPr>
+          <w:lang w:val="es-ES"/>
+        </w:rPr>
+        <w:t>Metodología</w:t>
+      </w:r>
+      <w:bookmarkEnd w:id="68"/>
     </w:p>
     <w:p>
       <w:pPr>
@@ -15934,11 +14811,11 @@
       <w:pPr>
         <w:pStyle w:val="Heading1"/>
       </w:pPr>
-      <w:bookmarkStart w:id="77" w:name="_Toc499711459"/>
+      <w:bookmarkStart w:id="69" w:name="_Toc499711459"/>
       <w:r>
         <w:t>CRONOGRAMA</w:t>
       </w:r>
-      <w:bookmarkEnd w:id="77"/>
+      <w:bookmarkEnd w:id="69"/>
     </w:p>
     <w:tbl>
       <w:tblPr>
@@ -20555,6 +19432,7 @@
           </w:tcPr>
           <w:p>
             <w:pPr>
+              <w:keepNext/>
               <w:rPr>
                 <w:rFonts w:ascii="Times New Roman" w:hAnsi="Times New Roman" w:cs="Times New Roman"/>
                 <w:sz w:val="18"/>
@@ -20565,6 +19443,36 @@
         </w:tc>
       </w:tr>
     </w:tbl>
+    <w:p>
+      <w:pPr>
+        <w:pStyle w:val="Caption"/>
+        <w:framePr w:hSpace="141" w:wrap="around" w:vAnchor="page" w:hAnchor="margin" w:xAlign="center" w:y="3303"/>
+      </w:pPr>
+      <w:r>
+        <w:t xml:space="preserve">Tabla  </w:t>
+      </w:r>
+      <w:r>
+        <w:fldChar w:fldCharType="begin"/>
+      </w:r>
+      <w:r>
+        <w:instrText xml:space="preserve"> SEQ Tabla_ \* ARABIC </w:instrText>
+      </w:r>
+      <w:r>
+        <w:fldChar w:fldCharType="separate"/>
+      </w:r>
+      <w:r>
+        <w:rPr>
+          <w:noProof/>
+        </w:rPr>
+        <w:t>1</w:t>
+      </w:r>
+      <w:r>
+        <w:fldChar w:fldCharType="end"/>
+      </w:r>
+      <w:r>
+        <w:t>. Cronograma a ejecutar en 2018</w:t>
+      </w:r>
+    </w:p>
     <w:p>
       <w:pPr>
         <w:ind w:firstLine="0"/>
@@ -20605,12 +19513,12 @@
       <w:pPr>
         <w:pStyle w:val="Heading1"/>
       </w:pPr>
-      <w:bookmarkStart w:id="78" w:name="_Toc499711460"/>
+      <w:bookmarkStart w:id="70" w:name="_Toc499711460"/>
       <w:r>
         <w:lastRenderedPageBreak/>
         <w:t>PRESUPUESTO</w:t>
       </w:r>
-      <w:bookmarkEnd w:id="78"/>
+      <w:bookmarkEnd w:id="70"/>
     </w:p>
     <w:p>
       <w:pPr>
@@ -20630,9 +19538,9 @@
           <w:lang w:eastAsia="en-US"/>
         </w:rPr>
       </w:pPr>
-      <w:bookmarkStart w:id="79" w:name="_Toc419718838"/>
-      <w:bookmarkStart w:id="80" w:name="_Toc420766091"/>
-      <w:bookmarkStart w:id="81" w:name="_Toc499711461"/>
+      <w:bookmarkStart w:id="71" w:name="_Toc419718838"/>
+      <w:bookmarkStart w:id="72" w:name="_Toc420766091"/>
+      <w:bookmarkStart w:id="73" w:name="_Toc499711461"/>
       <w:r>
         <w:rPr>
           <w:rFonts w:eastAsiaTheme="majorEastAsia"/>
@@ -20643,9 +19551,9 @@
         </w:rPr>
         <w:t>GASTO GLOBAL</w:t>
       </w:r>
-      <w:bookmarkEnd w:id="79"/>
-      <w:bookmarkEnd w:id="80"/>
-      <w:bookmarkEnd w:id="81"/>
+      <w:bookmarkEnd w:id="71"/>
+      <w:bookmarkEnd w:id="72"/>
+      <w:bookmarkEnd w:id="73"/>
     </w:p>
     <w:p>
       <w:pPr>
@@ -20696,7 +19604,7 @@
         <w:pStyle w:val="Caption"/>
         <w:keepNext/>
       </w:pPr>
-      <w:bookmarkStart w:id="82" w:name="_Toc499669542"/>
+      <w:bookmarkStart w:id="74" w:name="_Toc499669542"/>
       <w:r>
         <w:t xml:space="preserve">Tabla  </w:t>
       </w:r>
@@ -20713,7 +19621,7 @@
         <w:rPr>
           <w:noProof/>
         </w:rPr>
-        <w:t>1</w:t>
+        <w:t>2</w:t>
       </w:r>
       <w:r>
         <w:fldChar w:fldCharType="end"/>
@@ -20724,7 +19632,7 @@
       <w:r>
         <w:t>Presupuesto global del proyecto (en miles de $).</w:t>
       </w:r>
-      <w:bookmarkEnd w:id="82"/>
+      <w:bookmarkEnd w:id="74"/>
     </w:p>
     <w:tbl>
       <w:tblPr>
@@ -21998,9 +20906,9 @@
           <w:lang w:eastAsia="en-US"/>
         </w:rPr>
       </w:pPr>
-      <w:bookmarkStart w:id="83" w:name="_Toc419718839"/>
-      <w:bookmarkStart w:id="84" w:name="_Toc420766092"/>
-      <w:bookmarkStart w:id="85" w:name="_Toc499711462"/>
+      <w:bookmarkStart w:id="75" w:name="_Toc419718839"/>
+      <w:bookmarkStart w:id="76" w:name="_Toc420766092"/>
+      <w:bookmarkStart w:id="77" w:name="_Toc499711462"/>
       <w:r>
         <w:rPr>
           <w:rFonts w:eastAsiaTheme="majorEastAsia"/>
@@ -22011,9 +20919,9 @@
         <w:lastRenderedPageBreak/>
         <w:t>GASTOS DE PERSONAL</w:t>
       </w:r>
-      <w:bookmarkEnd w:id="83"/>
-      <w:bookmarkEnd w:id="84"/>
-      <w:bookmarkEnd w:id="85"/>
+      <w:bookmarkEnd w:id="75"/>
+      <w:bookmarkEnd w:id="76"/>
+      <w:bookmarkEnd w:id="77"/>
     </w:p>
     <w:p>
       <w:pPr>
@@ -22029,7 +20937,7 @@
         <w:pStyle w:val="Caption"/>
         <w:keepNext/>
       </w:pPr>
-      <w:bookmarkStart w:id="86" w:name="_Toc499669543"/>
+      <w:bookmarkStart w:id="78" w:name="_Toc499669543"/>
       <w:r>
         <w:t xml:space="preserve">Tabla  </w:t>
       </w:r>
@@ -22046,7 +20954,7 @@
         <w:rPr>
           <w:noProof/>
         </w:rPr>
-        <w:t>2</w:t>
+        <w:t>3</w:t>
       </w:r>
       <w:r>
         <w:fldChar w:fldCharType="end"/>
@@ -22057,7 +20965,7 @@
       <w:r>
         <w:t>Descripción de los gastos de personal (en miles de $).</w:t>
       </w:r>
-      <w:bookmarkEnd w:id="86"/>
+      <w:bookmarkEnd w:id="78"/>
     </w:p>
     <w:tbl>
       <w:tblPr>
@@ -23647,9 +22555,9 @@
           <w:lang w:eastAsia="en-US"/>
         </w:rPr>
       </w:pPr>
-      <w:bookmarkStart w:id="87" w:name="_Toc419718840"/>
-      <w:bookmarkStart w:id="88" w:name="_Toc420766093"/>
-      <w:bookmarkStart w:id="89" w:name="_Toc499711463"/>
+      <w:bookmarkStart w:id="79" w:name="_Toc419718840"/>
+      <w:bookmarkStart w:id="80" w:name="_Toc420766093"/>
+      <w:bookmarkStart w:id="81" w:name="_Toc499711463"/>
       <w:r>
         <w:rPr>
           <w:rFonts w:eastAsiaTheme="majorEastAsia"/>
@@ -23671,16 +22579,16 @@
         </w:rPr>
         <w:t>ASTOS DE EQUIPOS</w:t>
       </w:r>
-      <w:bookmarkEnd w:id="87"/>
-      <w:bookmarkEnd w:id="88"/>
-      <w:bookmarkEnd w:id="89"/>
+      <w:bookmarkEnd w:id="79"/>
+      <w:bookmarkEnd w:id="80"/>
+      <w:bookmarkEnd w:id="81"/>
     </w:p>
     <w:p>
       <w:pPr>
         <w:pStyle w:val="Caption"/>
         <w:keepNext/>
       </w:pPr>
-      <w:bookmarkStart w:id="90" w:name="_Toc499669544"/>
+      <w:bookmarkStart w:id="82" w:name="_Toc499669544"/>
       <w:r>
         <w:t xml:space="preserve">Tabla  </w:t>
       </w:r>
@@ -23697,7 +22605,7 @@
         <w:rPr>
           <w:noProof/>
         </w:rPr>
-        <w:t>3</w:t>
+        <w:t>4</w:t>
       </w:r>
       <w:r>
         <w:fldChar w:fldCharType="end"/>
@@ -23708,7 +22616,7 @@
       <w:r>
         <w:t>Descripción de los equipos de uso propio (en miles de $).</w:t>
       </w:r>
-      <w:bookmarkEnd w:id="90"/>
+      <w:bookmarkEnd w:id="82"/>
     </w:p>
     <w:tbl>
       <w:tblPr>
@@ -25365,9 +24273,9 @@
           <w:lang w:eastAsia="en-US"/>
         </w:rPr>
       </w:pPr>
-      <w:bookmarkStart w:id="91" w:name="_Toc419718841"/>
-      <w:bookmarkStart w:id="92" w:name="_Toc420766094"/>
-      <w:bookmarkStart w:id="93" w:name="_Toc499711464"/>
+      <w:bookmarkStart w:id="83" w:name="_Toc419718841"/>
+      <w:bookmarkStart w:id="84" w:name="_Toc420766094"/>
+      <w:bookmarkStart w:id="85" w:name="_Toc499711464"/>
       <w:r>
         <w:rPr>
           <w:rFonts w:eastAsiaTheme="majorEastAsia"/>
@@ -25378,9 +24286,9 @@
         <w:lastRenderedPageBreak/>
         <w:t>GASTOS DE MATERIALES Y SUMINISTROS</w:t>
       </w:r>
-      <w:bookmarkEnd w:id="91"/>
-      <w:bookmarkEnd w:id="92"/>
-      <w:bookmarkEnd w:id="93"/>
+      <w:bookmarkEnd w:id="83"/>
+      <w:bookmarkEnd w:id="84"/>
+      <w:bookmarkEnd w:id="85"/>
       <w:r>
         <w:rPr>
           <w:rFonts w:eastAsiaTheme="majorEastAsia"/>
@@ -25396,7 +24304,7 @@
         <w:pStyle w:val="Caption"/>
         <w:keepNext/>
       </w:pPr>
-      <w:bookmarkStart w:id="94" w:name="_Toc499669545"/>
+      <w:bookmarkStart w:id="86" w:name="_Toc499669545"/>
       <w:r>
         <w:t xml:space="preserve">Tabla  </w:t>
       </w:r>
@@ -25413,7 +24321,7 @@
         <w:rPr>
           <w:noProof/>
         </w:rPr>
-        <w:t>4</w:t>
+        <w:t>5</w:t>
       </w:r>
       <w:r>
         <w:fldChar w:fldCharType="end"/>
@@ -25424,7 +24332,7 @@
       <w:r>
         <w:t>Descripción de los materiales e insumos (en miles de $).</w:t>
       </w:r>
-      <w:bookmarkEnd w:id="94"/>
+      <w:bookmarkEnd w:id="86"/>
     </w:p>
     <w:tbl>
       <w:tblPr>
@@ -27277,7 +26185,7 @@
         </w:rPr>
       </w:pPr>
     </w:p>
-    <w:bookmarkStart w:id="95" w:name="_Toc499711465" w:displacedByCustomXml="next"/>
+    <w:bookmarkStart w:id="87" w:name="_Toc499711465" w:displacedByCustomXml="next"/>
     <w:sdt>
       <w:sdtPr>
         <w:rPr>
@@ -27292,7 +26200,6 @@
           <w:docPartUnique/>
         </w:docPartObj>
       </w:sdtPr>
-      <w:sdtEndPr/>
       <w:sdtContent>
         <w:p>
           <w:pPr>
@@ -27301,14 +26208,13 @@
           <w:r>
             <w:t>REFERENCIAS</w:t>
           </w:r>
-          <w:bookmarkEnd w:id="95"/>
+          <w:bookmarkEnd w:id="87"/>
         </w:p>
         <w:sdt>
           <w:sdtPr>
             <w:id w:val="-573587230"/>
             <w:bibliography/>
           </w:sdtPr>
-          <w:sdtEndPr/>
           <w:sdtContent>
             <w:p>
               <w:pPr>
@@ -28889,7 +27795,7 @@
 </file>
 
 <file path=word/endnotes.xml><?xml version="1.0" encoding="utf-8"?>
-<w:endnotes xmlns:wpc="http://schemas.microsoft.com/office/word/2010/wordprocessingCanvas" xmlns:cx="http://schemas.microsoft.com/office/drawing/2014/chartex" xmlns:mc="http://schemas.openxmlformats.org/markup-compatibility/2006" xmlns:o="urn:schemas-microsoft-com:office:office" xmlns:r="http://schemas.openxmlformats.org/officeDocument/2006/relationships" xmlns:m="http://schemas.openxmlformats.org/officeDocument/2006/math" xmlns:v="urn:schemas-microsoft-com:vml" xmlns:wp14="http://schemas.microsoft.com/office/word/2010/wordprocessingDrawing" xmlns:wp="http://schemas.openxmlformats.org/drawingml/2006/wordprocessingDrawing" xmlns:w10="urn:schemas-microsoft-com:office:word" xmlns:w="http://schemas.openxmlformats.org/wordprocessingml/2006/main" xmlns:w14="http://schemas.microsoft.com/office/word/2010/wordml" xmlns:w15="http://schemas.microsoft.com/office/word/2012/wordml" xmlns:w16se="http://schemas.microsoft.com/office/word/2015/wordml/symex" xmlns:wpg="http://schemas.microsoft.com/office/word/2010/wordprocessingGroup" xmlns:wpi="http://schemas.microsoft.com/office/word/2010/wordprocessingInk" xmlns:wne="http://schemas.microsoft.com/office/word/2006/wordml" xmlns:wps="http://schemas.microsoft.com/office/word/2010/wordprocessingShape" mc:Ignorable="w14 w15 w16se wp14">
+<w:endnotes xmlns:wpc="http://schemas.microsoft.com/office/word/2010/wordprocessingCanvas" xmlns:cx="http://schemas.microsoft.com/office/drawing/2014/chartex" xmlns:cx1="http://schemas.microsoft.com/office/drawing/2015/9/8/chartex" xmlns:mc="http://schemas.openxmlformats.org/markup-compatibility/2006" xmlns:o="urn:schemas-microsoft-com:office:office" xmlns:r="http://schemas.openxmlformats.org/officeDocument/2006/relationships" xmlns:m="http://schemas.openxmlformats.org/officeDocument/2006/math" xmlns:v="urn:schemas-microsoft-com:vml" xmlns:wp14="http://schemas.microsoft.com/office/word/2010/wordprocessingDrawing" xmlns:wp="http://schemas.openxmlformats.org/drawingml/2006/wordprocessingDrawing" xmlns:w10="urn:schemas-microsoft-com:office:word" xmlns:w="http://schemas.openxmlformats.org/wordprocessingml/2006/main" xmlns:w14="http://schemas.microsoft.com/office/word/2010/wordml" xmlns:w15="http://schemas.microsoft.com/office/word/2012/wordml" xmlns:w16se="http://schemas.microsoft.com/office/word/2015/wordml/symex" xmlns:wpg="http://schemas.microsoft.com/office/word/2010/wordprocessingGroup" xmlns:wpi="http://schemas.microsoft.com/office/word/2010/wordprocessingInk" xmlns:wne="http://schemas.microsoft.com/office/word/2006/wordml" xmlns:wps="http://schemas.microsoft.com/office/word/2010/wordprocessingShape" mc:Ignorable="w14 w15 w16se wp14">
   <w:endnote w:type="separator" w:id="-1">
     <w:p>
       <w:r>
@@ -28910,7 +27816,7 @@
 </file>
 
 <file path=word/footnotes.xml><?xml version="1.0" encoding="utf-8"?>
-<w:footnotes xmlns:wpc="http://schemas.microsoft.com/office/word/2010/wordprocessingCanvas" xmlns:cx="http://schemas.microsoft.com/office/drawing/2014/chartex" xmlns:mc="http://schemas.openxmlformats.org/markup-compatibility/2006" xmlns:o="urn:schemas-microsoft-com:office:office" xmlns:r="http://schemas.openxmlformats.org/officeDocument/2006/relationships" xmlns:m="http://schemas.openxmlformats.org/officeDocument/2006/math" xmlns:v="urn:schemas-microsoft-com:vml" xmlns:wp14="http://schemas.microsoft.com/office/word/2010/wordprocessingDrawing" xmlns:wp="http://schemas.openxmlformats.org/drawingml/2006/wordprocessingDrawing" xmlns:w10="urn:schemas-microsoft-com:office:word" xmlns:w="http://schemas.openxmlformats.org/wordprocessingml/2006/main" xmlns:w14="http://schemas.microsoft.com/office/word/2010/wordml" xmlns:w15="http://schemas.microsoft.com/office/word/2012/wordml" xmlns:w16se="http://schemas.microsoft.com/office/word/2015/wordml/symex" xmlns:wpg="http://schemas.microsoft.com/office/word/2010/wordprocessingGroup" xmlns:wpi="http://schemas.microsoft.com/office/word/2010/wordprocessingInk" xmlns:wne="http://schemas.microsoft.com/office/word/2006/wordml" xmlns:wps="http://schemas.microsoft.com/office/word/2010/wordprocessingShape" mc:Ignorable="w14 w15 w16se wp14">
+<w:footnotes xmlns:wpc="http://schemas.microsoft.com/office/word/2010/wordprocessingCanvas" xmlns:cx="http://schemas.microsoft.com/office/drawing/2014/chartex" xmlns:cx1="http://schemas.microsoft.com/office/drawing/2015/9/8/chartex" xmlns:mc="http://schemas.openxmlformats.org/markup-compatibility/2006" xmlns:o="urn:schemas-microsoft-com:office:office" xmlns:r="http://schemas.openxmlformats.org/officeDocument/2006/relationships" xmlns:m="http://schemas.openxmlformats.org/officeDocument/2006/math" xmlns:v="urn:schemas-microsoft-com:vml" xmlns:wp14="http://schemas.microsoft.com/office/word/2010/wordprocessingDrawing" xmlns:wp="http://schemas.openxmlformats.org/drawingml/2006/wordprocessingDrawing" xmlns:w10="urn:schemas-microsoft-com:office:word" xmlns:w="http://schemas.openxmlformats.org/wordprocessingml/2006/main" xmlns:w14="http://schemas.microsoft.com/office/word/2010/wordml" xmlns:w15="http://schemas.microsoft.com/office/word/2012/wordml" xmlns:w16se="http://schemas.microsoft.com/office/word/2015/wordml/symex" xmlns:wpg="http://schemas.microsoft.com/office/word/2010/wordprocessingGroup" xmlns:wpi="http://schemas.microsoft.com/office/word/2010/wordprocessingInk" xmlns:wne="http://schemas.microsoft.com/office/word/2006/wordml" xmlns:wps="http://schemas.microsoft.com/office/word/2010/wordprocessingShape" mc:Ignorable="w14 w15 w16se wp14">
   <w:footnote w:type="separator" w:id="-1">
     <w:p>
       <w:r>
@@ -28931,7 +27837,7 @@
 </file>
 
 <file path=word/header1.xml><?xml version="1.0" encoding="utf-8"?>
-<w:hdr xmlns:wpc="http://schemas.microsoft.com/office/word/2010/wordprocessingCanvas" xmlns:cx="http://schemas.microsoft.com/office/drawing/2014/chartex" xmlns:mc="http://schemas.openxmlformats.org/markup-compatibility/2006" xmlns:o="urn:schemas-microsoft-com:office:office" xmlns:r="http://schemas.openxmlformats.org/officeDocument/2006/relationships" xmlns:m="http://schemas.openxmlformats.org/officeDocument/2006/math" xmlns:v="urn:schemas-microsoft-com:vml" xmlns:wp14="http://schemas.microsoft.com/office/word/2010/wordprocessingDrawing" xmlns:wp="http://schemas.openxmlformats.org/drawingml/2006/wordprocessingDrawing" xmlns:w10="urn:schemas-microsoft-com:office:word" xmlns:w="http://schemas.openxmlformats.org/wordprocessingml/2006/main" xmlns:w14="http://schemas.microsoft.com/office/word/2010/wordml" xmlns:w15="http://schemas.microsoft.com/office/word/2012/wordml" xmlns:w16se="http://schemas.microsoft.com/office/word/2015/wordml/symex" xmlns:wpg="http://schemas.microsoft.com/office/word/2010/wordprocessingGroup" xmlns:wpi="http://schemas.microsoft.com/office/word/2010/wordprocessingInk" xmlns:wne="http://schemas.microsoft.com/office/word/2006/wordml" xmlns:wps="http://schemas.microsoft.com/office/word/2010/wordprocessingShape" mc:Ignorable="w14 w15 w16se wp14">
+<w:hdr xmlns:wpc="http://schemas.microsoft.com/office/word/2010/wordprocessingCanvas" xmlns:cx="http://schemas.microsoft.com/office/drawing/2014/chartex" xmlns:cx1="http://schemas.microsoft.com/office/drawing/2015/9/8/chartex" xmlns:mc="http://schemas.openxmlformats.org/markup-compatibility/2006" xmlns:o="urn:schemas-microsoft-com:office:office" xmlns:r="http://schemas.openxmlformats.org/officeDocument/2006/relationships" xmlns:m="http://schemas.openxmlformats.org/officeDocument/2006/math" xmlns:v="urn:schemas-microsoft-com:vml" xmlns:wp14="http://schemas.microsoft.com/office/word/2010/wordprocessingDrawing" xmlns:wp="http://schemas.openxmlformats.org/drawingml/2006/wordprocessingDrawing" xmlns:w10="urn:schemas-microsoft-com:office:word" xmlns:w="http://schemas.openxmlformats.org/wordprocessingml/2006/main" xmlns:w14="http://schemas.microsoft.com/office/word/2010/wordml" xmlns:w15="http://schemas.microsoft.com/office/word/2012/wordml" xmlns:w16se="http://schemas.microsoft.com/office/word/2015/wordml/symex" xmlns:wpg="http://schemas.microsoft.com/office/word/2010/wordprocessingGroup" xmlns:wpi="http://schemas.microsoft.com/office/word/2010/wordprocessingInk" xmlns:wne="http://schemas.microsoft.com/office/word/2006/wordml" xmlns:wps="http://schemas.microsoft.com/office/word/2010/wordprocessingShape" mc:Ignorable="w14 w15 w16se wp14">
   <w:p>
     <w:pPr>
       <w:pStyle w:val="Header"/>
@@ -28970,7 +27876,7 @@
 </file>
 
 <file path=word/header2.xml><?xml version="1.0" encoding="utf-8"?>
-<w:hdr xmlns:wpc="http://schemas.microsoft.com/office/word/2010/wordprocessingCanvas" xmlns:cx="http://schemas.microsoft.com/office/drawing/2014/chartex" xmlns:mc="http://schemas.openxmlformats.org/markup-compatibility/2006" xmlns:o="urn:schemas-microsoft-com:office:office" xmlns:r="http://schemas.openxmlformats.org/officeDocument/2006/relationships" xmlns:m="http://schemas.openxmlformats.org/officeDocument/2006/math" xmlns:v="urn:schemas-microsoft-com:vml" xmlns:wp14="http://schemas.microsoft.com/office/word/2010/wordprocessingDrawing" xmlns:wp="http://schemas.openxmlformats.org/drawingml/2006/wordprocessingDrawing" xmlns:w10="urn:schemas-microsoft-com:office:word" xmlns:w="http://schemas.openxmlformats.org/wordprocessingml/2006/main" xmlns:w14="http://schemas.microsoft.com/office/word/2010/wordml" xmlns:w15="http://schemas.microsoft.com/office/word/2012/wordml" xmlns:w16se="http://schemas.microsoft.com/office/word/2015/wordml/symex" xmlns:wpg="http://schemas.microsoft.com/office/word/2010/wordprocessingGroup" xmlns:wpi="http://schemas.microsoft.com/office/word/2010/wordprocessingInk" xmlns:wne="http://schemas.microsoft.com/office/word/2006/wordml" xmlns:wps="http://schemas.microsoft.com/office/word/2010/wordprocessingShape" mc:Ignorable="w14 w15 w16se wp14">
+<w:hdr xmlns:wpc="http://schemas.microsoft.com/office/word/2010/wordprocessingCanvas" xmlns:cx="http://schemas.microsoft.com/office/drawing/2014/chartex" xmlns:cx1="http://schemas.microsoft.com/office/drawing/2015/9/8/chartex" xmlns:mc="http://schemas.openxmlformats.org/markup-compatibility/2006" xmlns:o="urn:schemas-microsoft-com:office:office" xmlns:r="http://schemas.openxmlformats.org/officeDocument/2006/relationships" xmlns:m="http://schemas.openxmlformats.org/officeDocument/2006/math" xmlns:v="urn:schemas-microsoft-com:vml" xmlns:wp14="http://schemas.microsoft.com/office/word/2010/wordprocessingDrawing" xmlns:wp="http://schemas.openxmlformats.org/drawingml/2006/wordprocessingDrawing" xmlns:w10="urn:schemas-microsoft-com:office:word" xmlns:w="http://schemas.openxmlformats.org/wordprocessingml/2006/main" xmlns:w14="http://schemas.microsoft.com/office/word/2010/wordml" xmlns:w15="http://schemas.microsoft.com/office/word/2012/wordml" xmlns:w16se="http://schemas.microsoft.com/office/word/2015/wordml/symex" xmlns:wpg="http://schemas.microsoft.com/office/word/2010/wordprocessingGroup" xmlns:wpi="http://schemas.microsoft.com/office/word/2010/wordprocessingInk" xmlns:wne="http://schemas.microsoft.com/office/word/2006/wordml" xmlns:wps="http://schemas.microsoft.com/office/word/2010/wordprocessingShape" mc:Ignorable="w14 w15 w16se wp14">
   <w:p>
     <w:pPr>
       <w:spacing w:line="34" w:lineRule="auto"/>
@@ -28982,7 +27888,7 @@
 </file>
 
 <file path=word/header3.xml><?xml version="1.0" encoding="utf-8"?>
-<w:hdr xmlns:wpc="http://schemas.microsoft.com/office/word/2010/wordprocessingCanvas" xmlns:cx="http://schemas.microsoft.com/office/drawing/2014/chartex" xmlns:mc="http://schemas.openxmlformats.org/markup-compatibility/2006" xmlns:o="urn:schemas-microsoft-com:office:office" xmlns:r="http://schemas.openxmlformats.org/officeDocument/2006/relationships" xmlns:m="http://schemas.openxmlformats.org/officeDocument/2006/math" xmlns:v="urn:schemas-microsoft-com:vml" xmlns:wp14="http://schemas.microsoft.com/office/word/2010/wordprocessingDrawing" xmlns:wp="http://schemas.openxmlformats.org/drawingml/2006/wordprocessingDrawing" xmlns:w10="urn:schemas-microsoft-com:office:word" xmlns:w="http://schemas.openxmlformats.org/wordprocessingml/2006/main" xmlns:w14="http://schemas.microsoft.com/office/word/2010/wordml" xmlns:w15="http://schemas.microsoft.com/office/word/2012/wordml" xmlns:w16se="http://schemas.microsoft.com/office/word/2015/wordml/symex" xmlns:wpg="http://schemas.microsoft.com/office/word/2010/wordprocessingGroup" xmlns:wpi="http://schemas.microsoft.com/office/word/2010/wordprocessingInk" xmlns:wne="http://schemas.microsoft.com/office/word/2006/wordml" xmlns:wps="http://schemas.microsoft.com/office/word/2010/wordprocessingShape" mc:Ignorable="w14 w15 w16se wp14">
+<w:hdr xmlns:wpc="http://schemas.microsoft.com/office/word/2010/wordprocessingCanvas" xmlns:cx="http://schemas.microsoft.com/office/drawing/2014/chartex" xmlns:cx1="http://schemas.microsoft.com/office/drawing/2015/9/8/chartex" xmlns:mc="http://schemas.openxmlformats.org/markup-compatibility/2006" xmlns:o="urn:schemas-microsoft-com:office:office" xmlns:r="http://schemas.openxmlformats.org/officeDocument/2006/relationships" xmlns:m="http://schemas.openxmlformats.org/officeDocument/2006/math" xmlns:v="urn:schemas-microsoft-com:vml" xmlns:wp14="http://schemas.microsoft.com/office/word/2010/wordprocessingDrawing" xmlns:wp="http://schemas.openxmlformats.org/drawingml/2006/wordprocessingDrawing" xmlns:w10="urn:schemas-microsoft-com:office:word" xmlns:w="http://schemas.openxmlformats.org/wordprocessingml/2006/main" xmlns:w14="http://schemas.microsoft.com/office/word/2010/wordml" xmlns:w15="http://schemas.microsoft.com/office/word/2012/wordml" xmlns:w16se="http://schemas.microsoft.com/office/word/2015/wordml/symex" xmlns:wpg="http://schemas.microsoft.com/office/word/2010/wordprocessingGroup" xmlns:wpi="http://schemas.microsoft.com/office/word/2010/wordprocessingInk" xmlns:wne="http://schemas.microsoft.com/office/word/2006/wordml" xmlns:wps="http://schemas.microsoft.com/office/word/2010/wordprocessingShape" mc:Ignorable="w14 w15 w16se wp14">
   <w:p>
     <w:pPr>
       <w:pStyle w:val="Header"/>
@@ -29005,7 +27911,7 @@
         <w:noProof/>
         <w:lang w:val="es-ES"/>
       </w:rPr>
-      <w:t>6</w:t>
+      <w:t>1</w:t>
     </w:r>
     <w:r>
       <w:fldChar w:fldCharType="end"/>
@@ -29022,7 +27928,7 @@
 </file>
 
 <file path=word/numbering.xml><?xml version="1.0" encoding="utf-8"?>
-<w:numbering xmlns:wpc="http://schemas.microsoft.com/office/word/2010/wordprocessingCanvas" xmlns:cx="http://schemas.microsoft.com/office/drawing/2014/chartex" xmlns:mc="http://schemas.openxmlformats.org/markup-compatibility/2006" xmlns:o="urn:schemas-microsoft-com:office:office" xmlns:r="http://schemas.openxmlformats.org/officeDocument/2006/relationships" xmlns:m="http://schemas.openxmlformats.org/officeDocument/2006/math" xmlns:v="urn:schemas-microsoft-com:vml" xmlns:wp14="http://schemas.microsoft.com/office/word/2010/wordprocessingDrawing" xmlns:wp="http://schemas.openxmlformats.org/drawingml/2006/wordprocessingDrawing" xmlns:w10="urn:schemas-microsoft-com:office:word" xmlns:w="http://schemas.openxmlformats.org/wordprocessingml/2006/main" xmlns:w14="http://schemas.microsoft.com/office/word/2010/wordml" xmlns:w15="http://schemas.microsoft.com/office/word/2012/wordml" xmlns:w16se="http://schemas.microsoft.com/office/word/2015/wordml/symex" xmlns:wpg="http://schemas.microsoft.com/office/word/2010/wordprocessingGroup" xmlns:wpi="http://schemas.microsoft.com/office/word/2010/wordprocessingInk" xmlns:wne="http://schemas.microsoft.com/office/word/2006/wordml" xmlns:wps="http://schemas.microsoft.com/office/word/2010/wordprocessingShape" mc:Ignorable="w14 w15 w16se wp14">
+<w:numbering xmlns:wpc="http://schemas.microsoft.com/office/word/2010/wordprocessingCanvas" xmlns:cx="http://schemas.microsoft.com/office/drawing/2014/chartex" xmlns:cx1="http://schemas.microsoft.com/office/drawing/2015/9/8/chartex" xmlns:mc="http://schemas.openxmlformats.org/markup-compatibility/2006" xmlns:o="urn:schemas-microsoft-com:office:office" xmlns:r="http://schemas.openxmlformats.org/officeDocument/2006/relationships" xmlns:m="http://schemas.openxmlformats.org/officeDocument/2006/math" xmlns:v="urn:schemas-microsoft-com:vml" xmlns:wp14="http://schemas.microsoft.com/office/word/2010/wordprocessingDrawing" xmlns:wp="http://schemas.openxmlformats.org/drawingml/2006/wordprocessingDrawing" xmlns:w10="urn:schemas-microsoft-com:office:word" xmlns:w="http://schemas.openxmlformats.org/wordprocessingml/2006/main" xmlns:w14="http://schemas.microsoft.com/office/word/2010/wordml" xmlns:w15="http://schemas.microsoft.com/office/word/2012/wordml" xmlns:w16se="http://schemas.microsoft.com/office/word/2015/wordml/symex" xmlns:wpg="http://schemas.microsoft.com/office/word/2010/wordprocessingGroup" xmlns:wpi="http://schemas.microsoft.com/office/word/2010/wordprocessingInk" xmlns:wne="http://schemas.microsoft.com/office/word/2006/wordml" xmlns:wps="http://schemas.microsoft.com/office/word/2010/wordprocessingShape" mc:Ignorable="w14 w15 w16se wp14">
   <w:abstractNum w:abstractNumId="0" w15:restartNumberingAfterBreak="0">
     <w:nsid w:val="FFFFFF7C"/>
     <w:multiLevelType w:val="singleLevel"/>
@@ -34360,7 +33266,7 @@
 </file>
 
 <file path=customXml/itemProps1.xml><?xml version="1.0" encoding="utf-8"?>
-<ds:datastoreItem xmlns:ds="http://schemas.openxmlformats.org/officeDocument/2006/customXml" ds:itemID="{0A0EF150-A728-4224-A139-4063D4C1EEFA}">
+<ds:datastoreItem xmlns:ds="http://schemas.openxmlformats.org/officeDocument/2006/customXml" ds:itemID="{45862411-D48D-46CE-B21F-4D578FA4484B}">
   <ds:schemaRefs>
     <ds:schemaRef ds:uri="http://schemas.openxmlformats.org/officeDocument/2006/bibliography"/>
   </ds:schemaRefs>

</xml_diff>